<commit_message>
chinh lai logo hust trong bao cao
</commit_message>
<xml_diff>
--- a/docs/Tài liệu quản lý dự án.docx
+++ b/docs/Tài liệu quản lý dự án.docx
@@ -7,13 +7,18 @@
         <w:jc w:val="left"/>
       </w:pPr>
       <w:r>
+        <w:t xml:space="preserve">                                                   </w:t>
+      </w:r>
+      <w:bookmarkStart w:id="0" w:name="_GoBack"/>
+      <w:bookmarkEnd w:id="0"/>
+      <w:r>
         <w:rPr>
           <w:noProof/>
         </w:rPr>
         <w:drawing>
           <wp:inline distT="0" distB="0" distL="0" distR="0">
-            <wp:extent cx="1303020" cy="1960325"/>
-            <wp:effectExtent l="0" t="0" r="0" b="1905"/>
+            <wp:extent cx="1435100" cy="2159034"/>
+            <wp:effectExtent l="0" t="0" r="0" b="0"/>
             <wp:docPr id="1" name="Picture 1"/>
             <wp:cNvGraphicFramePr>
               <a:graphicFrameLocks xmlns:a="http://schemas.openxmlformats.org/drawingml/2006/main" noChangeAspect="1"/>
@@ -40,7 +45,7 @@
                   <pic:spPr>
                     <a:xfrm>
                       <a:off x="0" y="0"/>
-                      <a:ext cx="1318174" cy="1983124"/>
+                      <a:ext cx="1454058" cy="2187555"/>
                     </a:xfrm>
                     <a:prstGeom prst="rect">
                       <a:avLst/>
@@ -2953,27 +2958,27 @@
         <w:pStyle w:val="Heading1"/>
         <w:jc w:val="both"/>
       </w:pPr>
-      <w:bookmarkStart w:id="0" w:name="_Toc25660378"/>
-      <w:bookmarkStart w:id="1" w:name="_Toc27331611"/>
+      <w:bookmarkStart w:id="1" w:name="_Toc25660378"/>
+      <w:bookmarkStart w:id="2" w:name="_Toc27331611"/>
       <w:r>
         <w:lastRenderedPageBreak/>
         <w:t>Giới thiệu dự án</w:t>
       </w:r>
-      <w:bookmarkEnd w:id="0"/>
       <w:bookmarkEnd w:id="1"/>
+      <w:bookmarkEnd w:id="2"/>
     </w:p>
     <w:p>
       <w:pPr>
         <w:pStyle w:val="Heading2"/>
         <w:jc w:val="both"/>
       </w:pPr>
-      <w:bookmarkStart w:id="2" w:name="_Toc25660379"/>
-      <w:bookmarkStart w:id="3" w:name="_Toc27331612"/>
+      <w:bookmarkStart w:id="3" w:name="_Toc25660379"/>
+      <w:bookmarkStart w:id="4" w:name="_Toc27331612"/>
       <w:r>
         <w:t>Mô tả dự án</w:t>
       </w:r>
-      <w:bookmarkEnd w:id="2"/>
       <w:bookmarkEnd w:id="3"/>
+      <w:bookmarkEnd w:id="4"/>
     </w:p>
     <w:p>
       <w:pPr>
@@ -2986,15 +2991,7 @@
         <w:rPr>
           <w:lang w:eastAsia="hi-IN" w:bidi="hi-IN"/>
         </w:rPr>
-        <w:t>Phim là món ăn tinh thầ</w:t>
-      </w:r>
-      <w:bookmarkStart w:id="4" w:name="_GoBack"/>
-      <w:bookmarkEnd w:id="4"/>
-      <w:r>
-        <w:rPr>
-          <w:lang w:eastAsia="hi-IN" w:bidi="hi-IN"/>
-        </w:rPr>
-        <w:t>n không thể thiếu của đa số người dân nói riêng. Có rất nhiều website hiện nay ở trên mạng hỗ trợ người dùng tìm kiếm và lựa chọn bộ phim yêu thích để xem. Tuy nhiên, những trang web này vẫn còn tồn tại những hạn chế có thể cải tiến. Ví dụ, ta hoàn toàn có thể gợi ý trước cho người dùng những bộ phim mà họ có thể muốn xem, căn cứ vào thông tin mà người dùng đã tương tác với website, điển hình như việc like, review, vote thậm chí cả những hành động như click vào link hay đọc thông tin về bộ phim. Trong học máy, có một kỹ thuật</w:t>
+        <w:t>Phim là món ăn tinh thần không thể thiếu của đa số người dân nói riêng. Có rất nhiều website hiện nay ở trên mạng hỗ trợ người dùng tìm kiếm và lựa chọn bộ phim yêu thích để xem. Tuy nhiên, những trang web này vẫn còn tồn tại những hạn chế có thể cải tiến. Ví dụ, ta hoàn toàn có thể gợi ý trước cho người dùng những bộ phim mà họ có thể muốn xem, căn cứ vào thông tin mà người dùng đã tương tác với website, điển hình như việc like, review, vote thậm chí cả những hành động như click vào link hay đọc thông tin về bộ phim. Trong học máy, có một kỹ thuật</w:t>
       </w:r>
       <w:r>
         <w:rPr>
@@ -7703,7 +7700,8 @@
     </w:p>
     <w:p>
       <w:pPr>
-        <w:jc w:val="both"/>
+        <w:pStyle w:val="ListParagraph"/>
+        <w:ind w:left="720"/>
         <w:rPr>
           <w:b/>
           <w:szCs w:val="28"/>
@@ -8184,6 +8182,118 @@
     </w:lvl>
   </w:abstractNum>
   <w:abstractNum w:abstractNumId="4" w15:restartNumberingAfterBreak="0">
+    <w:nsid w:val="0CB7741F"/>
+    <w:multiLevelType w:val="hybridMultilevel"/>
+    <w:tmpl w:val="FFE0FE02"/>
+    <w:lvl w:ilvl="0" w:tplc="E4AA0102">
+      <w:numFmt w:val="bullet"/>
+      <w:lvlText w:val="-"/>
+      <w:lvlJc w:val="left"/>
+      <w:pPr>
+        <w:ind w:left="720" w:hanging="360"/>
+      </w:pPr>
+      <w:rPr>
+        <w:rFonts w:ascii="Times New Roman" w:eastAsiaTheme="minorHAnsi" w:hAnsi="Times New Roman" w:cs="Times New Roman" w:hint="default"/>
+      </w:rPr>
+    </w:lvl>
+    <w:lvl w:ilvl="1" w:tplc="04090003" w:tentative="1">
+      <w:start w:val="1"/>
+      <w:numFmt w:val="bullet"/>
+      <w:lvlText w:val="o"/>
+      <w:lvlJc w:val="left"/>
+      <w:pPr>
+        <w:ind w:left="1440" w:hanging="360"/>
+      </w:pPr>
+      <w:rPr>
+        <w:rFonts w:ascii="Courier New" w:hAnsi="Courier New" w:cs="Courier New" w:hint="default"/>
+      </w:rPr>
+    </w:lvl>
+    <w:lvl w:ilvl="2" w:tplc="04090005" w:tentative="1">
+      <w:start w:val="1"/>
+      <w:numFmt w:val="bullet"/>
+      <w:lvlText w:val=""/>
+      <w:lvlJc w:val="left"/>
+      <w:pPr>
+        <w:ind w:left="2160" w:hanging="360"/>
+      </w:pPr>
+      <w:rPr>
+        <w:rFonts w:ascii="Wingdings" w:hAnsi="Wingdings" w:hint="default"/>
+      </w:rPr>
+    </w:lvl>
+    <w:lvl w:ilvl="3" w:tplc="04090001" w:tentative="1">
+      <w:start w:val="1"/>
+      <w:numFmt w:val="bullet"/>
+      <w:lvlText w:val=""/>
+      <w:lvlJc w:val="left"/>
+      <w:pPr>
+        <w:ind w:left="2880" w:hanging="360"/>
+      </w:pPr>
+      <w:rPr>
+        <w:rFonts w:ascii="Symbol" w:hAnsi="Symbol" w:hint="default"/>
+      </w:rPr>
+    </w:lvl>
+    <w:lvl w:ilvl="4" w:tplc="04090003" w:tentative="1">
+      <w:start w:val="1"/>
+      <w:numFmt w:val="bullet"/>
+      <w:lvlText w:val="o"/>
+      <w:lvlJc w:val="left"/>
+      <w:pPr>
+        <w:ind w:left="3600" w:hanging="360"/>
+      </w:pPr>
+      <w:rPr>
+        <w:rFonts w:ascii="Courier New" w:hAnsi="Courier New" w:cs="Courier New" w:hint="default"/>
+      </w:rPr>
+    </w:lvl>
+    <w:lvl w:ilvl="5" w:tplc="04090005" w:tentative="1">
+      <w:start w:val="1"/>
+      <w:numFmt w:val="bullet"/>
+      <w:lvlText w:val=""/>
+      <w:lvlJc w:val="left"/>
+      <w:pPr>
+        <w:ind w:left="4320" w:hanging="360"/>
+      </w:pPr>
+      <w:rPr>
+        <w:rFonts w:ascii="Wingdings" w:hAnsi="Wingdings" w:hint="default"/>
+      </w:rPr>
+    </w:lvl>
+    <w:lvl w:ilvl="6" w:tplc="04090001" w:tentative="1">
+      <w:start w:val="1"/>
+      <w:numFmt w:val="bullet"/>
+      <w:lvlText w:val=""/>
+      <w:lvlJc w:val="left"/>
+      <w:pPr>
+        <w:ind w:left="5040" w:hanging="360"/>
+      </w:pPr>
+      <w:rPr>
+        <w:rFonts w:ascii="Symbol" w:hAnsi="Symbol" w:hint="default"/>
+      </w:rPr>
+    </w:lvl>
+    <w:lvl w:ilvl="7" w:tplc="04090003" w:tentative="1">
+      <w:start w:val="1"/>
+      <w:numFmt w:val="bullet"/>
+      <w:lvlText w:val="o"/>
+      <w:lvlJc w:val="left"/>
+      <w:pPr>
+        <w:ind w:left="5760" w:hanging="360"/>
+      </w:pPr>
+      <w:rPr>
+        <w:rFonts w:ascii="Courier New" w:hAnsi="Courier New" w:cs="Courier New" w:hint="default"/>
+      </w:rPr>
+    </w:lvl>
+    <w:lvl w:ilvl="8" w:tplc="04090005" w:tentative="1">
+      <w:start w:val="1"/>
+      <w:numFmt w:val="bullet"/>
+      <w:lvlText w:val=""/>
+      <w:lvlJc w:val="left"/>
+      <w:pPr>
+        <w:ind w:left="6480" w:hanging="360"/>
+      </w:pPr>
+      <w:rPr>
+        <w:rFonts w:ascii="Wingdings" w:hAnsi="Wingdings" w:hint="default"/>
+      </w:rPr>
+    </w:lvl>
+  </w:abstractNum>
+  <w:abstractNum w:abstractNumId="5" w15:restartNumberingAfterBreak="0">
     <w:nsid w:val="11A33ED5"/>
     <w:multiLevelType w:val="hybridMultilevel"/>
     <w:tmpl w:val="2D1C11C2"/>
@@ -8273,7 +8383,7 @@
       </w:pPr>
     </w:lvl>
   </w:abstractNum>
-  <w:abstractNum w:abstractNumId="5" w15:restartNumberingAfterBreak="0">
+  <w:abstractNum w:abstractNumId="6" w15:restartNumberingAfterBreak="0">
     <w:nsid w:val="19337594"/>
     <w:multiLevelType w:val="hybridMultilevel"/>
     <w:tmpl w:val="22906C74"/>
@@ -8386,7 +8496,7 @@
       </w:rPr>
     </w:lvl>
   </w:abstractNum>
-  <w:abstractNum w:abstractNumId="6" w15:restartNumberingAfterBreak="0">
+  <w:abstractNum w:abstractNumId="7" w15:restartNumberingAfterBreak="0">
     <w:nsid w:val="1C813D57"/>
     <w:multiLevelType w:val="hybridMultilevel"/>
     <w:tmpl w:val="D5A24DE0"/>
@@ -8476,7 +8586,7 @@
       </w:pPr>
     </w:lvl>
   </w:abstractNum>
-  <w:abstractNum w:abstractNumId="7" w15:restartNumberingAfterBreak="0">
+  <w:abstractNum w:abstractNumId="8" w15:restartNumberingAfterBreak="0">
     <w:nsid w:val="1CA5185A"/>
     <w:multiLevelType w:val="multilevel"/>
     <w:tmpl w:val="0828315A"/>
@@ -8592,7 +8702,7 @@
       </w:rPr>
     </w:lvl>
   </w:abstractNum>
-  <w:abstractNum w:abstractNumId="8" w15:restartNumberingAfterBreak="0">
+  <w:abstractNum w:abstractNumId="9" w15:restartNumberingAfterBreak="0">
     <w:nsid w:val="1FE2537C"/>
     <w:multiLevelType w:val="hybridMultilevel"/>
     <w:tmpl w:val="DC94D102"/>
@@ -8681,7 +8791,7 @@
       </w:pPr>
     </w:lvl>
   </w:abstractNum>
-  <w:abstractNum w:abstractNumId="9" w15:restartNumberingAfterBreak="0">
+  <w:abstractNum w:abstractNumId="10" w15:restartNumberingAfterBreak="0">
     <w:nsid w:val="212E26A2"/>
     <w:multiLevelType w:val="hybridMultilevel"/>
     <w:tmpl w:val="C09E15E6"/>
@@ -8771,7 +8881,7 @@
       </w:pPr>
     </w:lvl>
   </w:abstractNum>
-  <w:abstractNum w:abstractNumId="10" w15:restartNumberingAfterBreak="0">
+  <w:abstractNum w:abstractNumId="11" w15:restartNumberingAfterBreak="0">
     <w:nsid w:val="2E704504"/>
     <w:multiLevelType w:val="hybridMultilevel"/>
     <w:tmpl w:val="C3EA76C2"/>
@@ -8884,7 +8994,7 @@
       </w:rPr>
     </w:lvl>
   </w:abstractNum>
-  <w:abstractNum w:abstractNumId="11" w15:restartNumberingAfterBreak="0">
+  <w:abstractNum w:abstractNumId="12" w15:restartNumberingAfterBreak="0">
     <w:nsid w:val="2F840525"/>
     <w:multiLevelType w:val="hybridMultilevel"/>
     <w:tmpl w:val="04F0C0D2"/>
@@ -8997,7 +9107,7 @@
       </w:rPr>
     </w:lvl>
   </w:abstractNum>
-  <w:abstractNum w:abstractNumId="12" w15:restartNumberingAfterBreak="0">
+  <w:abstractNum w:abstractNumId="13" w15:restartNumberingAfterBreak="0">
     <w:nsid w:val="343B6A13"/>
     <w:multiLevelType w:val="hybridMultilevel"/>
     <w:tmpl w:val="5A7A6AA4"/>
@@ -9083,7 +9193,7 @@
       </w:pPr>
     </w:lvl>
   </w:abstractNum>
-  <w:abstractNum w:abstractNumId="13" w15:restartNumberingAfterBreak="0">
+  <w:abstractNum w:abstractNumId="14" w15:restartNumberingAfterBreak="0">
     <w:nsid w:val="443F62A8"/>
     <w:multiLevelType w:val="hybridMultilevel"/>
     <w:tmpl w:val="0F7A0FE6"/>
@@ -9197,7 +9307,7 @@
       </w:rPr>
     </w:lvl>
   </w:abstractNum>
-  <w:abstractNum w:abstractNumId="14" w15:restartNumberingAfterBreak="0">
+  <w:abstractNum w:abstractNumId="15" w15:restartNumberingAfterBreak="0">
     <w:nsid w:val="45046A48"/>
     <w:multiLevelType w:val="hybridMultilevel"/>
     <w:tmpl w:val="2D124FFE"/>
@@ -9310,7 +9420,7 @@
       </w:rPr>
     </w:lvl>
   </w:abstractNum>
-  <w:abstractNum w:abstractNumId="15" w15:restartNumberingAfterBreak="0">
+  <w:abstractNum w:abstractNumId="16" w15:restartNumberingAfterBreak="0">
     <w:nsid w:val="4AD467A0"/>
     <w:multiLevelType w:val="hybridMultilevel"/>
     <w:tmpl w:val="1C0416CA"/>
@@ -9400,7 +9510,7 @@
       </w:pPr>
     </w:lvl>
   </w:abstractNum>
-  <w:abstractNum w:abstractNumId="16" w15:restartNumberingAfterBreak="0">
+  <w:abstractNum w:abstractNumId="17" w15:restartNumberingAfterBreak="0">
     <w:nsid w:val="5661106B"/>
     <w:multiLevelType w:val="hybridMultilevel"/>
     <w:tmpl w:val="261EA43C"/>
@@ -9490,7 +9600,7 @@
       </w:pPr>
     </w:lvl>
   </w:abstractNum>
-  <w:abstractNum w:abstractNumId="17" w15:restartNumberingAfterBreak="0">
+  <w:abstractNum w:abstractNumId="18" w15:restartNumberingAfterBreak="0">
     <w:nsid w:val="5B407407"/>
     <w:multiLevelType w:val="multilevel"/>
     <w:tmpl w:val="0828315A"/>
@@ -9606,7 +9716,119 @@
       </w:rPr>
     </w:lvl>
   </w:abstractNum>
-  <w:abstractNum w:abstractNumId="18" w15:restartNumberingAfterBreak="0">
+  <w:abstractNum w:abstractNumId="19" w15:restartNumberingAfterBreak="0">
+    <w:nsid w:val="68E61380"/>
+    <w:multiLevelType w:val="hybridMultilevel"/>
+    <w:tmpl w:val="D22CA13E"/>
+    <w:lvl w:ilvl="0" w:tplc="4E405C84">
+      <w:numFmt w:val="bullet"/>
+      <w:lvlText w:val="-"/>
+      <w:lvlJc w:val="left"/>
+      <w:pPr>
+        <w:ind w:left="720" w:hanging="360"/>
+      </w:pPr>
+      <w:rPr>
+        <w:rFonts w:ascii="Times New Roman" w:eastAsiaTheme="minorHAnsi" w:hAnsi="Times New Roman" w:cs="Times New Roman" w:hint="default"/>
+      </w:rPr>
+    </w:lvl>
+    <w:lvl w:ilvl="1" w:tplc="04090003" w:tentative="1">
+      <w:start w:val="1"/>
+      <w:numFmt w:val="bullet"/>
+      <w:lvlText w:val="o"/>
+      <w:lvlJc w:val="left"/>
+      <w:pPr>
+        <w:ind w:left="1440" w:hanging="360"/>
+      </w:pPr>
+      <w:rPr>
+        <w:rFonts w:ascii="Courier New" w:hAnsi="Courier New" w:cs="Courier New" w:hint="default"/>
+      </w:rPr>
+    </w:lvl>
+    <w:lvl w:ilvl="2" w:tplc="04090005" w:tentative="1">
+      <w:start w:val="1"/>
+      <w:numFmt w:val="bullet"/>
+      <w:lvlText w:val=""/>
+      <w:lvlJc w:val="left"/>
+      <w:pPr>
+        <w:ind w:left="2160" w:hanging="360"/>
+      </w:pPr>
+      <w:rPr>
+        <w:rFonts w:ascii="Wingdings" w:hAnsi="Wingdings" w:hint="default"/>
+      </w:rPr>
+    </w:lvl>
+    <w:lvl w:ilvl="3" w:tplc="04090001" w:tentative="1">
+      <w:start w:val="1"/>
+      <w:numFmt w:val="bullet"/>
+      <w:lvlText w:val=""/>
+      <w:lvlJc w:val="left"/>
+      <w:pPr>
+        <w:ind w:left="2880" w:hanging="360"/>
+      </w:pPr>
+      <w:rPr>
+        <w:rFonts w:ascii="Symbol" w:hAnsi="Symbol" w:hint="default"/>
+      </w:rPr>
+    </w:lvl>
+    <w:lvl w:ilvl="4" w:tplc="04090003" w:tentative="1">
+      <w:start w:val="1"/>
+      <w:numFmt w:val="bullet"/>
+      <w:lvlText w:val="o"/>
+      <w:lvlJc w:val="left"/>
+      <w:pPr>
+        <w:ind w:left="3600" w:hanging="360"/>
+      </w:pPr>
+      <w:rPr>
+        <w:rFonts w:ascii="Courier New" w:hAnsi="Courier New" w:cs="Courier New" w:hint="default"/>
+      </w:rPr>
+    </w:lvl>
+    <w:lvl w:ilvl="5" w:tplc="04090005" w:tentative="1">
+      <w:start w:val="1"/>
+      <w:numFmt w:val="bullet"/>
+      <w:lvlText w:val=""/>
+      <w:lvlJc w:val="left"/>
+      <w:pPr>
+        <w:ind w:left="4320" w:hanging="360"/>
+      </w:pPr>
+      <w:rPr>
+        <w:rFonts w:ascii="Wingdings" w:hAnsi="Wingdings" w:hint="default"/>
+      </w:rPr>
+    </w:lvl>
+    <w:lvl w:ilvl="6" w:tplc="04090001" w:tentative="1">
+      <w:start w:val="1"/>
+      <w:numFmt w:val="bullet"/>
+      <w:lvlText w:val=""/>
+      <w:lvlJc w:val="left"/>
+      <w:pPr>
+        <w:ind w:left="5040" w:hanging="360"/>
+      </w:pPr>
+      <w:rPr>
+        <w:rFonts w:ascii="Symbol" w:hAnsi="Symbol" w:hint="default"/>
+      </w:rPr>
+    </w:lvl>
+    <w:lvl w:ilvl="7" w:tplc="04090003" w:tentative="1">
+      <w:start w:val="1"/>
+      <w:numFmt w:val="bullet"/>
+      <w:lvlText w:val="o"/>
+      <w:lvlJc w:val="left"/>
+      <w:pPr>
+        <w:ind w:left="5760" w:hanging="360"/>
+      </w:pPr>
+      <w:rPr>
+        <w:rFonts w:ascii="Courier New" w:hAnsi="Courier New" w:cs="Courier New" w:hint="default"/>
+      </w:rPr>
+    </w:lvl>
+    <w:lvl w:ilvl="8" w:tplc="04090005" w:tentative="1">
+      <w:start w:val="1"/>
+      <w:numFmt w:val="bullet"/>
+      <w:lvlText w:val=""/>
+      <w:lvlJc w:val="left"/>
+      <w:pPr>
+        <w:ind w:left="6480" w:hanging="360"/>
+      </w:pPr>
+      <w:rPr>
+        <w:rFonts w:ascii="Wingdings" w:hAnsi="Wingdings" w:hint="default"/>
+      </w:rPr>
+    </w:lvl>
+  </w:abstractNum>
+  <w:abstractNum w:abstractNumId="20" w15:restartNumberingAfterBreak="0">
     <w:nsid w:val="6E6566D4"/>
     <w:multiLevelType w:val="hybridMultilevel"/>
     <w:tmpl w:val="DC94D102"/>
@@ -9695,7 +9917,7 @@
       </w:pPr>
     </w:lvl>
   </w:abstractNum>
-  <w:abstractNum w:abstractNumId="19" w15:restartNumberingAfterBreak="0">
+  <w:abstractNum w:abstractNumId="21" w15:restartNumberingAfterBreak="0">
     <w:nsid w:val="728D5360"/>
     <w:multiLevelType w:val="hybridMultilevel"/>
     <w:tmpl w:val="86EEC9C6"/>
@@ -9785,7 +10007,7 @@
       </w:pPr>
     </w:lvl>
   </w:abstractNum>
-  <w:abstractNum w:abstractNumId="20" w15:restartNumberingAfterBreak="0">
+  <w:abstractNum w:abstractNumId="22" w15:restartNumberingAfterBreak="0">
     <w:nsid w:val="7745669D"/>
     <w:multiLevelType w:val="hybridMultilevel"/>
     <w:tmpl w:val="7C84415A"/>
@@ -9878,64 +10100,70 @@
     <w:abstractNumId w:val="0"/>
   </w:num>
   <w:num w:numId="2">
-    <w:abstractNumId w:val="18"/>
+    <w:abstractNumId w:val="20"/>
   </w:num>
   <w:num w:numId="3">
-    <w:abstractNumId w:val="8"/>
+    <w:abstractNumId w:val="9"/>
   </w:num>
   <w:num w:numId="4">
-    <w:abstractNumId w:val="20"/>
+    <w:abstractNumId w:val="22"/>
   </w:num>
   <w:num w:numId="5">
-    <w:abstractNumId w:val="5"/>
+    <w:abstractNumId w:val="6"/>
   </w:num>
   <w:num w:numId="6">
-    <w:abstractNumId w:val="11"/>
+    <w:abstractNumId w:val="12"/>
   </w:num>
   <w:num w:numId="7">
-    <w:abstractNumId w:val="13"/>
+    <w:abstractNumId w:val="14"/>
   </w:num>
   <w:num w:numId="8">
     <w:abstractNumId w:val="2"/>
   </w:num>
   <w:num w:numId="9">
-    <w:abstractNumId w:val="10"/>
+    <w:abstractNumId w:val="11"/>
   </w:num>
   <w:num w:numId="10">
-    <w:abstractNumId w:val="14"/>
+    <w:abstractNumId w:val="15"/>
   </w:num>
   <w:num w:numId="11">
     <w:abstractNumId w:val="1"/>
   </w:num>
   <w:num w:numId="12">
-    <w:abstractNumId w:val="12"/>
+    <w:abstractNumId w:val="13"/>
   </w:num>
   <w:num w:numId="13">
-    <w:abstractNumId w:val="4"/>
+    <w:abstractNumId w:val="5"/>
   </w:num>
   <w:num w:numId="14">
+    <w:abstractNumId w:val="17"/>
+  </w:num>
+  <w:num w:numId="15">
+    <w:abstractNumId w:val="10"/>
+  </w:num>
+  <w:num w:numId="16">
     <w:abstractNumId w:val="16"/>
   </w:num>
-  <w:num w:numId="15">
-    <w:abstractNumId w:val="9"/>
-  </w:num>
-  <w:num w:numId="16">
-    <w:abstractNumId w:val="15"/>
-  </w:num>
   <w:num w:numId="17">
-    <w:abstractNumId w:val="19"/>
+    <w:abstractNumId w:val="21"/>
   </w:num>
   <w:num w:numId="18">
     <w:abstractNumId w:val="3"/>
   </w:num>
   <w:num w:numId="19">
-    <w:abstractNumId w:val="6"/>
+    <w:abstractNumId w:val="7"/>
   </w:num>
   <w:num w:numId="20">
-    <w:abstractNumId w:val="17"/>
+    <w:abstractNumId w:val="18"/>
   </w:num>
   <w:num w:numId="21">
-    <w:abstractNumId w:val="7"/>
+    <w:abstractNumId w:val="8"/>
+  </w:num>
+  <w:num w:numId="22">
+    <w:abstractNumId w:val="19"/>
+  </w:num>
+  <w:num w:numId="23">
+    <w:abstractNumId w:val="4"/>
   </w:num>
 </w:numbering>
 </file>
@@ -10862,7 +11090,7 @@
 </file>
 
 <file path=customXml/itemProps1.xml><?xml version="1.0" encoding="utf-8"?>
-<ds:datastoreItem xmlns:ds="http://schemas.openxmlformats.org/officeDocument/2006/customXml" ds:itemID="{FA5A5371-785D-486F-A1C4-54596256E3B6}">
+<ds:datastoreItem xmlns:ds="http://schemas.openxmlformats.org/officeDocument/2006/customXml" ds:itemID="{F038C47C-0975-4210-AFA0-FAE0A00C4AE6}">
   <ds:schemaRefs>
     <ds:schemaRef ds:uri="http://schemas.openxmlformats.org/officeDocument/2006/bibliography"/>
   </ds:schemaRefs>

</xml_diff>

<commit_message>
Chỉnh sửa phần Trao đổi thông tin
</commit_message>
<xml_diff>
--- a/docs/Tài liệu quản lý dự án.docx
+++ b/docs/Tài liệu quản lý dự án.docx
@@ -178,7 +178,7 @@
         <w:tblInd w:w="0" w:type="dxa"/>
         <w:tblCellMar>
           <w:top w:w="0" w:type="dxa"/>
-          <w:left w:w="113" w:type="dxa"/>
+          <w:left w:w="118" w:type="dxa"/>
           <w:bottom w:w="0" w:type="dxa"/>
           <w:right w:w="108" w:type="dxa"/>
         </w:tblCellMar>
@@ -338,7 +338,7 @@
           <w:docPartGallery w:val="Table of Contents"/>
           <w:docPartUnique w:val="true"/>
         </w:docPartObj>
-        <w:id w:val="1327895766"/>
+        <w:id w:val="1953410924"/>
       </w:sdtPr>
       <w:sdtContent>
         <w:p>
@@ -2437,8 +2437,8 @@
         <w:jc w:val="both"/>
         <w:rPr/>
       </w:pPr>
-      <w:bookmarkStart w:id="1" w:name="_Toc25660378"/>
-      <w:bookmarkStart w:id="2" w:name="_Toc27331611"/>
+      <w:bookmarkStart w:id="1" w:name="_Toc27331611"/>
+      <w:bookmarkStart w:id="2" w:name="_Toc25660378"/>
       <w:r>
         <w:rPr/>
         <w:t>Giới thiệu dự án</w:t>
@@ -2456,8 +2456,8 @@
         <w:jc w:val="both"/>
         <w:rPr/>
       </w:pPr>
-      <w:bookmarkStart w:id="3" w:name="_Toc25660379"/>
-      <w:bookmarkStart w:id="4" w:name="_Toc27331612"/>
+      <w:bookmarkStart w:id="3" w:name="_Toc27331612"/>
+      <w:bookmarkStart w:id="4" w:name="_Toc25660379"/>
       <w:r>
         <w:rPr/>
         <w:t>Mô tả dự án</w:t>
@@ -2490,8 +2490,8 @@
         <w:jc w:val="both"/>
         <w:rPr/>
       </w:pPr>
-      <w:bookmarkStart w:id="5" w:name="_Toc25660380"/>
-      <w:bookmarkStart w:id="6" w:name="_Toc27331613"/>
+      <w:bookmarkStart w:id="5" w:name="_Toc27331613"/>
+      <w:bookmarkStart w:id="6" w:name="_Toc25660380"/>
       <w:r>
         <w:rPr/>
         <w:t>Công cụ quản lý</w:t>
@@ -2597,8 +2597,8 @@
         <w:jc w:val="both"/>
         <w:rPr/>
       </w:pPr>
-      <w:bookmarkStart w:id="7" w:name="_Toc25660381"/>
-      <w:bookmarkStart w:id="8" w:name="_Toc27331614"/>
+      <w:bookmarkStart w:id="7" w:name="_Toc27331614"/>
+      <w:bookmarkStart w:id="8" w:name="_Toc25660381"/>
       <w:r>
         <w:rPr/>
         <w:t>Các nhân sự tham gia dự án</w:t>
@@ -2616,8 +2616,8 @@
         <w:jc w:val="both"/>
         <w:rPr/>
       </w:pPr>
-      <w:bookmarkStart w:id="9" w:name="_Toc25660382"/>
-      <w:bookmarkStart w:id="10" w:name="_Toc27331615"/>
+      <w:bookmarkStart w:id="9" w:name="_Toc27331615"/>
+      <w:bookmarkStart w:id="10" w:name="_Toc25660382"/>
       <w:r>
         <w:rPr/>
         <w:t>Thông tin liên hệ phía khách hàng</w:t>
@@ -2783,8 +2783,8 @@
         <w:jc w:val="both"/>
         <w:rPr/>
       </w:pPr>
-      <w:bookmarkStart w:id="11" w:name="_Toc25660383"/>
-      <w:bookmarkStart w:id="12" w:name="_Toc27331616"/>
+      <w:bookmarkStart w:id="11" w:name="_Toc27331616"/>
+      <w:bookmarkStart w:id="12" w:name="_Toc25660383"/>
       <w:r>
         <w:rPr/>
         <w:t>Thông tin liên hệ phía công ty</w:t>
@@ -3172,8 +3172,8 @@
         <w:jc w:val="both"/>
         <w:rPr/>
       </w:pPr>
-      <w:bookmarkStart w:id="13" w:name="_Toc25660384"/>
-      <w:bookmarkStart w:id="14" w:name="_Toc27331617"/>
+      <w:bookmarkStart w:id="13" w:name="_Toc27331617"/>
+      <w:bookmarkStart w:id="14" w:name="_Toc25660384"/>
       <w:r>
         <w:rPr/>
         <w:t>Phân chia vai trò của thành viên dự án và khách hàng</w:t>
@@ -3351,8 +3351,8 @@
         <w:jc w:val="both"/>
         <w:rPr/>
       </w:pPr>
-      <w:bookmarkStart w:id="15" w:name="_Toc25660385"/>
-      <w:bookmarkStart w:id="16" w:name="_Toc27331618"/>
+      <w:bookmarkStart w:id="15" w:name="_Toc27331618"/>
+      <w:bookmarkStart w:id="16" w:name="_Toc25660385"/>
       <w:r>
         <w:rPr/>
         <w:t>Khảo sát dự án</w:t>
@@ -3370,8 +3370,8 @@
         <w:jc w:val="both"/>
         <w:rPr/>
       </w:pPr>
-      <w:bookmarkStart w:id="17" w:name="_Toc25660386"/>
-      <w:bookmarkStart w:id="18" w:name="_Toc27331619"/>
+      <w:bookmarkStart w:id="17" w:name="_Toc27331619"/>
+      <w:bookmarkStart w:id="18" w:name="_Toc25660386"/>
       <w:r>
         <w:rPr/>
         <w:t>Yêu cầu khách hàng</w:t>
@@ -3935,8 +3935,8 @@
         <w:jc w:val="both"/>
         <w:rPr/>
       </w:pPr>
-      <w:bookmarkStart w:id="20" w:name="_Toc25660387"/>
-      <w:bookmarkStart w:id="21" w:name="_Toc27331620"/>
+      <w:bookmarkStart w:id="20" w:name="_Toc27331620"/>
+      <w:bookmarkStart w:id="21" w:name="_Toc25660387"/>
       <w:r>
         <w:rPr/>
         <w:t>Mô hình hoạt động hiện thời – nghiệp vụ</w:t>
@@ -3980,8 +3980,8 @@
         <w:jc w:val="both"/>
         <w:rPr/>
       </w:pPr>
-      <w:bookmarkStart w:id="22" w:name="_Toc25660388"/>
-      <w:bookmarkStart w:id="23" w:name="_Toc27331621"/>
+      <w:bookmarkStart w:id="22" w:name="_Toc27331621"/>
+      <w:bookmarkStart w:id="23" w:name="_Toc25660388"/>
       <w:r>
         <w:rPr/>
         <w:t>Mô hình hoạt động dự kiến sau khi áp dụng sản phẩm mới</w:t>
@@ -4012,8 +4012,8 @@
         <w:jc w:val="both"/>
         <w:rPr/>
       </w:pPr>
-      <w:bookmarkStart w:id="24" w:name="_Toc25660389"/>
-      <w:bookmarkStart w:id="25" w:name="_Toc27331622"/>
+      <w:bookmarkStart w:id="24" w:name="_Toc27331622"/>
+      <w:bookmarkStart w:id="25" w:name="_Toc25660389"/>
       <w:r>
         <w:rPr/>
         <w:t>Phạm vi dự án</w:t>
@@ -4072,14 +4072,36 @@
         <w:jc w:val="both"/>
         <w:rPr/>
       </w:pPr>
-      <w:bookmarkStart w:id="26" w:name="_Toc25660390"/>
-      <w:bookmarkStart w:id="27" w:name="_Toc27331623"/>
+      <w:bookmarkStart w:id="26" w:name="_Toc27331623"/>
+      <w:bookmarkStart w:id="27" w:name="_Toc25660390"/>
       <w:r>
         <w:rPr/>
         <w:t>Giao tiếp/Trao đổi thông tin</w:t>
       </w:r>
       <w:bookmarkEnd w:id="26"/>
       <w:bookmarkEnd w:id="27"/>
+    </w:p>
+    <w:p>
+      <w:pPr>
+        <w:pStyle w:val="Normal"/>
+        <w:jc w:val="both"/>
+        <w:rPr/>
+      </w:pPr>
+      <w:r>
+        <w:rPr/>
+        <w:t>Kênh trao đổi thông tin hàng ngày trong nội bộ: Microsoft Teams</w:t>
+      </w:r>
+    </w:p>
+    <w:p>
+      <w:pPr>
+        <w:pStyle w:val="Normal"/>
+        <w:jc w:val="both"/>
+        <w:rPr/>
+      </w:pPr>
+      <w:r>
+        <w:rPr/>
+        <w:t>Kênh trao đổi thông tin chính thống: Gmail</w:t>
+      </w:r>
     </w:p>
     <w:p>
       <w:pPr>
@@ -4111,7 +4133,15 @@
           <w:sz w:val="28"/>
           <w:szCs w:val="28"/>
         </w:rPr>
-        <w:t>17h mỗi ngày, các thành viên trong dự án trước khi ra về cần ghi lại những việc đã và đang làm trong ngày và nộp lại cho thư ký</w:t>
+        <w:t xml:space="preserve">17h mỗi ngày, các thành viên trong dự án trước khi ra về cần ghi lại những việc đã và đang làm trong ngày vào </w:t>
+      </w:r>
+      <w:r>
+        <w:rPr>
+          <w:rFonts w:cs="Times New Roman" w:ascii="Times New Roman" w:hAnsi="Times New Roman"/>
+          <w:sz w:val="28"/>
+          <w:szCs w:val="28"/>
+        </w:rPr>
+        <w:t>nhánh log trong Microsoft Teams của nhóm.</w:t>
       </w:r>
     </w:p>
     <w:p>
@@ -4129,7 +4159,7 @@
           <w:sz w:val="28"/>
           <w:szCs w:val="28"/>
         </w:rPr>
-        <w:t>Mỗi 2 tuần, vào 9h thứ bảy, cả nhóm sẽ có một cuộc họp trong 1 tiếng để kiểm tra, đánh giá và định hướng công việc cần phải làm trong 2 tuần kế tiếp. Thư ký cần ghi lại nội dung cuộc họp</w:t>
+        <w:t>Mỗi 2 tuần, vào 9h thứ bảy, cả nhóm sẽ có một cuộc họp trong 1 tiếng để kiểm tra, đánh giá và định hướng công việc cần phải làm trong 2 tuần kế tiếp. Thư ký cần ghi lại nội dung cuộc họp.</w:t>
       </w:r>
     </w:p>
     <w:p>
@@ -4207,8 +4237,8 @@
         <w:jc w:val="both"/>
         <w:rPr/>
       </w:pPr>
-      <w:bookmarkStart w:id="28" w:name="_Toc25660391"/>
-      <w:bookmarkStart w:id="29" w:name="_Toc27331624"/>
+      <w:bookmarkStart w:id="28" w:name="_Toc27331624"/>
+      <w:bookmarkStart w:id="29" w:name="_Toc25660391"/>
       <w:r>
         <w:rPr/>
         <w:t>Ước lượng chung</w:t>
@@ -4350,8 +4380,8 @@
         <w:jc w:val="both"/>
         <w:rPr/>
       </w:pPr>
-      <w:bookmarkStart w:id="32" w:name="_Toc25660393"/>
-      <w:bookmarkStart w:id="33" w:name="_Toc27331626"/>
+      <w:bookmarkStart w:id="32" w:name="_Toc27331626"/>
+      <w:bookmarkStart w:id="33" w:name="_Toc25660393"/>
       <w:r>
         <w:rPr/>
         <w:t>Work Breakdown Structure</w:t>
@@ -4418,8 +4448,8 @@
         <w:jc w:val="both"/>
         <w:rPr/>
       </w:pPr>
-      <w:bookmarkStart w:id="34" w:name="_Toc25660394"/>
-      <w:bookmarkStart w:id="35" w:name="_Toc27331627"/>
+      <w:bookmarkStart w:id="34" w:name="_Toc27331627"/>
+      <w:bookmarkStart w:id="35" w:name="_Toc25660394"/>
       <w:r>
         <w:rPr/>
         <w:t>Ước lượng thời gian</w:t>
@@ -4887,8 +4917,8 @@
         <w:jc w:val="both"/>
         <w:rPr/>
       </w:pPr>
-      <w:bookmarkStart w:id="36" w:name="_Toc25660395"/>
-      <w:bookmarkStart w:id="37" w:name="_Toc27331628"/>
+      <w:bookmarkStart w:id="36" w:name="_Toc27331628"/>
+      <w:bookmarkStart w:id="37" w:name="_Toc25660395"/>
       <w:r>
         <w:rPr/>
         <w:t>Ước lượng rủi ro</w:t>
@@ -4911,15 +4941,15 @@
         <w:tblLook w:noVBand="1" w:val="04a0" w:noHBand="0" w:lastColumn="0" w:firstColumn="1" w:lastRow="0" w:firstRow="1"/>
       </w:tblPr>
       <w:tblGrid>
-        <w:gridCol w:w="1411"/>
+        <w:gridCol w:w="1410"/>
         <w:gridCol w:w="2977"/>
-        <w:gridCol w:w="5289"/>
+        <w:gridCol w:w="5290"/>
       </w:tblGrid>
       <w:tr>
         <w:trPr/>
         <w:tc>
           <w:tcPr>
-            <w:tcW w:w="1411" w:type="dxa"/>
+            <w:tcW w:w="1410" w:type="dxa"/>
             <w:tcBorders/>
             <w:shd w:fill="auto" w:val="clear"/>
           </w:tcPr>
@@ -4969,7 +4999,7 @@
         </w:tc>
         <w:tc>
           <w:tcPr>
-            <w:tcW w:w="5289" w:type="dxa"/>
+            <w:tcW w:w="5290" w:type="dxa"/>
             <w:tcBorders/>
             <w:shd w:fill="auto" w:val="clear"/>
           </w:tcPr>
@@ -4997,7 +5027,7 @@
         <w:trPr/>
         <w:tc>
           <w:tcPr>
-            <w:tcW w:w="1411" w:type="dxa"/>
+            <w:tcW w:w="1410" w:type="dxa"/>
             <w:vMerge w:val="restart"/>
             <w:tcBorders/>
             <w:shd w:fill="auto" w:val="clear"/>
@@ -5044,7 +5074,7 @@
         </w:tc>
         <w:tc>
           <w:tcPr>
-            <w:tcW w:w="5289" w:type="dxa"/>
+            <w:tcW w:w="5290" w:type="dxa"/>
             <w:tcBorders/>
             <w:shd w:fill="auto" w:val="clear"/>
           </w:tcPr>
@@ -5070,7 +5100,7 @@
         <w:trPr/>
         <w:tc>
           <w:tcPr>
-            <w:tcW w:w="1411" w:type="dxa"/>
+            <w:tcW w:w="1410" w:type="dxa"/>
             <w:vMerge w:val="continue"/>
             <w:tcBorders/>
             <w:shd w:fill="auto" w:val="clear"/>
@@ -5116,7 +5146,7 @@
         </w:tc>
         <w:tc>
           <w:tcPr>
-            <w:tcW w:w="5289" w:type="dxa"/>
+            <w:tcW w:w="5290" w:type="dxa"/>
             <w:tcBorders/>
             <w:shd w:fill="auto" w:val="clear"/>
           </w:tcPr>
@@ -5142,7 +5172,7 @@
         <w:trPr/>
         <w:tc>
           <w:tcPr>
-            <w:tcW w:w="1411" w:type="dxa"/>
+            <w:tcW w:w="1410" w:type="dxa"/>
             <w:vMerge w:val="restart"/>
             <w:tcBorders/>
             <w:shd w:fill="auto" w:val="clear"/>
@@ -5189,7 +5219,7 @@
         </w:tc>
         <w:tc>
           <w:tcPr>
-            <w:tcW w:w="5289" w:type="dxa"/>
+            <w:tcW w:w="5290" w:type="dxa"/>
             <w:tcBorders/>
             <w:shd w:fill="auto" w:val="clear"/>
           </w:tcPr>
@@ -5215,7 +5245,7 @@
         <w:trPr/>
         <w:tc>
           <w:tcPr>
-            <w:tcW w:w="1411" w:type="dxa"/>
+            <w:tcW w:w="1410" w:type="dxa"/>
             <w:vMerge w:val="continue"/>
             <w:tcBorders/>
             <w:shd w:fill="auto" w:val="clear"/>
@@ -5261,7 +5291,7 @@
         </w:tc>
         <w:tc>
           <w:tcPr>
-            <w:tcW w:w="5289" w:type="dxa"/>
+            <w:tcW w:w="5290" w:type="dxa"/>
             <w:tcBorders/>
             <w:shd w:fill="auto" w:val="clear"/>
           </w:tcPr>
@@ -5287,7 +5317,7 @@
         <w:trPr/>
         <w:tc>
           <w:tcPr>
-            <w:tcW w:w="1411" w:type="dxa"/>
+            <w:tcW w:w="1410" w:type="dxa"/>
             <w:vMerge w:val="restart"/>
             <w:tcBorders/>
             <w:shd w:fill="auto" w:val="clear"/>
@@ -5334,7 +5364,7 @@
         </w:tc>
         <w:tc>
           <w:tcPr>
-            <w:tcW w:w="5289" w:type="dxa"/>
+            <w:tcW w:w="5290" w:type="dxa"/>
             <w:vMerge w:val="restart"/>
             <w:tcBorders/>
             <w:shd w:fill="auto" w:val="clear"/>
@@ -5361,7 +5391,7 @@
         <w:trPr/>
         <w:tc>
           <w:tcPr>
-            <w:tcW w:w="1411" w:type="dxa"/>
+            <w:tcW w:w="1410" w:type="dxa"/>
             <w:vMerge w:val="continue"/>
             <w:tcBorders/>
             <w:shd w:fill="auto" w:val="clear"/>
@@ -5407,7 +5437,7 @@
         </w:tc>
         <w:tc>
           <w:tcPr>
-            <w:tcW w:w="5289" w:type="dxa"/>
+            <w:tcW w:w="5290" w:type="dxa"/>
             <w:vMerge w:val="continue"/>
             <w:tcBorders/>
             <w:shd w:fill="auto" w:val="clear"/>
@@ -5433,7 +5463,7 @@
         <w:trPr/>
         <w:tc>
           <w:tcPr>
-            <w:tcW w:w="1411" w:type="dxa"/>
+            <w:tcW w:w="1410" w:type="dxa"/>
             <w:vMerge w:val="continue"/>
             <w:tcBorders/>
             <w:shd w:fill="auto" w:val="clear"/>
@@ -5479,7 +5509,7 @@
         </w:tc>
         <w:tc>
           <w:tcPr>
-            <w:tcW w:w="5289" w:type="dxa"/>
+            <w:tcW w:w="5290" w:type="dxa"/>
             <w:vMerge w:val="continue"/>
             <w:tcBorders/>
             <w:shd w:fill="auto" w:val="clear"/>
@@ -5505,7 +5535,7 @@
         <w:trPr/>
         <w:tc>
           <w:tcPr>
-            <w:tcW w:w="1411" w:type="dxa"/>
+            <w:tcW w:w="1410" w:type="dxa"/>
             <w:vMerge w:val="continue"/>
             <w:tcBorders/>
             <w:shd w:fill="auto" w:val="clear"/>
@@ -5551,7 +5581,7 @@
         </w:tc>
         <w:tc>
           <w:tcPr>
-            <w:tcW w:w="5289" w:type="dxa"/>
+            <w:tcW w:w="5290" w:type="dxa"/>
             <w:vMerge w:val="continue"/>
             <w:tcBorders/>
             <w:shd w:fill="auto" w:val="clear"/>
@@ -5577,7 +5607,7 @@
         <w:trPr/>
         <w:tc>
           <w:tcPr>
-            <w:tcW w:w="1411" w:type="dxa"/>
+            <w:tcW w:w="1410" w:type="dxa"/>
             <w:vMerge w:val="continue"/>
             <w:tcBorders/>
             <w:shd w:fill="auto" w:val="clear"/>
@@ -5623,7 +5653,7 @@
         </w:tc>
         <w:tc>
           <w:tcPr>
-            <w:tcW w:w="5289" w:type="dxa"/>
+            <w:tcW w:w="5290" w:type="dxa"/>
             <w:vMerge w:val="continue"/>
             <w:tcBorders/>
             <w:shd w:fill="auto" w:val="clear"/>
@@ -5649,7 +5679,7 @@
         <w:trPr/>
         <w:tc>
           <w:tcPr>
-            <w:tcW w:w="1411" w:type="dxa"/>
+            <w:tcW w:w="1410" w:type="dxa"/>
             <w:vMerge w:val="continue"/>
             <w:tcBorders/>
             <w:shd w:fill="auto" w:val="clear"/>
@@ -5695,7 +5725,7 @@
         </w:tc>
         <w:tc>
           <w:tcPr>
-            <w:tcW w:w="5289" w:type="dxa"/>
+            <w:tcW w:w="5290" w:type="dxa"/>
             <w:tcBorders/>
             <w:shd w:fill="auto" w:val="clear"/>
           </w:tcPr>
@@ -5721,7 +5751,7 @@
         <w:trPr/>
         <w:tc>
           <w:tcPr>
-            <w:tcW w:w="1411" w:type="dxa"/>
+            <w:tcW w:w="1410" w:type="dxa"/>
             <w:vMerge w:val="continue"/>
             <w:tcBorders/>
             <w:shd w:fill="auto" w:val="clear"/>
@@ -5767,7 +5797,7 @@
         </w:tc>
         <w:tc>
           <w:tcPr>
-            <w:tcW w:w="5289" w:type="dxa"/>
+            <w:tcW w:w="5290" w:type="dxa"/>
             <w:tcBorders/>
             <w:shd w:fill="auto" w:val="clear"/>
           </w:tcPr>
@@ -5793,7 +5823,7 @@
         <w:trPr/>
         <w:tc>
           <w:tcPr>
-            <w:tcW w:w="1411" w:type="dxa"/>
+            <w:tcW w:w="1410" w:type="dxa"/>
             <w:vMerge w:val="continue"/>
             <w:tcBorders/>
             <w:shd w:fill="auto" w:val="clear"/>
@@ -5839,7 +5869,7 @@
         </w:tc>
         <w:tc>
           <w:tcPr>
-            <w:tcW w:w="5289" w:type="dxa"/>
+            <w:tcW w:w="5290" w:type="dxa"/>
             <w:tcBorders/>
             <w:shd w:fill="auto" w:val="clear"/>
           </w:tcPr>
@@ -5865,7 +5895,7 @@
         <w:trPr/>
         <w:tc>
           <w:tcPr>
-            <w:tcW w:w="1411" w:type="dxa"/>
+            <w:tcW w:w="1410" w:type="dxa"/>
             <w:vMerge w:val="continue"/>
             <w:tcBorders/>
             <w:shd w:fill="auto" w:val="clear"/>
@@ -5911,7 +5941,7 @@
         </w:tc>
         <w:tc>
           <w:tcPr>
-            <w:tcW w:w="5289" w:type="dxa"/>
+            <w:tcW w:w="5290" w:type="dxa"/>
             <w:tcBorders/>
             <w:shd w:fill="auto" w:val="clear"/>
           </w:tcPr>
@@ -5937,7 +5967,7 @@
         <w:trPr/>
         <w:tc>
           <w:tcPr>
-            <w:tcW w:w="1411" w:type="dxa"/>
+            <w:tcW w:w="1410" w:type="dxa"/>
             <w:vMerge w:val="continue"/>
             <w:tcBorders/>
             <w:shd w:fill="auto" w:val="clear"/>
@@ -5983,7 +6013,7 @@
         </w:tc>
         <w:tc>
           <w:tcPr>
-            <w:tcW w:w="5289" w:type="dxa"/>
+            <w:tcW w:w="5290" w:type="dxa"/>
             <w:tcBorders/>
             <w:shd w:fill="auto" w:val="clear"/>
           </w:tcPr>
@@ -6009,7 +6039,7 @@
         <w:trPr/>
         <w:tc>
           <w:tcPr>
-            <w:tcW w:w="1411" w:type="dxa"/>
+            <w:tcW w:w="1410" w:type="dxa"/>
             <w:vMerge w:val="continue"/>
             <w:tcBorders/>
             <w:shd w:fill="auto" w:val="clear"/>
@@ -6055,7 +6085,7 @@
         </w:tc>
         <w:tc>
           <w:tcPr>
-            <w:tcW w:w="5289" w:type="dxa"/>
+            <w:tcW w:w="5290" w:type="dxa"/>
             <w:tcBorders/>
             <w:shd w:fill="auto" w:val="clear"/>
           </w:tcPr>
@@ -6081,7 +6111,7 @@
         <w:trPr/>
         <w:tc>
           <w:tcPr>
-            <w:tcW w:w="1411" w:type="dxa"/>
+            <w:tcW w:w="1410" w:type="dxa"/>
             <w:tcBorders/>
             <w:shd w:fill="auto" w:val="clear"/>
           </w:tcPr>
@@ -6127,7 +6157,7 @@
         </w:tc>
         <w:tc>
           <w:tcPr>
-            <w:tcW w:w="5289" w:type="dxa"/>
+            <w:tcW w:w="5290" w:type="dxa"/>
             <w:tcBorders/>
             <w:shd w:fill="auto" w:val="clear"/>
           </w:tcPr>
@@ -6184,8 +6214,8 @@
         <w:jc w:val="both"/>
         <w:rPr/>
       </w:pPr>
-      <w:bookmarkStart w:id="38" w:name="_Toc25660396"/>
-      <w:bookmarkStart w:id="39" w:name="_Toc27331629"/>
+      <w:bookmarkStart w:id="38" w:name="_Toc27331629"/>
+      <w:bookmarkStart w:id="39" w:name="_Toc25660396"/>
       <w:r>
         <w:rPr/>
         <w:t>Ước lượng giá thành</w:t>
@@ -6258,8 +6288,8 @@
         <w:jc w:val="both"/>
         <w:rPr/>
       </w:pPr>
-      <w:bookmarkStart w:id="40" w:name="_Toc25660397"/>
-      <w:bookmarkStart w:id="41" w:name="_Toc27331630"/>
+      <w:bookmarkStart w:id="40" w:name="_Toc27331630"/>
+      <w:bookmarkStart w:id="41" w:name="_Toc25660397"/>
       <w:r>
         <w:rPr/>
         <w:t>Ước lượng chất lượng</w:t>
@@ -6314,8 +6344,8 @@
         <w:jc w:val="both"/>
         <w:rPr/>
       </w:pPr>
-      <w:bookmarkStart w:id="42" w:name="_Toc25660398"/>
-      <w:bookmarkStart w:id="43" w:name="_Toc27331631"/>
+      <w:bookmarkStart w:id="42" w:name="_Toc27331631"/>
+      <w:bookmarkStart w:id="43" w:name="_Toc25660398"/>
       <w:r>
         <w:rPr/>
         <w:t>Phân tích thiết kế</w:t>
@@ -6339,8 +6369,8 @@
           <w:lang w:eastAsia="en-US" w:bidi="ar-SA"/>
         </w:rPr>
       </w:pPr>
-      <w:bookmarkStart w:id="44" w:name="_Toc25660399"/>
-      <w:bookmarkStart w:id="45" w:name="_Toc27331632"/>
+      <w:bookmarkStart w:id="44" w:name="_Toc27331632"/>
+      <w:bookmarkStart w:id="45" w:name="_Toc25660399"/>
       <w:r>
         <w:rPr>
           <w:lang w:eastAsia="en-US" w:bidi="ar-SA"/>
@@ -6653,8 +6683,8 @@
           <w:lang w:eastAsia="en-US" w:bidi="ar-SA"/>
         </w:rPr>
       </w:pPr>
-      <w:bookmarkStart w:id="48" w:name="_Toc25660401"/>
-      <w:bookmarkStart w:id="49" w:name="_Toc27331634"/>
+      <w:bookmarkStart w:id="48" w:name="_Toc27331634"/>
+      <w:bookmarkStart w:id="49" w:name="_Toc25660401"/>
       <w:r>
         <w:rPr>
           <w:lang w:eastAsia="en-US" w:bidi="ar-SA"/>
@@ -6734,8 +6764,8 @@
           <w:lang w:eastAsia="en-US" w:bidi="ar-SA"/>
         </w:rPr>
       </w:pPr>
-      <w:bookmarkStart w:id="50" w:name="_Toc25660402"/>
-      <w:bookmarkStart w:id="51" w:name="_Toc27331635"/>
+      <w:bookmarkStart w:id="50" w:name="_Toc27331635"/>
+      <w:bookmarkStart w:id="51" w:name="_Toc25660402"/>
       <w:r>
         <w:rPr>
           <w:lang w:eastAsia="en-US" w:bidi="ar-SA"/>
@@ -6802,8 +6832,8 @@
         <w:jc w:val="both"/>
         <w:rPr/>
       </w:pPr>
-      <w:bookmarkStart w:id="52" w:name="_Toc25660403"/>
-      <w:bookmarkStart w:id="53" w:name="_Toc27331636"/>
+      <w:bookmarkStart w:id="52" w:name="_Toc27331636"/>
+      <w:bookmarkStart w:id="53" w:name="_Toc25660403"/>
       <w:r>
         <w:rPr/>
         <w:t>Giám sát dự án</w:t>
@@ -6985,8 +7015,8 @@
         <w:jc w:val="both"/>
         <w:rPr/>
       </w:pPr>
-      <w:bookmarkStart w:id="56" w:name="_Toc25660405"/>
-      <w:bookmarkStart w:id="57" w:name="_Toc27331638"/>
+      <w:bookmarkStart w:id="56" w:name="_Toc27331638"/>
+      <w:bookmarkStart w:id="57" w:name="_Toc25660405"/>
       <w:r>
         <w:rPr/>
         <w:t>Đóng dự án</w:t>
@@ -7487,8 +7517,8 @@
         <w:jc w:val="both"/>
         <w:rPr/>
       </w:pPr>
-      <w:bookmarkStart w:id="58" w:name="_Toc25660406"/>
-      <w:bookmarkStart w:id="59" w:name="_Toc27331639"/>
+      <w:bookmarkStart w:id="58" w:name="_Toc27331639"/>
+      <w:bookmarkStart w:id="59" w:name="_Toc25660406"/>
       <w:r>
         <w:rPr/>
         <w:t>Quản lý mã nguồn</w:t>
@@ -7513,8 +7543,8 @@
       <w:tblGrid>
         <w:gridCol w:w="1935"/>
         <w:gridCol w:w="1933"/>
-        <w:gridCol w:w="1934"/>
-        <w:gridCol w:w="1937"/>
+        <w:gridCol w:w="1933"/>
+        <w:gridCol w:w="1938"/>
         <w:gridCol w:w="1939"/>
       </w:tblGrid>
       <w:tr>
@@ -7566,7 +7596,7 @@
         </w:tc>
         <w:tc>
           <w:tcPr>
-            <w:tcW w:w="1934" w:type="dxa"/>
+            <w:tcW w:w="1933" w:type="dxa"/>
             <w:tcBorders/>
             <w:shd w:fill="auto" w:val="clear"/>
           </w:tcPr>
@@ -7589,7 +7619,7 @@
         </w:tc>
         <w:tc>
           <w:tcPr>
-            <w:tcW w:w="1937" w:type="dxa"/>
+            <w:tcW w:w="1938" w:type="dxa"/>
             <w:tcBorders/>
             <w:shd w:fill="auto" w:val="clear"/>
           </w:tcPr>
@@ -7684,7 +7714,7 @@
         </w:tc>
         <w:tc>
           <w:tcPr>
-            <w:tcW w:w="1934" w:type="dxa"/>
+            <w:tcW w:w="1933" w:type="dxa"/>
             <w:tcBorders/>
             <w:shd w:fill="auto" w:val="clear"/>
           </w:tcPr>
@@ -7707,7 +7737,7 @@
         </w:tc>
         <w:tc>
           <w:tcPr>
-            <w:tcW w:w="1937" w:type="dxa"/>
+            <w:tcW w:w="1938" w:type="dxa"/>
             <w:tcBorders/>
             <w:shd w:fill="auto" w:val="clear"/>
           </w:tcPr>
@@ -7802,7 +7832,7 @@
         </w:tc>
         <w:tc>
           <w:tcPr>
-            <w:tcW w:w="1934" w:type="dxa"/>
+            <w:tcW w:w="1933" w:type="dxa"/>
             <w:tcBorders/>
             <w:shd w:fill="auto" w:val="clear"/>
           </w:tcPr>
@@ -7825,7 +7855,7 @@
         </w:tc>
         <w:tc>
           <w:tcPr>
-            <w:tcW w:w="1937" w:type="dxa"/>
+            <w:tcW w:w="1938" w:type="dxa"/>
             <w:tcBorders/>
             <w:shd w:fill="auto" w:val="clear"/>
           </w:tcPr>
@@ -7920,7 +7950,7 @@
         </w:tc>
         <w:tc>
           <w:tcPr>
-            <w:tcW w:w="1934" w:type="dxa"/>
+            <w:tcW w:w="1933" w:type="dxa"/>
             <w:tcBorders/>
             <w:shd w:fill="auto" w:val="clear"/>
           </w:tcPr>
@@ -7943,7 +7973,7 @@
         </w:tc>
         <w:tc>
           <w:tcPr>
-            <w:tcW w:w="1937" w:type="dxa"/>
+            <w:tcW w:w="1938" w:type="dxa"/>
             <w:tcBorders/>
             <w:shd w:fill="auto" w:val="clear"/>
           </w:tcPr>
@@ -8013,8 +8043,8 @@
         <w:jc w:val="both"/>
         <w:rPr/>
       </w:pPr>
-      <w:bookmarkStart w:id="60" w:name="_Toc25660407"/>
-      <w:bookmarkStart w:id="61" w:name="_Toc27331640"/>
+      <w:bookmarkStart w:id="60" w:name="_Toc27331640"/>
+      <w:bookmarkStart w:id="61" w:name="_Toc25660407"/>
       <w:r>
         <w:rPr/>
         <w:t>Quản lý công việc</w:t>
@@ -8269,8 +8299,8 @@
           <w:lang w:eastAsia="en-US" w:bidi="ar-SA"/>
         </w:rPr>
       </w:pPr>
-      <w:bookmarkStart w:id="62" w:name="_Toc25660408"/>
-      <w:bookmarkStart w:id="63" w:name="_Toc27331641"/>
+      <w:bookmarkStart w:id="62" w:name="_Toc27331641"/>
+      <w:bookmarkStart w:id="63" w:name="_Toc25660408"/>
       <w:r>
         <w:rPr>
           <w:lang w:eastAsia="en-US" w:bidi="ar-SA"/>
@@ -10715,6 +10745,321 @@
       <w:lang w:eastAsia="hi-IN" w:bidi="hi-IN"/>
     </w:rPr>
   </w:style>
+  <w:style w:type="character" w:styleId="ListLabel96">
+    <w:name w:val="ListLabel 96"/>
+    <w:qFormat/>
+    <w:rPr>
+      <w:rFonts w:cs="Tahoma"/>
+    </w:rPr>
+  </w:style>
+  <w:style w:type="character" w:styleId="ListLabel97">
+    <w:name w:val="ListLabel 97"/>
+    <w:qFormat/>
+    <w:rPr>
+      <w:rFonts w:cs="Tahoma"/>
+    </w:rPr>
+  </w:style>
+  <w:style w:type="character" w:styleId="ListLabel98">
+    <w:name w:val="ListLabel 98"/>
+    <w:qFormat/>
+    <w:rPr>
+      <w:rFonts w:cs="Symbol"/>
+    </w:rPr>
+  </w:style>
+  <w:style w:type="character" w:styleId="ListLabel99">
+    <w:name w:val="ListLabel 99"/>
+    <w:qFormat/>
+    <w:rPr>
+      <w:rFonts w:cs="Courier New"/>
+    </w:rPr>
+  </w:style>
+  <w:style w:type="character" w:styleId="ListLabel100">
+    <w:name w:val="ListLabel 100"/>
+    <w:qFormat/>
+    <w:rPr>
+      <w:rFonts w:cs="Wingdings"/>
+    </w:rPr>
+  </w:style>
+  <w:style w:type="character" w:styleId="ListLabel101">
+    <w:name w:val="ListLabel 101"/>
+    <w:qFormat/>
+    <w:rPr>
+      <w:rFonts w:cs="Symbol"/>
+    </w:rPr>
+  </w:style>
+  <w:style w:type="character" w:styleId="ListLabel102">
+    <w:name w:val="ListLabel 102"/>
+    <w:qFormat/>
+    <w:rPr>
+      <w:rFonts w:cs="Courier New"/>
+    </w:rPr>
+  </w:style>
+  <w:style w:type="character" w:styleId="ListLabel103">
+    <w:name w:val="ListLabel 103"/>
+    <w:qFormat/>
+    <w:rPr>
+      <w:rFonts w:cs="Wingdings"/>
+    </w:rPr>
+  </w:style>
+  <w:style w:type="character" w:styleId="ListLabel104">
+    <w:name w:val="ListLabel 104"/>
+    <w:qFormat/>
+    <w:rPr>
+      <w:rFonts w:cs="Symbol"/>
+    </w:rPr>
+  </w:style>
+  <w:style w:type="character" w:styleId="ListLabel105">
+    <w:name w:val="ListLabel 105"/>
+    <w:qFormat/>
+    <w:rPr>
+      <w:rFonts w:cs="Courier New"/>
+    </w:rPr>
+  </w:style>
+  <w:style w:type="character" w:styleId="ListLabel106">
+    <w:name w:val="ListLabel 106"/>
+    <w:qFormat/>
+    <w:rPr>
+      <w:rFonts w:cs="Wingdings"/>
+    </w:rPr>
+  </w:style>
+  <w:style w:type="character" w:styleId="ListLabel107">
+    <w:name w:val="ListLabel 107"/>
+    <w:qFormat/>
+    <w:rPr>
+      <w:sz w:val="28"/>
+    </w:rPr>
+  </w:style>
+  <w:style w:type="character" w:styleId="ListLabel108">
+    <w:name w:val="ListLabel 108"/>
+    <w:qFormat/>
+    <w:rPr>
+      <w:sz w:val="28"/>
+    </w:rPr>
+  </w:style>
+  <w:style w:type="character" w:styleId="ListLabel109">
+    <w:name w:val="ListLabel 109"/>
+    <w:qFormat/>
+    <w:rPr>
+      <w:sz w:val="28"/>
+    </w:rPr>
+  </w:style>
+  <w:style w:type="character" w:styleId="ListLabel110">
+    <w:name w:val="ListLabel 110"/>
+    <w:qFormat/>
+    <w:rPr>
+      <w:rFonts w:cs="Symbol"/>
+      <w:sz w:val="28"/>
+    </w:rPr>
+  </w:style>
+  <w:style w:type="character" w:styleId="ListLabel111">
+    <w:name w:val="ListLabel 111"/>
+    <w:qFormat/>
+    <w:rPr>
+      <w:rFonts w:cs="Times New Roman"/>
+      <w:sz w:val="28"/>
+      <w:szCs w:val="28"/>
+    </w:rPr>
+  </w:style>
+  <w:style w:type="character" w:styleId="ListLabel112">
+    <w:name w:val="ListLabel 112"/>
+    <w:qFormat/>
+    <w:rPr>
+      <w:rFonts w:cs="Wingdings"/>
+    </w:rPr>
+  </w:style>
+  <w:style w:type="character" w:styleId="ListLabel113">
+    <w:name w:val="ListLabel 113"/>
+    <w:qFormat/>
+    <w:rPr>
+      <w:rFonts w:cs="Symbol"/>
+    </w:rPr>
+  </w:style>
+  <w:style w:type="character" w:styleId="ListLabel114">
+    <w:name w:val="ListLabel 114"/>
+    <w:qFormat/>
+    <w:rPr>
+      <w:rFonts w:cs="Courier New"/>
+    </w:rPr>
+  </w:style>
+  <w:style w:type="character" w:styleId="ListLabel115">
+    <w:name w:val="ListLabel 115"/>
+    <w:qFormat/>
+    <w:rPr>
+      <w:rFonts w:cs="Wingdings"/>
+    </w:rPr>
+  </w:style>
+  <w:style w:type="character" w:styleId="ListLabel116">
+    <w:name w:val="ListLabel 116"/>
+    <w:qFormat/>
+    <w:rPr>
+      <w:rFonts w:cs="Symbol"/>
+    </w:rPr>
+  </w:style>
+  <w:style w:type="character" w:styleId="ListLabel117">
+    <w:name w:val="ListLabel 117"/>
+    <w:qFormat/>
+    <w:rPr>
+      <w:rFonts w:cs="Courier New"/>
+    </w:rPr>
+  </w:style>
+  <w:style w:type="character" w:styleId="ListLabel118">
+    <w:name w:val="ListLabel 118"/>
+    <w:qFormat/>
+    <w:rPr>
+      <w:rFonts w:cs="Wingdings"/>
+    </w:rPr>
+  </w:style>
+  <w:style w:type="character" w:styleId="ListLabel119">
+    <w:name w:val="ListLabel 119"/>
+    <w:qFormat/>
+    <w:rPr>
+      <w:sz w:val="28"/>
+    </w:rPr>
+  </w:style>
+  <w:style w:type="character" w:styleId="ListLabel120">
+    <w:name w:val="ListLabel 120"/>
+    <w:qFormat/>
+    <w:rPr>
+      <w:rFonts w:cs="Symbol"/>
+      <w:sz w:val="28"/>
+    </w:rPr>
+  </w:style>
+  <w:style w:type="character" w:styleId="ListLabel121">
+    <w:name w:val="ListLabel 121"/>
+    <w:qFormat/>
+    <w:rPr>
+      <w:rFonts w:cs="Times New Roman"/>
+      <w:sz w:val="28"/>
+      <w:szCs w:val="28"/>
+    </w:rPr>
+  </w:style>
+  <w:style w:type="character" w:styleId="ListLabel122">
+    <w:name w:val="ListLabel 122"/>
+    <w:qFormat/>
+    <w:rPr>
+      <w:rFonts w:cs="Wingdings"/>
+    </w:rPr>
+  </w:style>
+  <w:style w:type="character" w:styleId="ListLabel123">
+    <w:name w:val="ListLabel 123"/>
+    <w:qFormat/>
+    <w:rPr>
+      <w:rFonts w:cs="Symbol"/>
+    </w:rPr>
+  </w:style>
+  <w:style w:type="character" w:styleId="ListLabel124">
+    <w:name w:val="ListLabel 124"/>
+    <w:qFormat/>
+    <w:rPr>
+      <w:rFonts w:cs="Courier New"/>
+    </w:rPr>
+  </w:style>
+  <w:style w:type="character" w:styleId="ListLabel125">
+    <w:name w:val="ListLabel 125"/>
+    <w:qFormat/>
+    <w:rPr>
+      <w:rFonts w:cs="Wingdings"/>
+    </w:rPr>
+  </w:style>
+  <w:style w:type="character" w:styleId="ListLabel126">
+    <w:name w:val="ListLabel 126"/>
+    <w:qFormat/>
+    <w:rPr>
+      <w:rFonts w:cs="Symbol"/>
+    </w:rPr>
+  </w:style>
+  <w:style w:type="character" w:styleId="ListLabel127">
+    <w:name w:val="ListLabel 127"/>
+    <w:qFormat/>
+    <w:rPr>
+      <w:rFonts w:cs="Courier New"/>
+    </w:rPr>
+  </w:style>
+  <w:style w:type="character" w:styleId="ListLabel128">
+    <w:name w:val="ListLabel 128"/>
+    <w:qFormat/>
+    <w:rPr>
+      <w:rFonts w:cs="Wingdings"/>
+    </w:rPr>
+  </w:style>
+  <w:style w:type="character" w:styleId="ListLabel129">
+    <w:name w:val="ListLabel 129"/>
+    <w:qFormat/>
+    <w:rPr>
+      <w:rFonts w:cs="Symbol"/>
+      <w:sz w:val="28"/>
+    </w:rPr>
+  </w:style>
+  <w:style w:type="character" w:styleId="ListLabel130">
+    <w:name w:val="ListLabel 130"/>
+    <w:qFormat/>
+    <w:rPr>
+      <w:rFonts w:cs="Times New Roman"/>
+      <w:sz w:val="28"/>
+      <w:szCs w:val="28"/>
+    </w:rPr>
+  </w:style>
+  <w:style w:type="character" w:styleId="ListLabel131">
+    <w:name w:val="ListLabel 131"/>
+    <w:qFormat/>
+    <w:rPr>
+      <w:rFonts w:cs="Wingdings"/>
+    </w:rPr>
+  </w:style>
+  <w:style w:type="character" w:styleId="ListLabel132">
+    <w:name w:val="ListLabel 132"/>
+    <w:qFormat/>
+    <w:rPr>
+      <w:rFonts w:cs="Symbol"/>
+    </w:rPr>
+  </w:style>
+  <w:style w:type="character" w:styleId="ListLabel133">
+    <w:name w:val="ListLabel 133"/>
+    <w:qFormat/>
+    <w:rPr>
+      <w:rFonts w:cs="Courier New"/>
+    </w:rPr>
+  </w:style>
+  <w:style w:type="character" w:styleId="ListLabel134">
+    <w:name w:val="ListLabel 134"/>
+    <w:qFormat/>
+    <w:rPr>
+      <w:rFonts w:cs="Wingdings"/>
+    </w:rPr>
+  </w:style>
+  <w:style w:type="character" w:styleId="ListLabel135">
+    <w:name w:val="ListLabel 135"/>
+    <w:qFormat/>
+    <w:rPr>
+      <w:rFonts w:cs="Symbol"/>
+    </w:rPr>
+  </w:style>
+  <w:style w:type="character" w:styleId="ListLabel136">
+    <w:name w:val="ListLabel 136"/>
+    <w:qFormat/>
+    <w:rPr>
+      <w:rFonts w:cs="Courier New"/>
+    </w:rPr>
+  </w:style>
+  <w:style w:type="character" w:styleId="ListLabel137">
+    <w:name w:val="ListLabel 137"/>
+    <w:qFormat/>
+    <w:rPr>
+      <w:rFonts w:cs="Wingdings"/>
+    </w:rPr>
+  </w:style>
+  <w:style w:type="character" w:styleId="ListLabel138">
+    <w:name w:val="ListLabel 138"/>
+    <w:qFormat/>
+    <w:rPr/>
+  </w:style>
+  <w:style w:type="character" w:styleId="ListLabel139">
+    <w:name w:val="ListLabel 139"/>
+    <w:qFormat/>
+    <w:rPr>
+      <w:lang w:eastAsia="hi-IN" w:bidi="hi-IN"/>
+    </w:rPr>
+  </w:style>
   <w:style w:type="paragraph" w:styleId="Heading">
     <w:name w:val="Heading"/>
     <w:basedOn w:val="Normal"/>

</xml_diff>

<commit_message>
Bổ sung chức năng hệ thống
</commit_message>
<xml_diff>
--- a/docs/Tài liệu quản lý dự án.docx
+++ b/docs/Tài liệu quản lý dự án.docx
@@ -178,7 +178,7 @@
         <w:tblInd w:w="0" w:type="dxa"/>
         <w:tblCellMar>
           <w:top w:w="0" w:type="dxa"/>
-          <w:left w:w="118" w:type="dxa"/>
+          <w:left w:w="123" w:type="dxa"/>
           <w:bottom w:w="0" w:type="dxa"/>
           <w:right w:w="108" w:type="dxa"/>
         </w:tblCellMar>
@@ -338,7 +338,7 @@
           <w:docPartGallery w:val="Table of Contents"/>
           <w:docPartUnique w:val="true"/>
         </w:docPartObj>
-        <w:id w:val="1953410924"/>
+        <w:id w:val="233399077"/>
       </w:sdtPr>
       <w:sdtContent>
         <w:p>
@@ -2437,8 +2437,8 @@
         <w:jc w:val="both"/>
         <w:rPr/>
       </w:pPr>
-      <w:bookmarkStart w:id="1" w:name="_Toc27331611"/>
-      <w:bookmarkStart w:id="2" w:name="_Toc25660378"/>
+      <w:bookmarkStart w:id="1" w:name="_Toc25660378"/>
+      <w:bookmarkStart w:id="2" w:name="_Toc27331611"/>
       <w:r>
         <w:rPr/>
         <w:t>Giới thiệu dự án</w:t>
@@ -2456,8 +2456,8 @@
         <w:jc w:val="both"/>
         <w:rPr/>
       </w:pPr>
-      <w:bookmarkStart w:id="3" w:name="_Toc27331612"/>
-      <w:bookmarkStart w:id="4" w:name="_Toc25660379"/>
+      <w:bookmarkStart w:id="3" w:name="_Toc25660379"/>
+      <w:bookmarkStart w:id="4" w:name="_Toc27331612"/>
       <w:r>
         <w:rPr/>
         <w:t>Mô tả dự án</w:t>
@@ -2490,8 +2490,8 @@
         <w:jc w:val="both"/>
         <w:rPr/>
       </w:pPr>
-      <w:bookmarkStart w:id="5" w:name="_Toc27331613"/>
-      <w:bookmarkStart w:id="6" w:name="_Toc25660380"/>
+      <w:bookmarkStart w:id="5" w:name="_Toc25660380"/>
+      <w:bookmarkStart w:id="6" w:name="_Toc27331613"/>
       <w:r>
         <w:rPr/>
         <w:t>Công cụ quản lý</w:t>
@@ -2597,8 +2597,8 @@
         <w:jc w:val="both"/>
         <w:rPr/>
       </w:pPr>
-      <w:bookmarkStart w:id="7" w:name="_Toc27331614"/>
-      <w:bookmarkStart w:id="8" w:name="_Toc25660381"/>
+      <w:bookmarkStart w:id="7" w:name="_Toc25660381"/>
+      <w:bookmarkStart w:id="8" w:name="_Toc27331614"/>
       <w:r>
         <w:rPr/>
         <w:t>Các nhân sự tham gia dự án</w:t>
@@ -2616,8 +2616,8 @@
         <w:jc w:val="both"/>
         <w:rPr/>
       </w:pPr>
-      <w:bookmarkStart w:id="9" w:name="_Toc27331615"/>
-      <w:bookmarkStart w:id="10" w:name="_Toc25660382"/>
+      <w:bookmarkStart w:id="9" w:name="_Toc25660382"/>
+      <w:bookmarkStart w:id="10" w:name="_Toc27331615"/>
       <w:r>
         <w:rPr/>
         <w:t>Thông tin liên hệ phía khách hàng</w:t>
@@ -2783,8 +2783,8 @@
         <w:jc w:val="both"/>
         <w:rPr/>
       </w:pPr>
-      <w:bookmarkStart w:id="11" w:name="_Toc27331616"/>
-      <w:bookmarkStart w:id="12" w:name="_Toc25660383"/>
+      <w:bookmarkStart w:id="11" w:name="_Toc25660383"/>
+      <w:bookmarkStart w:id="12" w:name="_Toc27331616"/>
       <w:r>
         <w:rPr/>
         <w:t>Thông tin liên hệ phía công ty</w:t>
@@ -3172,8 +3172,8 @@
         <w:jc w:val="both"/>
         <w:rPr/>
       </w:pPr>
-      <w:bookmarkStart w:id="13" w:name="_Toc27331617"/>
-      <w:bookmarkStart w:id="14" w:name="_Toc25660384"/>
+      <w:bookmarkStart w:id="13" w:name="_Toc25660384"/>
+      <w:bookmarkStart w:id="14" w:name="_Toc27331617"/>
       <w:r>
         <w:rPr/>
         <w:t>Phân chia vai trò của thành viên dự án và khách hàng</w:t>
@@ -3351,8 +3351,8 @@
         <w:jc w:val="both"/>
         <w:rPr/>
       </w:pPr>
-      <w:bookmarkStart w:id="15" w:name="_Toc27331618"/>
-      <w:bookmarkStart w:id="16" w:name="_Toc25660385"/>
+      <w:bookmarkStart w:id="15" w:name="_Toc25660385"/>
+      <w:bookmarkStart w:id="16" w:name="_Toc27331618"/>
       <w:r>
         <w:rPr/>
         <w:t>Khảo sát dự án</w:t>
@@ -3370,8 +3370,8 @@
         <w:jc w:val="both"/>
         <w:rPr/>
       </w:pPr>
-      <w:bookmarkStart w:id="17" w:name="_Toc27331619"/>
-      <w:bookmarkStart w:id="18" w:name="_Toc25660386"/>
+      <w:bookmarkStart w:id="17" w:name="_Toc25660386"/>
+      <w:bookmarkStart w:id="18" w:name="_Toc27331619"/>
       <w:r>
         <w:rPr/>
         <w:t>Yêu cầu khách hàng</w:t>
@@ -3398,6 +3398,7 @@
         <w:jc w:val="both"/>
         <w:rPr/>
       </w:pPr>
+      <w:bookmarkStart w:id="19" w:name="__DdeLink__983_3410383925"/>
       <w:r>
         <w:rPr>
           <w:lang w:eastAsia="hi-IN" w:bidi="hi-IN"/>
@@ -3642,12 +3643,12 @@
         <w:jc w:val="both"/>
         <w:rPr/>
       </w:pPr>
-      <w:bookmarkStart w:id="19" w:name="__DdeLink__972_3187862801"/>
+      <w:bookmarkStart w:id="20" w:name="__DdeLink__972_3187862801"/>
       <w:r>
         <w:rPr/>
         <w:t>- Tải các video, hình ảnh quảng cáo lên hệ thống.</w:t>
       </w:r>
-      <w:bookmarkEnd w:id="19"/>
+      <w:bookmarkEnd w:id="20"/>
     </w:p>
     <w:p>
       <w:pPr>
@@ -3748,10 +3749,12 @@
         <w:jc w:val="both"/>
         <w:rPr/>
       </w:pPr>
+      <w:bookmarkStart w:id="21" w:name="__DdeLink__983_3410383925"/>
       <w:r>
         <w:rPr/>
         <w:t>- Tải các video, hình ảnh quảng cáo lên hệ thống.</w:t>
       </w:r>
+      <w:bookmarkEnd w:id="21"/>
     </w:p>
     <w:p>
       <w:pPr>
@@ -3935,14 +3938,14 @@
         <w:jc w:val="both"/>
         <w:rPr/>
       </w:pPr>
-      <w:bookmarkStart w:id="20" w:name="_Toc27331620"/>
-      <w:bookmarkStart w:id="21" w:name="_Toc25660387"/>
+      <w:bookmarkStart w:id="22" w:name="_Toc25660387"/>
+      <w:bookmarkStart w:id="23" w:name="_Toc27331620"/>
       <w:r>
         <w:rPr/>
         <w:t>Mô hình hoạt động hiện thời – nghiệp vụ</w:t>
       </w:r>
-      <w:bookmarkEnd w:id="20"/>
-      <w:bookmarkEnd w:id="21"/>
+      <w:bookmarkEnd w:id="22"/>
+      <w:bookmarkEnd w:id="23"/>
     </w:p>
     <w:p>
       <w:pPr>
@@ -3980,14 +3983,14 @@
         <w:jc w:val="both"/>
         <w:rPr/>
       </w:pPr>
-      <w:bookmarkStart w:id="22" w:name="_Toc27331621"/>
-      <w:bookmarkStart w:id="23" w:name="_Toc25660388"/>
+      <w:bookmarkStart w:id="24" w:name="_Toc25660388"/>
+      <w:bookmarkStart w:id="25" w:name="_Toc27331621"/>
       <w:r>
         <w:rPr/>
         <w:t>Mô hình hoạt động dự kiến sau khi áp dụng sản phẩm mới</w:t>
       </w:r>
-      <w:bookmarkEnd w:id="22"/>
-      <w:bookmarkEnd w:id="23"/>
+      <w:bookmarkEnd w:id="24"/>
+      <w:bookmarkEnd w:id="25"/>
     </w:p>
     <w:p>
       <w:pPr>
@@ -4012,14 +4015,14 @@
         <w:jc w:val="both"/>
         <w:rPr/>
       </w:pPr>
-      <w:bookmarkStart w:id="24" w:name="_Toc27331622"/>
-      <w:bookmarkStart w:id="25" w:name="_Toc25660389"/>
+      <w:bookmarkStart w:id="26" w:name="_Toc25660389"/>
+      <w:bookmarkStart w:id="27" w:name="_Toc27331622"/>
       <w:r>
         <w:rPr/>
         <w:t>Phạm vi dự án</w:t>
       </w:r>
-      <w:bookmarkEnd w:id="24"/>
-      <w:bookmarkEnd w:id="25"/>
+      <w:bookmarkEnd w:id="26"/>
+      <w:bookmarkEnd w:id="27"/>
     </w:p>
     <w:p>
       <w:pPr>
@@ -4072,14 +4075,14 @@
         <w:jc w:val="both"/>
         <w:rPr/>
       </w:pPr>
-      <w:bookmarkStart w:id="26" w:name="_Toc27331623"/>
-      <w:bookmarkStart w:id="27" w:name="_Toc25660390"/>
+      <w:bookmarkStart w:id="28" w:name="_Toc25660390"/>
+      <w:bookmarkStart w:id="29" w:name="_Toc27331623"/>
       <w:r>
         <w:rPr/>
         <w:t>Giao tiếp/Trao đổi thông tin</w:t>
       </w:r>
-      <w:bookmarkEnd w:id="26"/>
-      <w:bookmarkEnd w:id="27"/>
+      <w:bookmarkEnd w:id="28"/>
+      <w:bookmarkEnd w:id="29"/>
     </w:p>
     <w:p>
       <w:pPr>
@@ -4133,15 +4136,7 @@
           <w:sz w:val="28"/>
           <w:szCs w:val="28"/>
         </w:rPr>
-        <w:t xml:space="preserve">17h mỗi ngày, các thành viên trong dự án trước khi ra về cần ghi lại những việc đã và đang làm trong ngày vào </w:t>
-      </w:r>
-      <w:r>
-        <w:rPr>
-          <w:rFonts w:cs="Times New Roman" w:ascii="Times New Roman" w:hAnsi="Times New Roman"/>
-          <w:sz w:val="28"/>
-          <w:szCs w:val="28"/>
-        </w:rPr>
-        <w:t>nhánh log trong Microsoft Teams của nhóm.</w:t>
+        <w:t>17h mỗi ngày, các thành viên trong dự án trước khi ra về cần ghi lại những việc đã và đang làm trong ngày vào nhánh log trong Microsoft Teams của nhóm.</w:t>
       </w:r>
     </w:p>
     <w:p>
@@ -4237,14 +4232,14 @@
         <w:jc w:val="both"/>
         <w:rPr/>
       </w:pPr>
-      <w:bookmarkStart w:id="28" w:name="_Toc27331624"/>
-      <w:bookmarkStart w:id="29" w:name="_Toc25660391"/>
+      <w:bookmarkStart w:id="30" w:name="_Toc25660391"/>
+      <w:bookmarkStart w:id="31" w:name="_Toc27331624"/>
       <w:r>
         <w:rPr/>
         <w:t>Ước lượng chung</w:t>
       </w:r>
-      <w:bookmarkEnd w:id="28"/>
-      <w:bookmarkEnd w:id="29"/>
+      <w:bookmarkEnd w:id="30"/>
+      <w:bookmarkEnd w:id="31"/>
     </w:p>
     <w:p>
       <w:pPr>
@@ -4256,37 +4251,345 @@
         <w:jc w:val="both"/>
         <w:rPr/>
       </w:pPr>
-      <w:bookmarkStart w:id="30" w:name="_Toc25660392"/>
-      <w:bookmarkStart w:id="31" w:name="_Toc27331625"/>
+      <w:bookmarkStart w:id="32" w:name="_Toc27331625"/>
+      <w:bookmarkStart w:id="33" w:name="_Toc25660392"/>
       <w:r>
         <w:rPr/>
         <w:t>Ước lượng tính năng</w:t>
       </w:r>
-      <w:bookmarkEnd w:id="30"/>
-      <w:bookmarkEnd w:id="31"/>
-    </w:p>
-    <w:p>
-      <w:pPr>
-        <w:pStyle w:val="Normal"/>
-        <w:jc w:val="both"/>
+      <w:bookmarkEnd w:id="32"/>
+      <w:bookmarkEnd w:id="33"/>
+    </w:p>
+    <w:p>
+      <w:pPr>
+        <w:pStyle w:val="Normal"/>
+        <w:jc w:val="both"/>
+        <w:rPr/>
+      </w:pPr>
+      <w:r>
         <w:rPr>
           <w:lang w:eastAsia="hi-IN" w:bidi="hi-IN"/>
         </w:rPr>
-      </w:pPr>
+        <w:t xml:space="preserve">1. </w:t>
+      </w:r>
       <w:r>
         <w:rPr>
           <w:lang w:eastAsia="hi-IN" w:bidi="hi-IN"/>
         </w:rPr>
-        <w:t>Danh sách các tính năng cần thực hiện:</w:t>
+        <w:t>Chức năng cho người dùng:</w:t>
+      </w:r>
+    </w:p>
+    <w:p>
+      <w:pPr>
+        <w:pStyle w:val="Normal"/>
+        <w:jc w:val="both"/>
+        <w:rPr/>
+      </w:pPr>
+      <w:r>
+        <w:rPr>
+          <w:rFonts w:cs="Times New Roman"/>
+          <w:sz w:val="28"/>
+          <w:szCs w:val="28"/>
+          <w:lang w:eastAsia="hi-IN" w:bidi="hi-IN"/>
+        </w:rPr>
+        <w:tab/>
+      </w:r>
+      <w:r>
+        <w:rPr>
+          <w:rFonts w:cs="Times New Roman"/>
+          <w:sz w:val="28"/>
+          <w:szCs w:val="28"/>
+        </w:rPr>
+        <w:t xml:space="preserve">1.1 </w:t>
+      </w:r>
+      <w:r>
+        <w:rPr>
+          <w:rFonts w:cs="Times New Roman"/>
+          <w:sz w:val="28"/>
+          <w:szCs w:val="28"/>
+        </w:rPr>
+        <w:t>Đăng ký/Đăng nhập/Đăng xuất.</w:t>
+      </w:r>
+    </w:p>
+    <w:p>
+      <w:pPr>
+        <w:pStyle w:val="Normal"/>
+        <w:jc w:val="both"/>
+        <w:rPr/>
+      </w:pPr>
+      <w:r>
+        <w:rPr>
+          <w:rFonts w:cs="Times New Roman"/>
+          <w:sz w:val="28"/>
+          <w:szCs w:val="28"/>
+        </w:rPr>
+        <w:tab/>
+      </w:r>
+      <w:r>
+        <w:rPr>
+          <w:rFonts w:cs="Times New Roman"/>
+          <w:sz w:val="28"/>
+          <w:szCs w:val="28"/>
+        </w:rPr>
+        <w:t xml:space="preserve">1.2 </w:t>
+      </w:r>
+      <w:r>
+        <w:rPr>
+          <w:rFonts w:cs="Times New Roman"/>
+          <w:sz w:val="28"/>
+          <w:szCs w:val="28"/>
+        </w:rPr>
+        <w:t>Đăng nhập bằng tài khoản Facebook, Google.</w:t>
+      </w:r>
+    </w:p>
+    <w:p>
+      <w:pPr>
+        <w:pStyle w:val="Normal"/>
+        <w:widowControl/>
+        <w:bidi w:val="0"/>
+        <w:spacing w:lineRule="auto" w:line="360" w:before="0" w:after="120"/>
+        <w:ind w:left="720" w:right="0" w:hanging="720"/>
+        <w:jc w:val="both"/>
+        <w:rPr/>
+      </w:pPr>
+      <w:r>
+        <w:rPr>
+          <w:rFonts w:cs="Times New Roman"/>
+          <w:sz w:val="28"/>
+          <w:szCs w:val="28"/>
+        </w:rPr>
+        <w:tab/>
+        <w:t xml:space="preserve">1.3 </w:t>
+      </w:r>
+      <w:r>
+        <w:rPr>
+          <w:rFonts w:cs="Times New Roman"/>
+          <w:sz w:val="28"/>
+          <w:szCs w:val="28"/>
+        </w:rPr>
+        <w:t>Quản lý tài khoản cá nhân: Đổi mật khẩu, tên đăng nhập, ảnh đại diện, email, xoá tài khoản.</w:t>
+      </w:r>
+    </w:p>
+    <w:p>
+      <w:pPr>
+        <w:pStyle w:val="Normal"/>
+        <w:widowControl/>
+        <w:bidi w:val="0"/>
+        <w:spacing w:lineRule="auto" w:line="360" w:before="0" w:after="120"/>
+        <w:ind w:left="720" w:right="0" w:hanging="720"/>
+        <w:jc w:val="both"/>
+        <w:rPr/>
+      </w:pPr>
+      <w:r>
+        <w:rPr>
+          <w:rFonts w:cs="Times New Roman"/>
+          <w:sz w:val="28"/>
+          <w:szCs w:val="28"/>
+        </w:rPr>
+        <w:tab/>
+        <w:t xml:space="preserve">1.4 </w:t>
+      </w:r>
+      <w:r>
+        <w:rPr>
+          <w:rFonts w:cs="Times New Roman"/>
+          <w:sz w:val="28"/>
+          <w:szCs w:val="28"/>
+        </w:rPr>
+        <w:t>Tìm kiếm phim theo tên, lọc phim theo thể loại, năm sản xuất và quốc gia.</w:t>
+      </w:r>
+    </w:p>
+    <w:p>
+      <w:pPr>
+        <w:pStyle w:val="Normal"/>
+        <w:widowControl/>
+        <w:bidi w:val="0"/>
+        <w:spacing w:lineRule="auto" w:line="360" w:before="0" w:after="120"/>
+        <w:ind w:left="720" w:right="0" w:hanging="720"/>
+        <w:jc w:val="both"/>
+        <w:rPr/>
+      </w:pPr>
+      <w:r>
+        <w:rPr>
+          <w:rFonts w:cs="Times New Roman"/>
+          <w:sz w:val="28"/>
+          <w:szCs w:val="28"/>
+        </w:rPr>
+        <w:tab/>
+        <w:t xml:space="preserve">1.5 </w:t>
+      </w:r>
+      <w:r>
+        <w:rPr>
+          <w:rFonts w:cs="Times New Roman"/>
+          <w:sz w:val="28"/>
+          <w:szCs w:val="28"/>
+        </w:rPr>
+        <w:t>Xem thông tin về diễn viên, đạo diễn, thời lượng, nội dung, điểm đánh giá IMDB, vote trung bình của bộ phim muốn xem.</w:t>
+      </w:r>
+    </w:p>
+    <w:p>
+      <w:pPr>
+        <w:pStyle w:val="Normal"/>
+        <w:widowControl/>
+        <w:bidi w:val="0"/>
+        <w:spacing w:lineRule="auto" w:line="360" w:before="0" w:after="120"/>
+        <w:ind w:left="720" w:right="0" w:hanging="720"/>
+        <w:jc w:val="both"/>
+        <w:rPr/>
+      </w:pPr>
+      <w:r>
+        <w:rPr>
+          <w:rFonts w:cs="Times New Roman"/>
+          <w:sz w:val="28"/>
+          <w:szCs w:val="28"/>
+        </w:rPr>
+        <w:tab/>
+        <w:t xml:space="preserve">1.6 </w:t>
+      </w:r>
+      <w:r>
+        <w:rPr>
+          <w:rFonts w:cs="Times New Roman"/>
+          <w:sz w:val="28"/>
+          <w:szCs w:val="28"/>
+        </w:rPr>
+        <w:t>Xem phim.</w:t>
+      </w:r>
+    </w:p>
+    <w:p>
+      <w:pPr>
+        <w:pStyle w:val="Normal"/>
+        <w:widowControl/>
+        <w:bidi w:val="0"/>
+        <w:spacing w:lineRule="auto" w:line="360" w:before="0" w:after="120"/>
+        <w:ind w:left="720" w:right="0" w:hanging="720"/>
+        <w:jc w:val="both"/>
+        <w:rPr/>
+      </w:pPr>
+      <w:r>
+        <w:rPr>
+          <w:rFonts w:cs="Times New Roman"/>
+          <w:sz w:val="28"/>
+          <w:szCs w:val="28"/>
+        </w:rPr>
+        <w:tab/>
+        <w:t xml:space="preserve">1.7 </w:t>
+      </w:r>
+      <w:r>
+        <w:rPr>
+          <w:rFonts w:cs="Times New Roman"/>
+          <w:sz w:val="28"/>
+          <w:szCs w:val="28"/>
+        </w:rPr>
+        <w:t>Tạo danh sách các phim yêu thích.</w:t>
+      </w:r>
+    </w:p>
+    <w:p>
+      <w:pPr>
+        <w:pStyle w:val="Normal"/>
+        <w:widowControl/>
+        <w:bidi w:val="0"/>
+        <w:spacing w:lineRule="auto" w:line="360" w:before="0" w:after="120"/>
+        <w:ind w:left="720" w:right="0" w:hanging="720"/>
+        <w:jc w:val="both"/>
+        <w:rPr/>
+      </w:pPr>
+      <w:r>
+        <w:rPr>
+          <w:rFonts w:cs="Times New Roman"/>
+          <w:sz w:val="28"/>
+          <w:szCs w:val="28"/>
+        </w:rPr>
+        <w:tab/>
+        <w:t xml:space="preserve">1.8 </w:t>
+      </w:r>
+      <w:r>
+        <w:rPr>
+          <w:rFonts w:cs="Times New Roman"/>
+          <w:sz w:val="28"/>
+          <w:szCs w:val="28"/>
+        </w:rPr>
+        <w:t>Đánh giá (vote), bình luận, xem bình luận về bộ phim.</w:t>
+      </w:r>
+    </w:p>
+    <w:p>
+      <w:pPr>
+        <w:pStyle w:val="Normal"/>
+        <w:widowControl/>
+        <w:bidi w:val="0"/>
+        <w:spacing w:lineRule="auto" w:line="360" w:before="0" w:after="120"/>
+        <w:ind w:left="720" w:right="0" w:hanging="720"/>
+        <w:jc w:val="both"/>
+        <w:rPr/>
+      </w:pPr>
+      <w:r>
+        <w:rPr>
+          <w:rFonts w:cs="Times New Roman"/>
+          <w:sz w:val="28"/>
+          <w:szCs w:val="28"/>
+        </w:rPr>
+        <w:tab/>
+      </w:r>
+      <w:r>
+        <w:rPr>
+          <w:rFonts w:cs="Times New Roman"/>
+          <w:sz w:val="28"/>
+          <w:szCs w:val="28"/>
+        </w:rPr>
+        <w:t>1.9 Gợi ý phim theo sở thích người dùng</w:t>
+      </w:r>
+      <w:r>
+        <w:rPr>
+          <w:rFonts w:cs="Times New Roman"/>
+          <w:sz w:val="28"/>
+          <w:szCs w:val="28"/>
+        </w:rPr>
+        <w:t>.</w:t>
+      </w:r>
+    </w:p>
+    <w:p>
+      <w:pPr>
+        <w:pStyle w:val="Normal"/>
+        <w:ind w:hanging="0"/>
+        <w:jc w:val="both"/>
+        <w:rPr/>
+      </w:pPr>
+      <w:r>
+        <w:rPr/>
+        <w:t xml:space="preserve">2. </w:t>
+      </w:r>
+      <w:r>
+        <w:rPr/>
+        <w:t>Chức năng cho nhân viên trong hệ thống :</w:t>
+      </w:r>
+    </w:p>
+    <w:p>
+      <w:pPr>
+        <w:pStyle w:val="Normal"/>
+        <w:ind w:left="720" w:hanging="0"/>
+        <w:jc w:val="both"/>
+        <w:rPr/>
+      </w:pPr>
+      <w:r>
+        <w:rPr/>
+        <w:t>2.1</w:t>
+      </w:r>
+      <w:r>
+        <w:rPr/>
+        <w:t xml:space="preserve"> Đăng nhập, đăng xuất.</w:t>
       </w:r>
     </w:p>
     <w:p>
       <w:pPr>
         <w:pStyle w:val="ListParagraph"/>
+        <w:widowControl w:val="false"/>
         <w:numPr>
           <w:ilvl w:val="0"/>
-          <w:numId w:val="7"/>
+          <w:numId w:val="0"/>
         </w:numPr>
+        <w:suppressAutoHyphens w:val="true"/>
+        <w:bidi w:val="0"/>
+        <w:spacing w:lineRule="auto" w:line="276" w:before="0" w:after="120"/>
+        <w:ind w:left="720" w:right="0" w:hanging="720"/>
+        <w:jc w:val="both"/>
         <w:rPr/>
       </w:pPr>
       <w:r>
@@ -4295,52 +4598,120 @@
           <w:sz w:val="28"/>
           <w:szCs w:val="28"/>
         </w:rPr>
-        <w:t>Đăng nhập/Đăng ký/Đăng xuất</w:t>
-      </w:r>
-    </w:p>
-    <w:p>
-      <w:pPr>
-        <w:pStyle w:val="ListParagraph"/>
-        <w:numPr>
-          <w:ilvl w:val="0"/>
-          <w:numId w:val="7"/>
-        </w:numPr>
-        <w:rPr/>
-      </w:pPr>
+        <w:tab/>
+      </w:r>
       <w:r>
         <w:rPr>
           <w:rFonts w:cs="Times New Roman" w:ascii="Times New Roman" w:hAnsi="Times New Roman"/>
           <w:sz w:val="28"/>
           <w:szCs w:val="28"/>
         </w:rPr>
-        <w:t>Quản lý tài khoản cá nhân</w:t>
-      </w:r>
-    </w:p>
-    <w:p>
-      <w:pPr>
-        <w:pStyle w:val="ListParagraph"/>
-        <w:numPr>
-          <w:ilvl w:val="0"/>
-          <w:numId w:val="7"/>
-        </w:numPr>
-        <w:rPr/>
-      </w:pPr>
+        <w:t>2.2</w:t>
+      </w:r>
       <w:r>
         <w:rPr>
           <w:rFonts w:cs="Times New Roman" w:ascii="Times New Roman" w:hAnsi="Times New Roman"/>
           <w:sz w:val="28"/>
           <w:szCs w:val="28"/>
         </w:rPr>
-        <w:t>Tìm kiếm phim</w:t>
+        <w:t xml:space="preserve"> Quản lý tài khoản cá nhân: Đổi mật khẩu, tên đăng nhập, ảnh đại diện, email, xoá tài khoản.</w:t>
+      </w:r>
+    </w:p>
+    <w:p>
+      <w:pPr>
+        <w:pStyle w:val="Normal"/>
+        <w:ind w:left="720" w:hanging="0"/>
+        <w:jc w:val="both"/>
+        <w:rPr/>
+      </w:pPr>
+      <w:r>
+        <w:rPr/>
+        <w:t>2.3</w:t>
+      </w:r>
+      <w:r>
+        <w:rPr/>
+        <w:t xml:space="preserve"> Đăng tải các bộ phim và thông tin về các bộ phim đó lên hệ thống.</w:t>
+      </w:r>
+    </w:p>
+    <w:p>
+      <w:pPr>
+        <w:pStyle w:val="Normal"/>
+        <w:ind w:left="720" w:hanging="0"/>
+        <w:jc w:val="both"/>
+        <w:rPr/>
+      </w:pPr>
+      <w:r>
+        <w:rPr/>
+        <w:t>2.4</w:t>
+      </w:r>
+      <w:r>
+        <w:rPr/>
+        <w:t xml:space="preserve"> Quản lý, chỉnh sửa, xoá các bộ phim.</w:t>
+      </w:r>
+    </w:p>
+    <w:p>
+      <w:pPr>
+        <w:pStyle w:val="Normal"/>
+        <w:ind w:left="720" w:hanging="0"/>
+        <w:jc w:val="both"/>
+        <w:rPr/>
+      </w:pPr>
+      <w:r>
+        <w:rPr/>
+        <w:t>2.5</w:t>
+      </w:r>
+      <w:bookmarkStart w:id="34" w:name="__DdeLink__972_31878628011"/>
+      <w:r>
+        <w:rPr/>
+        <w:t xml:space="preserve"> Tải các video, hình ảnh quảng cáo lên hệ thống.</w:t>
+      </w:r>
+      <w:bookmarkEnd w:id="34"/>
+    </w:p>
+    <w:p>
+      <w:pPr>
+        <w:pStyle w:val="Normal"/>
+        <w:ind w:hanging="0"/>
+        <w:jc w:val="both"/>
+        <w:rPr/>
+      </w:pPr>
+      <w:r>
+        <w:rPr/>
+        <w:t xml:space="preserve">3. </w:t>
+      </w:r>
+      <w:r>
+        <w:rPr/>
+        <w:t>Chức năng cho quản trị viên:</w:t>
+      </w:r>
+    </w:p>
+    <w:p>
+      <w:pPr>
+        <w:pStyle w:val="Normal"/>
+        <w:ind w:left="720" w:hanging="0"/>
+        <w:jc w:val="both"/>
+        <w:rPr/>
+      </w:pPr>
+      <w:r>
+        <w:rPr/>
+        <w:t>3.1</w:t>
+      </w:r>
+      <w:r>
+        <w:rPr/>
+        <w:t xml:space="preserve"> Đăng nhập, đăng xuất</w:t>
       </w:r>
     </w:p>
     <w:p>
       <w:pPr>
         <w:pStyle w:val="ListParagraph"/>
+        <w:widowControl w:val="false"/>
         <w:numPr>
           <w:ilvl w:val="0"/>
-          <w:numId w:val="7"/>
+          <w:numId w:val="0"/>
         </w:numPr>
+        <w:suppressAutoHyphens w:val="true"/>
+        <w:bidi w:val="0"/>
+        <w:spacing w:lineRule="auto" w:line="276" w:before="0" w:after="120"/>
+        <w:ind w:left="720" w:right="0" w:hanging="720"/>
+        <w:jc w:val="both"/>
         <w:rPr/>
       </w:pPr>
       <w:r>
@@ -4349,25 +4720,113 @@
           <w:sz w:val="28"/>
           <w:szCs w:val="28"/>
         </w:rPr>
-        <w:t>Xem phim</w:t>
-      </w:r>
-    </w:p>
-    <w:p>
-      <w:pPr>
-        <w:pStyle w:val="ListParagraph"/>
-        <w:numPr>
-          <w:ilvl w:val="0"/>
-          <w:numId w:val="7"/>
-        </w:numPr>
-        <w:rPr/>
-      </w:pPr>
+        <w:tab/>
+      </w:r>
       <w:r>
         <w:rPr>
           <w:rFonts w:cs="Times New Roman" w:ascii="Times New Roman" w:hAnsi="Times New Roman"/>
           <w:sz w:val="28"/>
           <w:szCs w:val="28"/>
         </w:rPr>
-        <w:t>Nhận gợi ý từ hệ thống</w:t>
+        <w:t xml:space="preserve">3.2 </w:t>
+      </w:r>
+      <w:r>
+        <w:rPr>
+          <w:rFonts w:cs="Times New Roman" w:ascii="Times New Roman" w:hAnsi="Times New Roman"/>
+          <w:sz w:val="28"/>
+          <w:szCs w:val="28"/>
+        </w:rPr>
+        <w:t>Quản lý tài khoản cá nhân: Đổi mật khẩu, tên đăng nhập, ảnh đại diện, email, xoá tài khoản.</w:t>
+      </w:r>
+    </w:p>
+    <w:p>
+      <w:pPr>
+        <w:pStyle w:val="Normal"/>
+        <w:ind w:left="720" w:hanging="0"/>
+        <w:jc w:val="both"/>
+        <w:rPr/>
+      </w:pPr>
+      <w:r>
+        <w:rPr/>
+        <w:t>3.3</w:t>
+      </w:r>
+      <w:r>
+        <w:rPr/>
+        <w:t xml:space="preserve"> Phân quyền cho tài khoản khác làm quản trị viên hoặc nhân viên</w:t>
+      </w:r>
+    </w:p>
+    <w:p>
+      <w:pPr>
+        <w:pStyle w:val="Normal"/>
+        <w:ind w:left="720" w:hanging="0"/>
+        <w:jc w:val="both"/>
+        <w:rPr/>
+      </w:pPr>
+      <w:r>
+        <w:rPr/>
+        <w:t>3.4</w:t>
+      </w:r>
+      <w:r>
+        <w:rPr/>
+        <w:t xml:space="preserve"> Xem thống kê lượt truy cập, lượt xem phim của người dùng trên trang web theo ngày, tuần, tháng và năm. Xem thống kê theo thể loại phim.</w:t>
+      </w:r>
+    </w:p>
+    <w:p>
+      <w:pPr>
+        <w:pStyle w:val="Normal"/>
+        <w:ind w:left="720" w:hanging="0"/>
+        <w:jc w:val="both"/>
+        <w:rPr/>
+      </w:pPr>
+      <w:r>
+        <w:rPr/>
+        <w:t>3.5</w:t>
+      </w:r>
+      <w:r>
+        <w:rPr/>
+        <w:t xml:space="preserve"> Đăng tải các bộ phim và thông tin về các bộ phim đó lên hệ thống.</w:t>
+      </w:r>
+    </w:p>
+    <w:p>
+      <w:pPr>
+        <w:pStyle w:val="Normal"/>
+        <w:ind w:left="720" w:hanging="0"/>
+        <w:jc w:val="both"/>
+        <w:rPr/>
+      </w:pPr>
+      <w:r>
+        <w:rPr/>
+        <w:t>3.6</w:t>
+      </w:r>
+      <w:r>
+        <w:rPr/>
+        <w:t xml:space="preserve"> Chỉnh sửa, xoá các bộ phim.</w:t>
+      </w:r>
+    </w:p>
+    <w:p>
+      <w:pPr>
+        <w:pStyle w:val="Normal"/>
+        <w:ind w:left="720" w:hanging="0"/>
+        <w:jc w:val="both"/>
+        <w:rPr/>
+      </w:pPr>
+      <w:r>
+        <w:rPr>
+          <w:rFonts w:cs="Times New Roman"/>
+          <w:sz w:val="28"/>
+          <w:szCs w:val="28"/>
+          <w:lang w:eastAsia="hi-IN" w:bidi="hi-IN"/>
+        </w:rPr>
+        <w:t>3.7</w:t>
+      </w:r>
+      <w:r>
+        <w:rPr>
+          <w:rFonts w:cs="Times New Roman"/>
+          <w:sz w:val="28"/>
+          <w:szCs w:val="28"/>
+          <w:lang w:eastAsia="hi-IN" w:bidi="hi-IN"/>
+        </w:rPr>
+        <w:t xml:space="preserve"> Tải các video, hình ảnh quảng cáo lên hệ thống.</w:t>
       </w:r>
     </w:p>
     <w:p>
@@ -4380,14 +4839,14 @@
         <w:jc w:val="both"/>
         <w:rPr/>
       </w:pPr>
-      <w:bookmarkStart w:id="32" w:name="_Toc27331626"/>
-      <w:bookmarkStart w:id="33" w:name="_Toc25660393"/>
+      <w:bookmarkStart w:id="35" w:name="_Toc25660393"/>
+      <w:bookmarkStart w:id="36" w:name="_Toc27331626"/>
       <w:r>
         <w:rPr/>
         <w:t>Work Breakdown Structure</w:t>
       </w:r>
-      <w:bookmarkEnd w:id="32"/>
-      <w:bookmarkEnd w:id="33"/>
+      <w:bookmarkEnd w:id="35"/>
+      <w:bookmarkEnd w:id="36"/>
     </w:p>
     <w:p>
       <w:pPr>
@@ -4448,21 +4907,21 @@
         <w:jc w:val="both"/>
         <w:rPr/>
       </w:pPr>
-      <w:bookmarkStart w:id="34" w:name="_Toc27331627"/>
-      <w:bookmarkStart w:id="35" w:name="_Toc25660394"/>
+      <w:bookmarkStart w:id="37" w:name="_Toc25660394"/>
+      <w:bookmarkStart w:id="38" w:name="_Toc27331627"/>
       <w:r>
         <w:rPr/>
         <w:t>Ước lượng thời gian</w:t>
       </w:r>
-      <w:bookmarkEnd w:id="34"/>
-      <w:bookmarkEnd w:id="35"/>
+      <w:bookmarkEnd w:id="37"/>
+      <w:bookmarkEnd w:id="38"/>
     </w:p>
     <w:p>
       <w:pPr>
         <w:pStyle w:val="ListParagraph"/>
         <w:numPr>
           <w:ilvl w:val="0"/>
-          <w:numId w:val="8"/>
+          <w:numId w:val="7"/>
         </w:numPr>
         <w:rPr/>
       </w:pPr>
@@ -4480,7 +4939,7 @@
         <w:pStyle w:val="ListParagraph"/>
         <w:numPr>
           <w:ilvl w:val="0"/>
-          <w:numId w:val="8"/>
+          <w:numId w:val="7"/>
         </w:numPr>
         <w:rPr/>
       </w:pPr>
@@ -4498,7 +4957,7 @@
         <w:pStyle w:val="ListParagraph"/>
         <w:numPr>
           <w:ilvl w:val="1"/>
-          <w:numId w:val="8"/>
+          <w:numId w:val="7"/>
         </w:numPr>
         <w:rPr/>
       </w:pPr>
@@ -4516,7 +4975,7 @@
         <w:pStyle w:val="ListParagraph"/>
         <w:numPr>
           <w:ilvl w:val="1"/>
-          <w:numId w:val="8"/>
+          <w:numId w:val="7"/>
         </w:numPr>
         <w:rPr/>
       </w:pPr>
@@ -4534,7 +4993,7 @@
         <w:pStyle w:val="ListParagraph"/>
         <w:numPr>
           <w:ilvl w:val="1"/>
-          <w:numId w:val="8"/>
+          <w:numId w:val="7"/>
         </w:numPr>
         <w:rPr/>
       </w:pPr>
@@ -4552,7 +5011,7 @@
         <w:pStyle w:val="ListParagraph"/>
         <w:numPr>
           <w:ilvl w:val="1"/>
-          <w:numId w:val="8"/>
+          <w:numId w:val="7"/>
         </w:numPr>
         <w:rPr/>
       </w:pPr>
@@ -4570,7 +5029,7 @@
         <w:pStyle w:val="ListParagraph"/>
         <w:numPr>
           <w:ilvl w:val="1"/>
-          <w:numId w:val="8"/>
+          <w:numId w:val="7"/>
         </w:numPr>
         <w:rPr/>
       </w:pPr>
@@ -4588,7 +5047,7 @@
         <w:pStyle w:val="ListParagraph"/>
         <w:numPr>
           <w:ilvl w:val="1"/>
-          <w:numId w:val="8"/>
+          <w:numId w:val="7"/>
         </w:numPr>
         <w:rPr/>
       </w:pPr>
@@ -4606,7 +5065,7 @@
         <w:pStyle w:val="ListParagraph"/>
         <w:numPr>
           <w:ilvl w:val="0"/>
-          <w:numId w:val="8"/>
+          <w:numId w:val="7"/>
         </w:numPr>
         <w:rPr/>
       </w:pPr>
@@ -4624,7 +5083,7 @@
         <w:pStyle w:val="ListParagraph"/>
         <w:numPr>
           <w:ilvl w:val="1"/>
-          <w:numId w:val="8"/>
+          <w:numId w:val="7"/>
         </w:numPr>
         <w:rPr/>
       </w:pPr>
@@ -4642,7 +5101,7 @@
         <w:pStyle w:val="ListParagraph"/>
         <w:numPr>
           <w:ilvl w:val="1"/>
-          <w:numId w:val="8"/>
+          <w:numId w:val="7"/>
         </w:numPr>
         <w:rPr/>
       </w:pPr>
@@ -4660,7 +5119,7 @@
         <w:pStyle w:val="ListParagraph"/>
         <w:numPr>
           <w:ilvl w:val="1"/>
-          <w:numId w:val="8"/>
+          <w:numId w:val="7"/>
         </w:numPr>
         <w:rPr/>
       </w:pPr>
@@ -4678,7 +5137,7 @@
         <w:pStyle w:val="ListParagraph"/>
         <w:numPr>
           <w:ilvl w:val="1"/>
-          <w:numId w:val="8"/>
+          <w:numId w:val="7"/>
         </w:numPr>
         <w:rPr/>
       </w:pPr>
@@ -4696,7 +5155,7 @@
         <w:pStyle w:val="ListParagraph"/>
         <w:numPr>
           <w:ilvl w:val="1"/>
-          <w:numId w:val="8"/>
+          <w:numId w:val="7"/>
         </w:numPr>
         <w:rPr/>
       </w:pPr>
@@ -4714,7 +5173,7 @@
         <w:pStyle w:val="ListParagraph"/>
         <w:numPr>
           <w:ilvl w:val="0"/>
-          <w:numId w:val="8"/>
+          <w:numId w:val="7"/>
         </w:numPr>
         <w:rPr/>
       </w:pPr>
@@ -4732,7 +5191,7 @@
         <w:pStyle w:val="ListParagraph"/>
         <w:numPr>
           <w:ilvl w:val="1"/>
-          <w:numId w:val="8"/>
+          <w:numId w:val="7"/>
         </w:numPr>
         <w:rPr/>
       </w:pPr>
@@ -4750,7 +5209,7 @@
         <w:pStyle w:val="ListParagraph"/>
         <w:numPr>
           <w:ilvl w:val="1"/>
-          <w:numId w:val="8"/>
+          <w:numId w:val="7"/>
         </w:numPr>
         <w:rPr/>
       </w:pPr>
@@ -4768,7 +5227,7 @@
         <w:pStyle w:val="ListParagraph"/>
         <w:numPr>
           <w:ilvl w:val="1"/>
-          <w:numId w:val="8"/>
+          <w:numId w:val="7"/>
         </w:numPr>
         <w:rPr/>
       </w:pPr>
@@ -4786,7 +5245,7 @@
         <w:pStyle w:val="ListParagraph"/>
         <w:numPr>
           <w:ilvl w:val="1"/>
-          <w:numId w:val="8"/>
+          <w:numId w:val="7"/>
         </w:numPr>
         <w:rPr/>
       </w:pPr>
@@ -4804,7 +5263,7 @@
         <w:pStyle w:val="ListParagraph"/>
         <w:numPr>
           <w:ilvl w:val="1"/>
-          <w:numId w:val="8"/>
+          <w:numId w:val="7"/>
         </w:numPr>
         <w:rPr/>
       </w:pPr>
@@ -4822,7 +5281,7 @@
         <w:pStyle w:val="ListParagraph"/>
         <w:numPr>
           <w:ilvl w:val="0"/>
-          <w:numId w:val="8"/>
+          <w:numId w:val="7"/>
         </w:numPr>
         <w:rPr/>
       </w:pPr>
@@ -4840,7 +5299,7 @@
         <w:pStyle w:val="ListParagraph"/>
         <w:numPr>
           <w:ilvl w:val="1"/>
-          <w:numId w:val="8"/>
+          <w:numId w:val="7"/>
         </w:numPr>
         <w:rPr/>
       </w:pPr>
@@ -4858,7 +5317,7 @@
         <w:pStyle w:val="ListParagraph"/>
         <w:numPr>
           <w:ilvl w:val="1"/>
-          <w:numId w:val="8"/>
+          <w:numId w:val="7"/>
         </w:numPr>
         <w:rPr/>
       </w:pPr>
@@ -4876,7 +5335,7 @@
         <w:pStyle w:val="ListParagraph"/>
         <w:numPr>
           <w:ilvl w:val="1"/>
-          <w:numId w:val="8"/>
+          <w:numId w:val="7"/>
         </w:numPr>
         <w:rPr/>
       </w:pPr>
@@ -4894,7 +5353,7 @@
         <w:pStyle w:val="ListParagraph"/>
         <w:numPr>
           <w:ilvl w:val="1"/>
-          <w:numId w:val="8"/>
+          <w:numId w:val="7"/>
         </w:numPr>
         <w:rPr/>
       </w:pPr>
@@ -4917,14 +5376,14 @@
         <w:jc w:val="both"/>
         <w:rPr/>
       </w:pPr>
-      <w:bookmarkStart w:id="36" w:name="_Toc27331628"/>
-      <w:bookmarkStart w:id="37" w:name="_Toc25660395"/>
+      <w:bookmarkStart w:id="39" w:name="_Toc25660395"/>
+      <w:bookmarkStart w:id="40" w:name="_Toc27331628"/>
       <w:r>
         <w:rPr/>
         <w:t>Ước lượng rủi ro</w:t>
       </w:r>
-      <w:bookmarkEnd w:id="36"/>
-      <w:bookmarkEnd w:id="37"/>
+      <w:bookmarkEnd w:id="39"/>
+      <w:bookmarkEnd w:id="40"/>
     </w:p>
     <w:tbl>
       <w:tblPr>
@@ -4941,15 +5400,15 @@
         <w:tblLook w:noVBand="1" w:val="04a0" w:noHBand="0" w:lastColumn="0" w:firstColumn="1" w:lastRow="0" w:firstRow="1"/>
       </w:tblPr>
       <w:tblGrid>
-        <w:gridCol w:w="1410"/>
+        <w:gridCol w:w="1409"/>
         <w:gridCol w:w="2977"/>
-        <w:gridCol w:w="5290"/>
+        <w:gridCol w:w="5291"/>
       </w:tblGrid>
       <w:tr>
         <w:trPr/>
         <w:tc>
           <w:tcPr>
-            <w:tcW w:w="1410" w:type="dxa"/>
+            <w:tcW w:w="1409" w:type="dxa"/>
             <w:tcBorders/>
             <w:shd w:fill="auto" w:val="clear"/>
           </w:tcPr>
@@ -4999,7 +5458,7 @@
         </w:tc>
         <w:tc>
           <w:tcPr>
-            <w:tcW w:w="5290" w:type="dxa"/>
+            <w:tcW w:w="5291" w:type="dxa"/>
             <w:tcBorders/>
             <w:shd w:fill="auto" w:val="clear"/>
           </w:tcPr>
@@ -5027,7 +5486,7 @@
         <w:trPr/>
         <w:tc>
           <w:tcPr>
-            <w:tcW w:w="1410" w:type="dxa"/>
+            <w:tcW w:w="1409" w:type="dxa"/>
             <w:vMerge w:val="restart"/>
             <w:tcBorders/>
             <w:shd w:fill="auto" w:val="clear"/>
@@ -5074,7 +5533,7 @@
         </w:tc>
         <w:tc>
           <w:tcPr>
-            <w:tcW w:w="5290" w:type="dxa"/>
+            <w:tcW w:w="5291" w:type="dxa"/>
             <w:tcBorders/>
             <w:shd w:fill="auto" w:val="clear"/>
           </w:tcPr>
@@ -5100,7 +5559,7 @@
         <w:trPr/>
         <w:tc>
           <w:tcPr>
-            <w:tcW w:w="1410" w:type="dxa"/>
+            <w:tcW w:w="1409" w:type="dxa"/>
             <w:vMerge w:val="continue"/>
             <w:tcBorders/>
             <w:shd w:fill="auto" w:val="clear"/>
@@ -5146,7 +5605,7 @@
         </w:tc>
         <w:tc>
           <w:tcPr>
-            <w:tcW w:w="5290" w:type="dxa"/>
+            <w:tcW w:w="5291" w:type="dxa"/>
             <w:tcBorders/>
             <w:shd w:fill="auto" w:val="clear"/>
           </w:tcPr>
@@ -5172,7 +5631,7 @@
         <w:trPr/>
         <w:tc>
           <w:tcPr>
-            <w:tcW w:w="1410" w:type="dxa"/>
+            <w:tcW w:w="1409" w:type="dxa"/>
             <w:vMerge w:val="restart"/>
             <w:tcBorders/>
             <w:shd w:fill="auto" w:val="clear"/>
@@ -5219,7 +5678,7 @@
         </w:tc>
         <w:tc>
           <w:tcPr>
-            <w:tcW w:w="5290" w:type="dxa"/>
+            <w:tcW w:w="5291" w:type="dxa"/>
             <w:tcBorders/>
             <w:shd w:fill="auto" w:val="clear"/>
           </w:tcPr>
@@ -5245,7 +5704,7 @@
         <w:trPr/>
         <w:tc>
           <w:tcPr>
-            <w:tcW w:w="1410" w:type="dxa"/>
+            <w:tcW w:w="1409" w:type="dxa"/>
             <w:vMerge w:val="continue"/>
             <w:tcBorders/>
             <w:shd w:fill="auto" w:val="clear"/>
@@ -5291,7 +5750,7 @@
         </w:tc>
         <w:tc>
           <w:tcPr>
-            <w:tcW w:w="5290" w:type="dxa"/>
+            <w:tcW w:w="5291" w:type="dxa"/>
             <w:tcBorders/>
             <w:shd w:fill="auto" w:val="clear"/>
           </w:tcPr>
@@ -5317,7 +5776,7 @@
         <w:trPr/>
         <w:tc>
           <w:tcPr>
-            <w:tcW w:w="1410" w:type="dxa"/>
+            <w:tcW w:w="1409" w:type="dxa"/>
             <w:vMerge w:val="restart"/>
             <w:tcBorders/>
             <w:shd w:fill="auto" w:val="clear"/>
@@ -5364,7 +5823,7 @@
         </w:tc>
         <w:tc>
           <w:tcPr>
-            <w:tcW w:w="5290" w:type="dxa"/>
+            <w:tcW w:w="5291" w:type="dxa"/>
             <w:vMerge w:val="restart"/>
             <w:tcBorders/>
             <w:shd w:fill="auto" w:val="clear"/>
@@ -5391,7 +5850,7 @@
         <w:trPr/>
         <w:tc>
           <w:tcPr>
-            <w:tcW w:w="1410" w:type="dxa"/>
+            <w:tcW w:w="1409" w:type="dxa"/>
             <w:vMerge w:val="continue"/>
             <w:tcBorders/>
             <w:shd w:fill="auto" w:val="clear"/>
@@ -5437,7 +5896,7 @@
         </w:tc>
         <w:tc>
           <w:tcPr>
-            <w:tcW w:w="5290" w:type="dxa"/>
+            <w:tcW w:w="5291" w:type="dxa"/>
             <w:vMerge w:val="continue"/>
             <w:tcBorders/>
             <w:shd w:fill="auto" w:val="clear"/>
@@ -5463,7 +5922,7 @@
         <w:trPr/>
         <w:tc>
           <w:tcPr>
-            <w:tcW w:w="1410" w:type="dxa"/>
+            <w:tcW w:w="1409" w:type="dxa"/>
             <w:vMerge w:val="continue"/>
             <w:tcBorders/>
             <w:shd w:fill="auto" w:val="clear"/>
@@ -5509,7 +5968,7 @@
         </w:tc>
         <w:tc>
           <w:tcPr>
-            <w:tcW w:w="5290" w:type="dxa"/>
+            <w:tcW w:w="5291" w:type="dxa"/>
             <w:vMerge w:val="continue"/>
             <w:tcBorders/>
             <w:shd w:fill="auto" w:val="clear"/>
@@ -5535,7 +5994,7 @@
         <w:trPr/>
         <w:tc>
           <w:tcPr>
-            <w:tcW w:w="1410" w:type="dxa"/>
+            <w:tcW w:w="1409" w:type="dxa"/>
             <w:vMerge w:val="continue"/>
             <w:tcBorders/>
             <w:shd w:fill="auto" w:val="clear"/>
@@ -5581,7 +6040,7 @@
         </w:tc>
         <w:tc>
           <w:tcPr>
-            <w:tcW w:w="5290" w:type="dxa"/>
+            <w:tcW w:w="5291" w:type="dxa"/>
             <w:vMerge w:val="continue"/>
             <w:tcBorders/>
             <w:shd w:fill="auto" w:val="clear"/>
@@ -5607,7 +6066,7 @@
         <w:trPr/>
         <w:tc>
           <w:tcPr>
-            <w:tcW w:w="1410" w:type="dxa"/>
+            <w:tcW w:w="1409" w:type="dxa"/>
             <w:vMerge w:val="continue"/>
             <w:tcBorders/>
             <w:shd w:fill="auto" w:val="clear"/>
@@ -5653,7 +6112,7 @@
         </w:tc>
         <w:tc>
           <w:tcPr>
-            <w:tcW w:w="5290" w:type="dxa"/>
+            <w:tcW w:w="5291" w:type="dxa"/>
             <w:vMerge w:val="continue"/>
             <w:tcBorders/>
             <w:shd w:fill="auto" w:val="clear"/>
@@ -5679,7 +6138,7 @@
         <w:trPr/>
         <w:tc>
           <w:tcPr>
-            <w:tcW w:w="1410" w:type="dxa"/>
+            <w:tcW w:w="1409" w:type="dxa"/>
             <w:vMerge w:val="continue"/>
             <w:tcBorders/>
             <w:shd w:fill="auto" w:val="clear"/>
@@ -5725,7 +6184,7 @@
         </w:tc>
         <w:tc>
           <w:tcPr>
-            <w:tcW w:w="5290" w:type="dxa"/>
+            <w:tcW w:w="5291" w:type="dxa"/>
             <w:tcBorders/>
             <w:shd w:fill="auto" w:val="clear"/>
           </w:tcPr>
@@ -5751,7 +6210,7 @@
         <w:trPr/>
         <w:tc>
           <w:tcPr>
-            <w:tcW w:w="1410" w:type="dxa"/>
+            <w:tcW w:w="1409" w:type="dxa"/>
             <w:vMerge w:val="continue"/>
             <w:tcBorders/>
             <w:shd w:fill="auto" w:val="clear"/>
@@ -5797,7 +6256,7 @@
         </w:tc>
         <w:tc>
           <w:tcPr>
-            <w:tcW w:w="5290" w:type="dxa"/>
+            <w:tcW w:w="5291" w:type="dxa"/>
             <w:tcBorders/>
             <w:shd w:fill="auto" w:val="clear"/>
           </w:tcPr>
@@ -5823,7 +6282,7 @@
         <w:trPr/>
         <w:tc>
           <w:tcPr>
-            <w:tcW w:w="1410" w:type="dxa"/>
+            <w:tcW w:w="1409" w:type="dxa"/>
             <w:vMerge w:val="continue"/>
             <w:tcBorders/>
             <w:shd w:fill="auto" w:val="clear"/>
@@ -5869,7 +6328,7 @@
         </w:tc>
         <w:tc>
           <w:tcPr>
-            <w:tcW w:w="5290" w:type="dxa"/>
+            <w:tcW w:w="5291" w:type="dxa"/>
             <w:tcBorders/>
             <w:shd w:fill="auto" w:val="clear"/>
           </w:tcPr>
@@ -5895,7 +6354,7 @@
         <w:trPr/>
         <w:tc>
           <w:tcPr>
-            <w:tcW w:w="1410" w:type="dxa"/>
+            <w:tcW w:w="1409" w:type="dxa"/>
             <w:vMerge w:val="continue"/>
             <w:tcBorders/>
             <w:shd w:fill="auto" w:val="clear"/>
@@ -5941,7 +6400,7 @@
         </w:tc>
         <w:tc>
           <w:tcPr>
-            <w:tcW w:w="5290" w:type="dxa"/>
+            <w:tcW w:w="5291" w:type="dxa"/>
             <w:tcBorders/>
             <w:shd w:fill="auto" w:val="clear"/>
           </w:tcPr>
@@ -5967,7 +6426,7 @@
         <w:trPr/>
         <w:tc>
           <w:tcPr>
-            <w:tcW w:w="1410" w:type="dxa"/>
+            <w:tcW w:w="1409" w:type="dxa"/>
             <w:vMerge w:val="continue"/>
             <w:tcBorders/>
             <w:shd w:fill="auto" w:val="clear"/>
@@ -6013,7 +6472,7 @@
         </w:tc>
         <w:tc>
           <w:tcPr>
-            <w:tcW w:w="5290" w:type="dxa"/>
+            <w:tcW w:w="5291" w:type="dxa"/>
             <w:tcBorders/>
             <w:shd w:fill="auto" w:val="clear"/>
           </w:tcPr>
@@ -6039,7 +6498,7 @@
         <w:trPr/>
         <w:tc>
           <w:tcPr>
-            <w:tcW w:w="1410" w:type="dxa"/>
+            <w:tcW w:w="1409" w:type="dxa"/>
             <w:vMerge w:val="continue"/>
             <w:tcBorders/>
             <w:shd w:fill="auto" w:val="clear"/>
@@ -6085,7 +6544,7 @@
         </w:tc>
         <w:tc>
           <w:tcPr>
-            <w:tcW w:w="5290" w:type="dxa"/>
+            <w:tcW w:w="5291" w:type="dxa"/>
             <w:tcBorders/>
             <w:shd w:fill="auto" w:val="clear"/>
           </w:tcPr>
@@ -6111,7 +6570,7 @@
         <w:trPr/>
         <w:tc>
           <w:tcPr>
-            <w:tcW w:w="1410" w:type="dxa"/>
+            <w:tcW w:w="1409" w:type="dxa"/>
             <w:tcBorders/>
             <w:shd w:fill="auto" w:val="clear"/>
           </w:tcPr>
@@ -6157,7 +6616,7 @@
         </w:tc>
         <w:tc>
           <w:tcPr>
-            <w:tcW w:w="5290" w:type="dxa"/>
+            <w:tcW w:w="5291" w:type="dxa"/>
             <w:tcBorders/>
             <w:shd w:fill="auto" w:val="clear"/>
           </w:tcPr>
@@ -6214,24 +6673,32 @@
         <w:jc w:val="both"/>
         <w:rPr/>
       </w:pPr>
-      <w:bookmarkStart w:id="38" w:name="_Toc27331629"/>
-      <w:bookmarkStart w:id="39" w:name="_Toc25660396"/>
+      <w:bookmarkStart w:id="41" w:name="_Toc25660396"/>
+      <w:bookmarkStart w:id="42" w:name="_Toc27331629"/>
       <w:r>
         <w:rPr/>
         <w:t>Ước lượng giá thành</w:t>
       </w:r>
-      <w:bookmarkEnd w:id="38"/>
-      <w:bookmarkEnd w:id="39"/>
-    </w:p>
-    <w:p>
-      <w:pPr>
-        <w:pStyle w:val="Normal"/>
-        <w:jc w:val="both"/>
-        <w:rPr/>
-      </w:pPr>
-      <w:r>
-        <w:rPr/>
-        <w:t>Chi phí phát triển: 50 triệu đồng</w:t>
+      <w:bookmarkEnd w:id="41"/>
+      <w:bookmarkEnd w:id="42"/>
+    </w:p>
+    <w:p>
+      <w:pPr>
+        <w:pStyle w:val="Normal"/>
+        <w:jc w:val="both"/>
+        <w:rPr/>
+      </w:pPr>
+      <w:r>
+        <w:rPr/>
+        <w:t xml:space="preserve">Chi phí phát triển: </w:t>
+      </w:r>
+      <w:r>
+        <w:rPr/>
+        <w:t>5</w:t>
+      </w:r>
+      <w:r>
+        <w:rPr/>
+        <w:t>0 triệu đồng</w:t>
       </w:r>
     </w:p>
     <w:p>
@@ -6275,7 +6742,15 @@
       </w:pPr>
       <w:r>
         <w:rPr/>
-        <w:t>Chi phí hoa hồng, bôi trơn, quà cáp: 50 triệu đồng</w:t>
+        <w:t xml:space="preserve">Chi phí </w:t>
+      </w:r>
+      <w:r>
+        <w:rPr/>
+        <w:t>khác (nhận dự án và phê duyệt dự án)</w:t>
+      </w:r>
+      <w:r>
+        <w:rPr/>
+        <w:t>: 50 triệu đồng</w:t>
       </w:r>
     </w:p>
     <w:p>
@@ -6288,14 +6763,14 @@
         <w:jc w:val="both"/>
         <w:rPr/>
       </w:pPr>
-      <w:bookmarkStart w:id="40" w:name="_Toc27331630"/>
-      <w:bookmarkStart w:id="41" w:name="_Toc25660397"/>
+      <w:bookmarkStart w:id="43" w:name="_Toc25660397"/>
+      <w:bookmarkStart w:id="44" w:name="_Toc27331630"/>
       <w:r>
         <w:rPr/>
         <w:t>Ước lượng chất lượng</w:t>
       </w:r>
-      <w:bookmarkEnd w:id="40"/>
-      <w:bookmarkEnd w:id="41"/>
+      <w:bookmarkEnd w:id="43"/>
+      <w:bookmarkEnd w:id="44"/>
     </w:p>
     <w:p>
       <w:pPr>
@@ -6344,14 +6819,14 @@
         <w:jc w:val="both"/>
         <w:rPr/>
       </w:pPr>
-      <w:bookmarkStart w:id="42" w:name="_Toc27331631"/>
-      <w:bookmarkStart w:id="43" w:name="_Toc25660398"/>
+      <w:bookmarkStart w:id="45" w:name="_Toc25660398"/>
+      <w:bookmarkStart w:id="46" w:name="_Toc27331631"/>
       <w:r>
         <w:rPr/>
         <w:t>Phân tích thiết kế</w:t>
       </w:r>
-      <w:bookmarkEnd w:id="42"/>
-      <w:bookmarkEnd w:id="43"/>
+      <w:bookmarkEnd w:id="45"/>
+      <w:bookmarkEnd w:id="46"/>
       <w:r>
         <w:rPr/>
         <w:t xml:space="preserve"> </w:t>
@@ -6369,16 +6844,16 @@
           <w:lang w:eastAsia="en-US" w:bidi="ar-SA"/>
         </w:rPr>
       </w:pPr>
-      <w:bookmarkStart w:id="44" w:name="_Toc27331632"/>
-      <w:bookmarkStart w:id="45" w:name="_Toc25660399"/>
+      <w:bookmarkStart w:id="47" w:name="_Toc25660399"/>
+      <w:bookmarkStart w:id="48" w:name="_Toc27331632"/>
       <w:r>
         <w:rPr>
           <w:lang w:eastAsia="en-US" w:bidi="ar-SA"/>
         </w:rPr>
         <w:t>Mô hình tích hợp phần cứng/phần mềm</w:t>
       </w:r>
-      <w:bookmarkEnd w:id="44"/>
-      <w:bookmarkEnd w:id="45"/>
+      <w:bookmarkEnd w:id="47"/>
+      <w:bookmarkEnd w:id="48"/>
     </w:p>
     <w:p>
       <w:pPr>
@@ -6439,16 +6914,16 @@
           <w:lang w:eastAsia="en-US" w:bidi="ar-SA"/>
         </w:rPr>
       </w:pPr>
-      <w:bookmarkStart w:id="46" w:name="_Toc25660400"/>
-      <w:bookmarkStart w:id="47" w:name="_Toc27331633"/>
+      <w:bookmarkStart w:id="49" w:name="_Toc27331633"/>
+      <w:bookmarkStart w:id="50" w:name="_Toc25660400"/>
       <w:r>
         <w:rPr>
           <w:lang w:eastAsia="en-US" w:bidi="ar-SA"/>
         </w:rPr>
         <w:t>Giao diện</w:t>
       </w:r>
-      <w:bookmarkEnd w:id="46"/>
-      <w:bookmarkEnd w:id="47"/>
+      <w:bookmarkEnd w:id="49"/>
+      <w:bookmarkEnd w:id="50"/>
     </w:p>
     <w:p>
       <w:pPr>
@@ -6683,16 +7158,16 @@
           <w:lang w:eastAsia="en-US" w:bidi="ar-SA"/>
         </w:rPr>
       </w:pPr>
-      <w:bookmarkStart w:id="48" w:name="_Toc27331634"/>
-      <w:bookmarkStart w:id="49" w:name="_Toc25660401"/>
+      <w:bookmarkStart w:id="51" w:name="_Toc25660401"/>
+      <w:bookmarkStart w:id="52" w:name="_Toc27331634"/>
       <w:r>
         <w:rPr>
           <w:lang w:eastAsia="en-US" w:bidi="ar-SA"/>
         </w:rPr>
         <w:t>Cơ sở dữ liệu</w:t>
       </w:r>
-      <w:bookmarkEnd w:id="48"/>
-      <w:bookmarkEnd w:id="49"/>
+      <w:bookmarkEnd w:id="51"/>
+      <w:bookmarkEnd w:id="52"/>
     </w:p>
     <w:p>
       <w:pPr>
@@ -6764,16 +7239,16 @@
           <w:lang w:eastAsia="en-US" w:bidi="ar-SA"/>
         </w:rPr>
       </w:pPr>
-      <w:bookmarkStart w:id="50" w:name="_Toc27331635"/>
-      <w:bookmarkStart w:id="51" w:name="_Toc25660402"/>
+      <w:bookmarkStart w:id="53" w:name="_Toc25660402"/>
+      <w:bookmarkStart w:id="54" w:name="_Toc27331635"/>
       <w:r>
         <w:rPr>
           <w:lang w:eastAsia="en-US" w:bidi="ar-SA"/>
         </w:rPr>
         <w:t>Mạng</w:t>
       </w:r>
-      <w:bookmarkEnd w:id="50"/>
-      <w:bookmarkEnd w:id="51"/>
+      <w:bookmarkEnd w:id="53"/>
+      <w:bookmarkEnd w:id="54"/>
     </w:p>
     <w:p>
       <w:pPr>
@@ -6832,14 +7307,14 @@
         <w:jc w:val="both"/>
         <w:rPr/>
       </w:pPr>
-      <w:bookmarkStart w:id="52" w:name="_Toc27331636"/>
-      <w:bookmarkStart w:id="53" w:name="_Toc25660403"/>
+      <w:bookmarkStart w:id="55" w:name="_Toc25660403"/>
+      <w:bookmarkStart w:id="56" w:name="_Toc27331636"/>
       <w:r>
         <w:rPr/>
         <w:t>Giám sát dự án</w:t>
       </w:r>
-      <w:bookmarkEnd w:id="52"/>
-      <w:bookmarkEnd w:id="53"/>
+      <w:bookmarkEnd w:id="55"/>
+      <w:bookmarkEnd w:id="56"/>
     </w:p>
     <w:p>
       <w:pPr>
@@ -6851,14 +7326,14 @@
         <w:jc w:val="both"/>
         <w:rPr/>
       </w:pPr>
-      <w:bookmarkStart w:id="54" w:name="_Toc25660404"/>
-      <w:bookmarkStart w:id="55" w:name="_Toc27331637"/>
+      <w:bookmarkStart w:id="57" w:name="_Toc27331637"/>
+      <w:bookmarkStart w:id="58" w:name="_Toc25660404"/>
       <w:r>
         <w:rPr/>
         <w:t>Trả lời câu hỏi</w:t>
       </w:r>
-      <w:bookmarkEnd w:id="54"/>
-      <w:bookmarkEnd w:id="55"/>
+      <w:bookmarkEnd w:id="57"/>
+      <w:bookmarkEnd w:id="58"/>
     </w:p>
     <w:p>
       <w:pPr>
@@ -7015,14 +7490,14 @@
         <w:jc w:val="both"/>
         <w:rPr/>
       </w:pPr>
-      <w:bookmarkStart w:id="56" w:name="_Toc27331638"/>
-      <w:bookmarkStart w:id="57" w:name="_Toc25660405"/>
+      <w:bookmarkStart w:id="59" w:name="_Toc25660405"/>
+      <w:bookmarkStart w:id="60" w:name="_Toc27331638"/>
       <w:r>
         <w:rPr/>
         <w:t>Đóng dự án</w:t>
       </w:r>
-      <w:bookmarkEnd w:id="56"/>
-      <w:bookmarkEnd w:id="57"/>
+      <w:bookmarkEnd w:id="59"/>
+      <w:bookmarkEnd w:id="60"/>
     </w:p>
     <w:p>
       <w:pPr>
@@ -7033,6 +7508,323 @@
       <w:r>
         <w:rPr/>
         <w:t>Thống kê chung:</w:t>
+      </w:r>
+    </w:p>
+    <w:p>
+      <w:pPr>
+        <w:pStyle w:val="ListParagraph"/>
+        <w:numPr>
+          <w:ilvl w:val="0"/>
+          <w:numId w:val="9"/>
+        </w:numPr>
+        <w:rPr/>
+      </w:pPr>
+      <w:r>
+        <w:rPr>
+          <w:rFonts w:cs="Times New Roman" w:ascii="Times New Roman" w:hAnsi="Times New Roman"/>
+          <w:sz w:val="28"/>
+          <w:szCs w:val="28"/>
+        </w:rPr>
+        <w:t>Thời gian thực hiện dự án: từ 2/5/2021 – 9/8/2021</w:t>
+      </w:r>
+    </w:p>
+    <w:p>
+      <w:pPr>
+        <w:pStyle w:val="ListParagraph"/>
+        <w:numPr>
+          <w:ilvl w:val="1"/>
+          <w:numId w:val="9"/>
+        </w:numPr>
+        <w:rPr/>
+      </w:pPr>
+      <w:r>
+        <w:rPr>
+          <w:rFonts w:cs="Times New Roman" w:ascii="Times New Roman" w:hAnsi="Times New Roman"/>
+          <w:sz w:val="28"/>
+          <w:szCs w:val="28"/>
+        </w:rPr>
+        <w:t>Giai đoạn khởi tạo: hoàn thành trước 2 ngày</w:t>
+      </w:r>
+    </w:p>
+    <w:p>
+      <w:pPr>
+        <w:pStyle w:val="ListParagraph"/>
+        <w:numPr>
+          <w:ilvl w:val="1"/>
+          <w:numId w:val="9"/>
+        </w:numPr>
+        <w:rPr/>
+      </w:pPr>
+      <w:r>
+        <w:rPr>
+          <w:rFonts w:cs="Times New Roman" w:ascii="Times New Roman" w:hAnsi="Times New Roman"/>
+          <w:sz w:val="28"/>
+          <w:szCs w:val="28"/>
+        </w:rPr>
+        <w:t>Giai đoạn lập kế hoạch: hoàn thành đúng thời hạn</w:t>
+      </w:r>
+    </w:p>
+    <w:p>
+      <w:pPr>
+        <w:pStyle w:val="ListParagraph"/>
+        <w:numPr>
+          <w:ilvl w:val="1"/>
+          <w:numId w:val="9"/>
+        </w:numPr>
+        <w:rPr/>
+      </w:pPr>
+      <w:r>
+        <w:rPr>
+          <w:rFonts w:cs="Times New Roman" w:ascii="Times New Roman" w:hAnsi="Times New Roman"/>
+          <w:sz w:val="28"/>
+          <w:szCs w:val="28"/>
+        </w:rPr>
+        <w:t>Giai đoạn thực hiện: bị chậm 3 ngày</w:t>
+      </w:r>
+    </w:p>
+    <w:p>
+      <w:pPr>
+        <w:pStyle w:val="ListParagraph"/>
+        <w:numPr>
+          <w:ilvl w:val="1"/>
+          <w:numId w:val="9"/>
+        </w:numPr>
+        <w:rPr/>
+      </w:pPr>
+      <w:r>
+        <w:rPr>
+          <w:rFonts w:cs="Times New Roman" w:ascii="Times New Roman" w:hAnsi="Times New Roman"/>
+          <w:sz w:val="28"/>
+          <w:szCs w:val="28"/>
+        </w:rPr>
+        <w:t>Giai đoạn đóng dự án: hoàn thành đúng hạn</w:t>
+      </w:r>
+    </w:p>
+    <w:p>
+      <w:pPr>
+        <w:pStyle w:val="ListParagraph"/>
+        <w:numPr>
+          <w:ilvl w:val="0"/>
+          <w:numId w:val="9"/>
+        </w:numPr>
+        <w:rPr/>
+      </w:pPr>
+      <w:r>
+        <w:rPr>
+          <w:rFonts w:cs="Times New Roman" w:ascii="Times New Roman" w:hAnsi="Times New Roman"/>
+          <w:sz w:val="28"/>
+          <w:szCs w:val="28"/>
+        </w:rPr>
+        <w:t xml:space="preserve">Chi phí thực tế: </w:t>
+      </w:r>
+    </w:p>
+    <w:p>
+      <w:pPr>
+        <w:pStyle w:val="ListParagraph"/>
+        <w:numPr>
+          <w:ilvl w:val="1"/>
+          <w:numId w:val="9"/>
+        </w:numPr>
+        <w:rPr/>
+      </w:pPr>
+      <w:r>
+        <w:rPr>
+          <w:rFonts w:cs="Times New Roman" w:ascii="Times New Roman" w:hAnsi="Times New Roman"/>
+          <w:sz w:val="28"/>
+          <w:szCs w:val="28"/>
+        </w:rPr>
+        <w:t>Chi phí phát triển: 75 triệu đồng</w:t>
+      </w:r>
+    </w:p>
+    <w:p>
+      <w:pPr>
+        <w:pStyle w:val="ListParagraph"/>
+        <w:numPr>
+          <w:ilvl w:val="1"/>
+          <w:numId w:val="9"/>
+        </w:numPr>
+        <w:rPr/>
+      </w:pPr>
+      <w:r>
+        <w:rPr>
+          <w:rFonts w:cs="Times New Roman" w:ascii="Times New Roman" w:hAnsi="Times New Roman"/>
+          <w:sz w:val="28"/>
+          <w:szCs w:val="28"/>
+        </w:rPr>
+        <w:t>Chi phí kiểm thử: 75 triệu đồng</w:t>
+      </w:r>
+    </w:p>
+    <w:p>
+      <w:pPr>
+        <w:pStyle w:val="ListParagraph"/>
+        <w:numPr>
+          <w:ilvl w:val="1"/>
+          <w:numId w:val="9"/>
+        </w:numPr>
+        <w:rPr/>
+      </w:pPr>
+      <w:r>
+        <w:rPr>
+          <w:rFonts w:cs="Times New Roman" w:ascii="Times New Roman" w:hAnsi="Times New Roman"/>
+          <w:sz w:val="28"/>
+          <w:szCs w:val="28"/>
+        </w:rPr>
+        <w:t>Chi phí vận hành, quản lý, hành chính: 150 triệu đồng</w:t>
+      </w:r>
+    </w:p>
+    <w:p>
+      <w:pPr>
+        <w:pStyle w:val="ListParagraph"/>
+        <w:numPr>
+          <w:ilvl w:val="1"/>
+          <w:numId w:val="9"/>
+        </w:numPr>
+        <w:rPr/>
+      </w:pPr>
+      <w:r>
+        <w:rPr>
+          <w:rFonts w:cs="Times New Roman" w:ascii="Times New Roman" w:hAnsi="Times New Roman"/>
+          <w:sz w:val="28"/>
+          <w:szCs w:val="28"/>
+        </w:rPr>
+        <w:t>Chi phí kinh doanh, quảng cáo, tiếp thị: 150 triệu đồng</w:t>
+      </w:r>
+    </w:p>
+    <w:p>
+      <w:pPr>
+        <w:pStyle w:val="ListParagraph"/>
+        <w:numPr>
+          <w:ilvl w:val="1"/>
+          <w:numId w:val="9"/>
+        </w:numPr>
+        <w:rPr/>
+      </w:pPr>
+      <w:r>
+        <w:rPr>
+          <w:rFonts w:cs="Times New Roman" w:ascii="Times New Roman" w:hAnsi="Times New Roman"/>
+          <w:sz w:val="28"/>
+          <w:szCs w:val="28"/>
+        </w:rPr>
+        <w:t>Chi phí hoa hồng, bôi trơn, quà cáp: 75 triệu đồng</w:t>
+      </w:r>
+    </w:p>
+    <w:p>
+      <w:pPr>
+        <w:pStyle w:val="ListParagraph"/>
+        <w:numPr>
+          <w:ilvl w:val="1"/>
+          <w:numId w:val="9"/>
+        </w:numPr>
+        <w:rPr/>
+      </w:pPr>
+      <w:r>
+        <w:rPr>
+          <w:rFonts w:cs="Times New Roman" w:ascii="Times New Roman" w:hAnsi="Times New Roman"/>
+          <w:sz w:val="28"/>
+          <w:szCs w:val="28"/>
+        </w:rPr>
+        <w:t>Tổng chi phí: 525 triệu đồng</w:t>
+      </w:r>
+    </w:p>
+    <w:p>
+      <w:pPr>
+        <w:pStyle w:val="ListParagraph"/>
+        <w:numPr>
+          <w:ilvl w:val="1"/>
+          <w:numId w:val="9"/>
+        </w:numPr>
+        <w:rPr/>
+      </w:pPr>
+      <w:r>
+        <w:rPr>
+          <w:rFonts w:cs="Times New Roman" w:ascii="Times New Roman" w:hAnsi="Times New Roman"/>
+          <w:sz w:val="28"/>
+          <w:szCs w:val="28"/>
+        </w:rPr>
+        <w:t>Bội chi: 175 triệu đồng</w:t>
+      </w:r>
+    </w:p>
+    <w:p>
+      <w:pPr>
+        <w:pStyle w:val="ListParagraph"/>
+        <w:numPr>
+          <w:ilvl w:val="0"/>
+          <w:numId w:val="9"/>
+        </w:numPr>
+        <w:rPr/>
+      </w:pPr>
+      <w:r>
+        <w:rPr>
+          <w:rFonts w:cs="Times New Roman" w:ascii="Times New Roman" w:hAnsi="Times New Roman"/>
+          <w:sz w:val="28"/>
+          <w:szCs w:val="28"/>
+        </w:rPr>
+        <w:t>Số tình huống xảy ra rủi ro trong dự tính: 2 tình huống</w:t>
+      </w:r>
+    </w:p>
+    <w:p>
+      <w:pPr>
+        <w:pStyle w:val="ListParagraph"/>
+        <w:numPr>
+          <w:ilvl w:val="0"/>
+          <w:numId w:val="9"/>
+        </w:numPr>
+        <w:rPr/>
+      </w:pPr>
+      <w:r>
+        <w:rPr>
+          <w:rFonts w:cs="Times New Roman" w:ascii="Times New Roman" w:hAnsi="Times New Roman"/>
+          <w:sz w:val="28"/>
+          <w:szCs w:val="28"/>
+        </w:rPr>
+        <w:t>Số tình huống xảy ra rủi ro ngoài dự tính: 1 tình huống</w:t>
+      </w:r>
+    </w:p>
+    <w:p>
+      <w:pPr>
+        <w:pStyle w:val="ListParagraph"/>
+        <w:numPr>
+          <w:ilvl w:val="0"/>
+          <w:numId w:val="9"/>
+        </w:numPr>
+        <w:rPr/>
+      </w:pPr>
+      <w:r>
+        <w:rPr>
+          <w:rFonts w:cs="Times New Roman" w:ascii="Times New Roman" w:hAnsi="Times New Roman"/>
+          <w:sz w:val="28"/>
+          <w:szCs w:val="28"/>
+        </w:rPr>
+        <w:t>Chi phí giải quyết rủi ro: 25 triệu, nằm trong chi phí phát triển</w:t>
+      </w:r>
+    </w:p>
+    <w:p>
+      <w:pPr>
+        <w:pStyle w:val="ListParagraph"/>
+        <w:numPr>
+          <w:ilvl w:val="0"/>
+          <w:numId w:val="9"/>
+        </w:numPr>
+        <w:rPr/>
+      </w:pPr>
+      <w:r>
+        <w:rPr>
+          <w:rFonts w:cs="Times New Roman" w:ascii="Times New Roman" w:hAnsi="Times New Roman"/>
+          <w:sz w:val="28"/>
+          <w:szCs w:val="28"/>
+        </w:rPr>
+        <w:t>Tỉ lệ testcast thành công: 92%</w:t>
+      </w:r>
+    </w:p>
+    <w:p>
+      <w:pPr>
+        <w:pStyle w:val="Normal"/>
+        <w:jc w:val="both"/>
+        <w:rPr/>
+      </w:pPr>
+      <w:r>
+        <w:rPr/>
+        <w:t>Team survey:</w:t>
       </w:r>
     </w:p>
     <w:p>
@@ -7050,7 +7842,7 @@
           <w:sz w:val="28"/>
           <w:szCs w:val="28"/>
         </w:rPr>
-        <w:t>Thời gian thực hiện dự án: từ 2/5/2021 – 9/8/2021</w:t>
+        <w:t>Mức độ hài lòng chung về dự án: 8.25/10 điểm</w:t>
       </w:r>
     </w:p>
     <w:p>
@@ -7068,7 +7860,7 @@
           <w:sz w:val="28"/>
           <w:szCs w:val="28"/>
         </w:rPr>
-        <w:t>Giai đoạn khởi tạo: hoàn thành trước 2 ngày</w:t>
+        <w:t>Làm việc nhóm: 8/10 điểm</w:t>
       </w:r>
     </w:p>
     <w:p>
@@ -7086,7 +7878,7 @@
           <w:sz w:val="28"/>
           <w:szCs w:val="28"/>
         </w:rPr>
-        <w:t>Giai đoạn lập kế hoạch: hoàn thành đúng thời hạn</w:t>
+        <w:t>Kỷ luật: 9/10 điểm</w:t>
       </w:r>
     </w:p>
     <w:p>
@@ -7104,7 +7896,7 @@
           <w:sz w:val="28"/>
           <w:szCs w:val="28"/>
         </w:rPr>
-        <w:t>Giai đoạn thực hiện: bị chậm 3 ngày</w:t>
+        <w:t>Overtime: 9/10 điểm</w:t>
       </w:r>
     </w:p>
     <w:p>
@@ -7122,7 +7914,7 @@
           <w:sz w:val="28"/>
           <w:szCs w:val="28"/>
         </w:rPr>
-        <w:t>Giai đoạn đóng dự án: hoàn thành đúng hạn</w:t>
+        <w:t>Năng suất làm việc: 7/10 điểm</w:t>
       </w:r>
     </w:p>
     <w:p>
@@ -7140,7 +7932,7 @@
           <w:sz w:val="28"/>
           <w:szCs w:val="28"/>
         </w:rPr>
-        <w:t xml:space="preserve">Chi phí thực tế: </w:t>
+        <w:t>Ý kiến khác:</w:t>
       </w:r>
     </w:p>
     <w:p>
@@ -7158,7 +7950,7 @@
           <w:sz w:val="28"/>
           <w:szCs w:val="28"/>
         </w:rPr>
-        <w:t>Chi phí phát triển: 75 triệu đồng</w:t>
+        <w:t>Khả năng động viên nhân viên của PM còn hạn chế</w:t>
       </w:r>
     </w:p>
     <w:p>
@@ -7176,323 +7968,6 @@
           <w:sz w:val="28"/>
           <w:szCs w:val="28"/>
         </w:rPr>
-        <w:t>Chi phí kiểm thử: 75 triệu đồng</w:t>
-      </w:r>
-    </w:p>
-    <w:p>
-      <w:pPr>
-        <w:pStyle w:val="ListParagraph"/>
-        <w:numPr>
-          <w:ilvl w:val="1"/>
-          <w:numId w:val="10"/>
-        </w:numPr>
-        <w:rPr/>
-      </w:pPr>
-      <w:r>
-        <w:rPr>
-          <w:rFonts w:cs="Times New Roman" w:ascii="Times New Roman" w:hAnsi="Times New Roman"/>
-          <w:sz w:val="28"/>
-          <w:szCs w:val="28"/>
-        </w:rPr>
-        <w:t>Chi phí vận hành, quản lý, hành chính: 150 triệu đồng</w:t>
-      </w:r>
-    </w:p>
-    <w:p>
-      <w:pPr>
-        <w:pStyle w:val="ListParagraph"/>
-        <w:numPr>
-          <w:ilvl w:val="1"/>
-          <w:numId w:val="10"/>
-        </w:numPr>
-        <w:rPr/>
-      </w:pPr>
-      <w:r>
-        <w:rPr>
-          <w:rFonts w:cs="Times New Roman" w:ascii="Times New Roman" w:hAnsi="Times New Roman"/>
-          <w:sz w:val="28"/>
-          <w:szCs w:val="28"/>
-        </w:rPr>
-        <w:t>Chi phí kinh doanh, quảng cáo, tiếp thị: 150 triệu đồng</w:t>
-      </w:r>
-    </w:p>
-    <w:p>
-      <w:pPr>
-        <w:pStyle w:val="ListParagraph"/>
-        <w:numPr>
-          <w:ilvl w:val="1"/>
-          <w:numId w:val="10"/>
-        </w:numPr>
-        <w:rPr/>
-      </w:pPr>
-      <w:r>
-        <w:rPr>
-          <w:rFonts w:cs="Times New Roman" w:ascii="Times New Roman" w:hAnsi="Times New Roman"/>
-          <w:sz w:val="28"/>
-          <w:szCs w:val="28"/>
-        </w:rPr>
-        <w:t>Chi phí hoa hồng, bôi trơn, quà cáp: 75 triệu đồng</w:t>
-      </w:r>
-    </w:p>
-    <w:p>
-      <w:pPr>
-        <w:pStyle w:val="ListParagraph"/>
-        <w:numPr>
-          <w:ilvl w:val="1"/>
-          <w:numId w:val="10"/>
-        </w:numPr>
-        <w:rPr/>
-      </w:pPr>
-      <w:r>
-        <w:rPr>
-          <w:rFonts w:cs="Times New Roman" w:ascii="Times New Roman" w:hAnsi="Times New Roman"/>
-          <w:sz w:val="28"/>
-          <w:szCs w:val="28"/>
-        </w:rPr>
-        <w:t>Tổng chi phí: 525 triệu đồng</w:t>
-      </w:r>
-    </w:p>
-    <w:p>
-      <w:pPr>
-        <w:pStyle w:val="ListParagraph"/>
-        <w:numPr>
-          <w:ilvl w:val="1"/>
-          <w:numId w:val="10"/>
-        </w:numPr>
-        <w:rPr/>
-      </w:pPr>
-      <w:r>
-        <w:rPr>
-          <w:rFonts w:cs="Times New Roman" w:ascii="Times New Roman" w:hAnsi="Times New Roman"/>
-          <w:sz w:val="28"/>
-          <w:szCs w:val="28"/>
-        </w:rPr>
-        <w:t>Bội chi: 175 triệu đồng</w:t>
-      </w:r>
-    </w:p>
-    <w:p>
-      <w:pPr>
-        <w:pStyle w:val="ListParagraph"/>
-        <w:numPr>
-          <w:ilvl w:val="0"/>
-          <w:numId w:val="10"/>
-        </w:numPr>
-        <w:rPr/>
-      </w:pPr>
-      <w:r>
-        <w:rPr>
-          <w:rFonts w:cs="Times New Roman" w:ascii="Times New Roman" w:hAnsi="Times New Roman"/>
-          <w:sz w:val="28"/>
-          <w:szCs w:val="28"/>
-        </w:rPr>
-        <w:t>Số tình huống xảy ra rủi ro trong dự tính: 2 tình huống</w:t>
-      </w:r>
-    </w:p>
-    <w:p>
-      <w:pPr>
-        <w:pStyle w:val="ListParagraph"/>
-        <w:numPr>
-          <w:ilvl w:val="0"/>
-          <w:numId w:val="10"/>
-        </w:numPr>
-        <w:rPr/>
-      </w:pPr>
-      <w:r>
-        <w:rPr>
-          <w:rFonts w:cs="Times New Roman" w:ascii="Times New Roman" w:hAnsi="Times New Roman"/>
-          <w:sz w:val="28"/>
-          <w:szCs w:val="28"/>
-        </w:rPr>
-        <w:t>Số tình huống xảy ra rủi ro ngoài dự tính: 1 tình huống</w:t>
-      </w:r>
-    </w:p>
-    <w:p>
-      <w:pPr>
-        <w:pStyle w:val="ListParagraph"/>
-        <w:numPr>
-          <w:ilvl w:val="0"/>
-          <w:numId w:val="10"/>
-        </w:numPr>
-        <w:rPr/>
-      </w:pPr>
-      <w:r>
-        <w:rPr>
-          <w:rFonts w:cs="Times New Roman" w:ascii="Times New Roman" w:hAnsi="Times New Roman"/>
-          <w:sz w:val="28"/>
-          <w:szCs w:val="28"/>
-        </w:rPr>
-        <w:t>Chi phí giải quyết rủi ro: 25 triệu, nằm trong chi phí phát triển</w:t>
-      </w:r>
-    </w:p>
-    <w:p>
-      <w:pPr>
-        <w:pStyle w:val="ListParagraph"/>
-        <w:numPr>
-          <w:ilvl w:val="0"/>
-          <w:numId w:val="10"/>
-        </w:numPr>
-        <w:rPr/>
-      </w:pPr>
-      <w:r>
-        <w:rPr>
-          <w:rFonts w:cs="Times New Roman" w:ascii="Times New Roman" w:hAnsi="Times New Roman"/>
-          <w:sz w:val="28"/>
-          <w:szCs w:val="28"/>
-        </w:rPr>
-        <w:t>Tỉ lệ testcast thành công: 92%</w:t>
-      </w:r>
-    </w:p>
-    <w:p>
-      <w:pPr>
-        <w:pStyle w:val="Normal"/>
-        <w:jc w:val="both"/>
-        <w:rPr/>
-      </w:pPr>
-      <w:r>
-        <w:rPr/>
-        <w:t>Team survey:</w:t>
-      </w:r>
-    </w:p>
-    <w:p>
-      <w:pPr>
-        <w:pStyle w:val="ListParagraph"/>
-        <w:numPr>
-          <w:ilvl w:val="0"/>
-          <w:numId w:val="11"/>
-        </w:numPr>
-        <w:rPr/>
-      </w:pPr>
-      <w:r>
-        <w:rPr>
-          <w:rFonts w:cs="Times New Roman" w:ascii="Times New Roman" w:hAnsi="Times New Roman"/>
-          <w:sz w:val="28"/>
-          <w:szCs w:val="28"/>
-        </w:rPr>
-        <w:t>Mức độ hài lòng chung về dự án: 8.25/10 điểm</w:t>
-      </w:r>
-    </w:p>
-    <w:p>
-      <w:pPr>
-        <w:pStyle w:val="ListParagraph"/>
-        <w:numPr>
-          <w:ilvl w:val="1"/>
-          <w:numId w:val="11"/>
-        </w:numPr>
-        <w:rPr/>
-      </w:pPr>
-      <w:r>
-        <w:rPr>
-          <w:rFonts w:cs="Times New Roman" w:ascii="Times New Roman" w:hAnsi="Times New Roman"/>
-          <w:sz w:val="28"/>
-          <w:szCs w:val="28"/>
-        </w:rPr>
-        <w:t>Làm việc nhóm: 8/10 điểm</w:t>
-      </w:r>
-    </w:p>
-    <w:p>
-      <w:pPr>
-        <w:pStyle w:val="ListParagraph"/>
-        <w:numPr>
-          <w:ilvl w:val="1"/>
-          <w:numId w:val="11"/>
-        </w:numPr>
-        <w:rPr/>
-      </w:pPr>
-      <w:r>
-        <w:rPr>
-          <w:rFonts w:cs="Times New Roman" w:ascii="Times New Roman" w:hAnsi="Times New Roman"/>
-          <w:sz w:val="28"/>
-          <w:szCs w:val="28"/>
-        </w:rPr>
-        <w:t>Kỷ luật: 9/10 điểm</w:t>
-      </w:r>
-    </w:p>
-    <w:p>
-      <w:pPr>
-        <w:pStyle w:val="ListParagraph"/>
-        <w:numPr>
-          <w:ilvl w:val="1"/>
-          <w:numId w:val="11"/>
-        </w:numPr>
-        <w:rPr/>
-      </w:pPr>
-      <w:r>
-        <w:rPr>
-          <w:rFonts w:cs="Times New Roman" w:ascii="Times New Roman" w:hAnsi="Times New Roman"/>
-          <w:sz w:val="28"/>
-          <w:szCs w:val="28"/>
-        </w:rPr>
-        <w:t>Overtime: 9/10 điểm</w:t>
-      </w:r>
-    </w:p>
-    <w:p>
-      <w:pPr>
-        <w:pStyle w:val="ListParagraph"/>
-        <w:numPr>
-          <w:ilvl w:val="1"/>
-          <w:numId w:val="11"/>
-        </w:numPr>
-        <w:rPr/>
-      </w:pPr>
-      <w:r>
-        <w:rPr>
-          <w:rFonts w:cs="Times New Roman" w:ascii="Times New Roman" w:hAnsi="Times New Roman"/>
-          <w:sz w:val="28"/>
-          <w:szCs w:val="28"/>
-        </w:rPr>
-        <w:t>Năng suất làm việc: 7/10 điểm</w:t>
-      </w:r>
-    </w:p>
-    <w:p>
-      <w:pPr>
-        <w:pStyle w:val="ListParagraph"/>
-        <w:numPr>
-          <w:ilvl w:val="0"/>
-          <w:numId w:val="11"/>
-        </w:numPr>
-        <w:rPr/>
-      </w:pPr>
-      <w:r>
-        <w:rPr>
-          <w:rFonts w:cs="Times New Roman" w:ascii="Times New Roman" w:hAnsi="Times New Roman"/>
-          <w:sz w:val="28"/>
-          <w:szCs w:val="28"/>
-        </w:rPr>
-        <w:t>Ý kiến khác:</w:t>
-      </w:r>
-    </w:p>
-    <w:p>
-      <w:pPr>
-        <w:pStyle w:val="ListParagraph"/>
-        <w:numPr>
-          <w:ilvl w:val="1"/>
-          <w:numId w:val="11"/>
-        </w:numPr>
-        <w:rPr/>
-      </w:pPr>
-      <w:r>
-        <w:rPr>
-          <w:rFonts w:cs="Times New Roman" w:ascii="Times New Roman" w:hAnsi="Times New Roman"/>
-          <w:sz w:val="28"/>
-          <w:szCs w:val="28"/>
-        </w:rPr>
-        <w:t>Khả năng động viên nhân viên của PM còn hạn chế</w:t>
-      </w:r>
-    </w:p>
-    <w:p>
-      <w:pPr>
-        <w:pStyle w:val="ListParagraph"/>
-        <w:numPr>
-          <w:ilvl w:val="1"/>
-          <w:numId w:val="11"/>
-        </w:numPr>
-        <w:rPr/>
-      </w:pPr>
-      <w:r>
-        <w:rPr>
-          <w:rFonts w:cs="Times New Roman" w:ascii="Times New Roman" w:hAnsi="Times New Roman"/>
-          <w:sz w:val="28"/>
-          <w:szCs w:val="28"/>
-        </w:rPr>
         <w:t>BA làm việc chăm chỉ, thời gian overtime chiếm 71% thời gian overtime của cả nhóm, khuyến nghị có thưởng thêm</w:t>
       </w:r>
     </w:p>
@@ -7517,14 +7992,14 @@
         <w:jc w:val="both"/>
         <w:rPr/>
       </w:pPr>
-      <w:bookmarkStart w:id="58" w:name="_Toc27331639"/>
-      <w:bookmarkStart w:id="59" w:name="_Toc25660406"/>
+      <w:bookmarkStart w:id="61" w:name="_Toc25660406"/>
+      <w:bookmarkStart w:id="62" w:name="_Toc27331639"/>
       <w:r>
         <w:rPr/>
         <w:t>Quản lý mã nguồn</w:t>
       </w:r>
-      <w:bookmarkEnd w:id="58"/>
-      <w:bookmarkEnd w:id="59"/>
+      <w:bookmarkEnd w:id="61"/>
+      <w:bookmarkEnd w:id="62"/>
     </w:p>
     <w:tbl>
       <w:tblPr>
@@ -8043,14 +8518,14 @@
         <w:jc w:val="both"/>
         <w:rPr/>
       </w:pPr>
-      <w:bookmarkStart w:id="60" w:name="_Toc27331640"/>
-      <w:bookmarkStart w:id="61" w:name="_Toc25660407"/>
+      <w:bookmarkStart w:id="63" w:name="_Toc25660407"/>
+      <w:bookmarkStart w:id="64" w:name="_Toc27331640"/>
       <w:r>
         <w:rPr/>
         <w:t>Quản lý công việc</w:t>
       </w:r>
-      <w:bookmarkEnd w:id="60"/>
-      <w:bookmarkEnd w:id="61"/>
+      <w:bookmarkEnd w:id="63"/>
+      <w:bookmarkEnd w:id="64"/>
     </w:p>
     <w:tbl>
       <w:tblPr>
@@ -8220,7 +8695,7 @@
         <w:pStyle w:val="ListParagraph"/>
         <w:numPr>
           <w:ilvl w:val="0"/>
-          <w:numId w:val="9"/>
+          <w:numId w:val="8"/>
         </w:numPr>
         <w:rPr/>
       </w:pPr>
@@ -8238,7 +8713,7 @@
         <w:pStyle w:val="ListParagraph"/>
         <w:numPr>
           <w:ilvl w:val="0"/>
-          <w:numId w:val="9"/>
+          <w:numId w:val="8"/>
         </w:numPr>
         <w:rPr/>
       </w:pPr>
@@ -8256,7 +8731,7 @@
         <w:pStyle w:val="ListParagraph"/>
         <w:numPr>
           <w:ilvl w:val="0"/>
-          <w:numId w:val="9"/>
+          <w:numId w:val="8"/>
         </w:numPr>
         <w:rPr/>
       </w:pPr>
@@ -8274,7 +8749,7 @@
         <w:pStyle w:val="ListParagraph"/>
         <w:numPr>
           <w:ilvl w:val="0"/>
-          <w:numId w:val="9"/>
+          <w:numId w:val="8"/>
         </w:numPr>
         <w:rPr/>
       </w:pPr>
@@ -8299,16 +8774,16 @@
           <w:lang w:eastAsia="en-US" w:bidi="ar-SA"/>
         </w:rPr>
       </w:pPr>
-      <w:bookmarkStart w:id="62" w:name="_Toc27331641"/>
-      <w:bookmarkStart w:id="63" w:name="_Toc25660408"/>
+      <w:bookmarkStart w:id="65" w:name="_Toc25660408"/>
+      <w:bookmarkStart w:id="66" w:name="_Toc27331641"/>
       <w:r>
         <w:rPr>
           <w:lang w:eastAsia="en-US" w:bidi="ar-SA"/>
         </w:rPr>
         <w:t>Danh mục tài liệu liên quan</w:t>
       </w:r>
-      <w:bookmarkEnd w:id="62"/>
-      <w:bookmarkEnd w:id="63"/>
+      <w:bookmarkEnd w:id="65"/>
+      <w:bookmarkEnd w:id="66"/>
     </w:p>
     <w:p>
       <w:pPr>
@@ -8930,92 +9405,6 @@
   <w:abstractNum w:abstractNumId="7">
     <w:lvl w:ilvl="0">
       <w:start w:val="1"/>
-      <w:numFmt w:val="decimal"/>
-      <w:lvlText w:val="%1."/>
-      <w:lvlJc w:val="left"/>
-      <w:pPr>
-        <w:ind w:left="720" w:hanging="360"/>
-      </w:pPr>
-      <w:rPr>
-        <w:sz w:val="28"/>
-      </w:rPr>
-    </w:lvl>
-    <w:lvl w:ilvl="1">
-      <w:start w:val="1"/>
-      <w:numFmt w:val="lowerLetter"/>
-      <w:lvlText w:val="%2."/>
-      <w:lvlJc w:val="left"/>
-      <w:pPr>
-        <w:ind w:left="1440" w:hanging="360"/>
-      </w:pPr>
-    </w:lvl>
-    <w:lvl w:ilvl="2">
-      <w:start w:val="1"/>
-      <w:numFmt w:val="lowerRoman"/>
-      <w:lvlText w:val="%3."/>
-      <w:lvlJc w:val="right"/>
-      <w:pPr>
-        <w:ind w:left="2160" w:hanging="180"/>
-      </w:pPr>
-    </w:lvl>
-    <w:lvl w:ilvl="3">
-      <w:start w:val="1"/>
-      <w:numFmt w:val="decimal"/>
-      <w:lvlText w:val="%4."/>
-      <w:lvlJc w:val="left"/>
-      <w:pPr>
-        <w:ind w:left="2880" w:hanging="360"/>
-      </w:pPr>
-    </w:lvl>
-    <w:lvl w:ilvl="4">
-      <w:start w:val="1"/>
-      <w:numFmt w:val="lowerLetter"/>
-      <w:lvlText w:val="%5."/>
-      <w:lvlJc w:val="left"/>
-      <w:pPr>
-        <w:ind w:left="3600" w:hanging="360"/>
-      </w:pPr>
-    </w:lvl>
-    <w:lvl w:ilvl="5">
-      <w:start w:val="1"/>
-      <w:numFmt w:val="lowerRoman"/>
-      <w:lvlText w:val="%6."/>
-      <w:lvlJc w:val="right"/>
-      <w:pPr>
-        <w:ind w:left="4320" w:hanging="180"/>
-      </w:pPr>
-    </w:lvl>
-    <w:lvl w:ilvl="6">
-      <w:start w:val="1"/>
-      <w:numFmt w:val="decimal"/>
-      <w:lvlText w:val="%7."/>
-      <w:lvlJc w:val="left"/>
-      <w:pPr>
-        <w:ind w:left="5040" w:hanging="360"/>
-      </w:pPr>
-    </w:lvl>
-    <w:lvl w:ilvl="7">
-      <w:start w:val="1"/>
-      <w:numFmt w:val="lowerLetter"/>
-      <w:lvlText w:val="%8."/>
-      <w:lvlJc w:val="left"/>
-      <w:pPr>
-        <w:ind w:left="5760" w:hanging="360"/>
-      </w:pPr>
-    </w:lvl>
-    <w:lvl w:ilvl="8">
-      <w:start w:val="1"/>
-      <w:numFmt w:val="lowerRoman"/>
-      <w:lvlText w:val="%9."/>
-      <w:lvlJc w:val="right"/>
-      <w:pPr>
-        <w:ind w:left="6480" w:hanging="180"/>
-      </w:pPr>
-    </w:lvl>
-  </w:abstractNum>
-  <w:abstractNum w:abstractNumId="8">
-    <w:lvl w:ilvl="0">
-      <w:start w:val="1"/>
       <w:numFmt w:val="bullet"/>
       <w:lvlText w:val=""/>
       <w:lvlJc w:val="left"/>
@@ -9135,7 +9524,7 @@
       </w:rPr>
     </w:lvl>
   </w:abstractNum>
-  <w:abstractNum w:abstractNumId="9">
+  <w:abstractNum w:abstractNumId="8">
     <w:lvl w:ilvl="0">
       <w:start w:val="1"/>
       <w:numFmt w:val="decimal"/>
@@ -9221,7 +9610,7 @@
       </w:pPr>
     </w:lvl>
   </w:abstractNum>
-  <w:abstractNum w:abstractNumId="10">
+  <w:abstractNum w:abstractNumId="9">
     <w:lvl w:ilvl="0">
       <w:start w:val="1"/>
       <w:numFmt w:val="bullet"/>
@@ -9343,7 +9732,7 @@
       </w:rPr>
     </w:lvl>
   </w:abstractNum>
-  <w:abstractNum w:abstractNumId="11">
+  <w:abstractNum w:abstractNumId="10">
     <w:lvl w:ilvl="0">
       <w:start w:val="1"/>
       <w:numFmt w:val="bullet"/>
@@ -9494,9 +9883,6 @@
   </w:num>
   <w:num w:numId="10">
     <w:abstractNumId w:val="10"/>
-  </w:num>
-  <w:num w:numId="11">
-    <w:abstractNumId w:val="11"/>
   </w:num>
 </w:numbering>
 </file>
@@ -11060,6 +11446,321 @@
       <w:lang w:eastAsia="hi-IN" w:bidi="hi-IN"/>
     </w:rPr>
   </w:style>
+  <w:style w:type="character" w:styleId="ListLabel140">
+    <w:name w:val="ListLabel 140"/>
+    <w:qFormat/>
+    <w:rPr>
+      <w:rFonts w:cs="Tahoma"/>
+    </w:rPr>
+  </w:style>
+  <w:style w:type="character" w:styleId="ListLabel141">
+    <w:name w:val="ListLabel 141"/>
+    <w:qFormat/>
+    <w:rPr>
+      <w:rFonts w:cs="Tahoma"/>
+    </w:rPr>
+  </w:style>
+  <w:style w:type="character" w:styleId="ListLabel142">
+    <w:name w:val="ListLabel 142"/>
+    <w:qFormat/>
+    <w:rPr>
+      <w:rFonts w:cs="Symbol"/>
+    </w:rPr>
+  </w:style>
+  <w:style w:type="character" w:styleId="ListLabel143">
+    <w:name w:val="ListLabel 143"/>
+    <w:qFormat/>
+    <w:rPr>
+      <w:rFonts w:cs="Courier New"/>
+    </w:rPr>
+  </w:style>
+  <w:style w:type="character" w:styleId="ListLabel144">
+    <w:name w:val="ListLabel 144"/>
+    <w:qFormat/>
+    <w:rPr>
+      <w:rFonts w:cs="Wingdings"/>
+    </w:rPr>
+  </w:style>
+  <w:style w:type="character" w:styleId="ListLabel145">
+    <w:name w:val="ListLabel 145"/>
+    <w:qFormat/>
+    <w:rPr>
+      <w:rFonts w:cs="Symbol"/>
+    </w:rPr>
+  </w:style>
+  <w:style w:type="character" w:styleId="ListLabel146">
+    <w:name w:val="ListLabel 146"/>
+    <w:qFormat/>
+    <w:rPr>
+      <w:rFonts w:cs="Courier New"/>
+    </w:rPr>
+  </w:style>
+  <w:style w:type="character" w:styleId="ListLabel147">
+    <w:name w:val="ListLabel 147"/>
+    <w:qFormat/>
+    <w:rPr>
+      <w:rFonts w:cs="Wingdings"/>
+    </w:rPr>
+  </w:style>
+  <w:style w:type="character" w:styleId="ListLabel148">
+    <w:name w:val="ListLabel 148"/>
+    <w:qFormat/>
+    <w:rPr>
+      <w:rFonts w:cs="Symbol"/>
+    </w:rPr>
+  </w:style>
+  <w:style w:type="character" w:styleId="ListLabel149">
+    <w:name w:val="ListLabel 149"/>
+    <w:qFormat/>
+    <w:rPr>
+      <w:rFonts w:cs="Courier New"/>
+    </w:rPr>
+  </w:style>
+  <w:style w:type="character" w:styleId="ListLabel150">
+    <w:name w:val="ListLabel 150"/>
+    <w:qFormat/>
+    <w:rPr>
+      <w:rFonts w:cs="Wingdings"/>
+    </w:rPr>
+  </w:style>
+  <w:style w:type="character" w:styleId="ListLabel151">
+    <w:name w:val="ListLabel 151"/>
+    <w:qFormat/>
+    <w:rPr>
+      <w:sz w:val="28"/>
+    </w:rPr>
+  </w:style>
+  <w:style w:type="character" w:styleId="ListLabel152">
+    <w:name w:val="ListLabel 152"/>
+    <w:qFormat/>
+    <w:rPr>
+      <w:sz w:val="28"/>
+    </w:rPr>
+  </w:style>
+  <w:style w:type="character" w:styleId="ListLabel153">
+    <w:name w:val="ListLabel 153"/>
+    <w:qFormat/>
+    <w:rPr>
+      <w:sz w:val="28"/>
+    </w:rPr>
+  </w:style>
+  <w:style w:type="character" w:styleId="ListLabel154">
+    <w:name w:val="ListLabel 154"/>
+    <w:qFormat/>
+    <w:rPr>
+      <w:rFonts w:cs="Symbol"/>
+      <w:sz w:val="28"/>
+    </w:rPr>
+  </w:style>
+  <w:style w:type="character" w:styleId="ListLabel155">
+    <w:name w:val="ListLabel 155"/>
+    <w:qFormat/>
+    <w:rPr>
+      <w:rFonts w:cs="Times New Roman"/>
+      <w:sz w:val="28"/>
+      <w:szCs w:val="28"/>
+    </w:rPr>
+  </w:style>
+  <w:style w:type="character" w:styleId="ListLabel156">
+    <w:name w:val="ListLabel 156"/>
+    <w:qFormat/>
+    <w:rPr>
+      <w:rFonts w:cs="Wingdings"/>
+    </w:rPr>
+  </w:style>
+  <w:style w:type="character" w:styleId="ListLabel157">
+    <w:name w:val="ListLabel 157"/>
+    <w:qFormat/>
+    <w:rPr>
+      <w:rFonts w:cs="Symbol"/>
+    </w:rPr>
+  </w:style>
+  <w:style w:type="character" w:styleId="ListLabel158">
+    <w:name w:val="ListLabel 158"/>
+    <w:qFormat/>
+    <w:rPr>
+      <w:rFonts w:cs="Courier New"/>
+    </w:rPr>
+  </w:style>
+  <w:style w:type="character" w:styleId="ListLabel159">
+    <w:name w:val="ListLabel 159"/>
+    <w:qFormat/>
+    <w:rPr>
+      <w:rFonts w:cs="Wingdings"/>
+    </w:rPr>
+  </w:style>
+  <w:style w:type="character" w:styleId="ListLabel160">
+    <w:name w:val="ListLabel 160"/>
+    <w:qFormat/>
+    <w:rPr>
+      <w:rFonts w:cs="Symbol"/>
+    </w:rPr>
+  </w:style>
+  <w:style w:type="character" w:styleId="ListLabel161">
+    <w:name w:val="ListLabel 161"/>
+    <w:qFormat/>
+    <w:rPr>
+      <w:rFonts w:cs="Courier New"/>
+    </w:rPr>
+  </w:style>
+  <w:style w:type="character" w:styleId="ListLabel162">
+    <w:name w:val="ListLabel 162"/>
+    <w:qFormat/>
+    <w:rPr>
+      <w:rFonts w:cs="Wingdings"/>
+    </w:rPr>
+  </w:style>
+  <w:style w:type="character" w:styleId="ListLabel163">
+    <w:name w:val="ListLabel 163"/>
+    <w:qFormat/>
+    <w:rPr>
+      <w:sz w:val="28"/>
+    </w:rPr>
+  </w:style>
+  <w:style w:type="character" w:styleId="ListLabel164">
+    <w:name w:val="ListLabel 164"/>
+    <w:qFormat/>
+    <w:rPr>
+      <w:rFonts w:cs="Symbol"/>
+      <w:sz w:val="28"/>
+    </w:rPr>
+  </w:style>
+  <w:style w:type="character" w:styleId="ListLabel165">
+    <w:name w:val="ListLabel 165"/>
+    <w:qFormat/>
+    <w:rPr>
+      <w:rFonts w:cs="Times New Roman"/>
+      <w:sz w:val="28"/>
+      <w:szCs w:val="28"/>
+    </w:rPr>
+  </w:style>
+  <w:style w:type="character" w:styleId="ListLabel166">
+    <w:name w:val="ListLabel 166"/>
+    <w:qFormat/>
+    <w:rPr>
+      <w:rFonts w:cs="Wingdings"/>
+    </w:rPr>
+  </w:style>
+  <w:style w:type="character" w:styleId="ListLabel167">
+    <w:name w:val="ListLabel 167"/>
+    <w:qFormat/>
+    <w:rPr>
+      <w:rFonts w:cs="Symbol"/>
+    </w:rPr>
+  </w:style>
+  <w:style w:type="character" w:styleId="ListLabel168">
+    <w:name w:val="ListLabel 168"/>
+    <w:qFormat/>
+    <w:rPr>
+      <w:rFonts w:cs="Courier New"/>
+    </w:rPr>
+  </w:style>
+  <w:style w:type="character" w:styleId="ListLabel169">
+    <w:name w:val="ListLabel 169"/>
+    <w:qFormat/>
+    <w:rPr>
+      <w:rFonts w:cs="Wingdings"/>
+    </w:rPr>
+  </w:style>
+  <w:style w:type="character" w:styleId="ListLabel170">
+    <w:name w:val="ListLabel 170"/>
+    <w:qFormat/>
+    <w:rPr>
+      <w:rFonts w:cs="Symbol"/>
+    </w:rPr>
+  </w:style>
+  <w:style w:type="character" w:styleId="ListLabel171">
+    <w:name w:val="ListLabel 171"/>
+    <w:qFormat/>
+    <w:rPr>
+      <w:rFonts w:cs="Courier New"/>
+    </w:rPr>
+  </w:style>
+  <w:style w:type="character" w:styleId="ListLabel172">
+    <w:name w:val="ListLabel 172"/>
+    <w:qFormat/>
+    <w:rPr>
+      <w:rFonts w:cs="Wingdings"/>
+    </w:rPr>
+  </w:style>
+  <w:style w:type="character" w:styleId="ListLabel173">
+    <w:name w:val="ListLabel 173"/>
+    <w:qFormat/>
+    <w:rPr>
+      <w:rFonts w:cs="Symbol"/>
+      <w:sz w:val="28"/>
+    </w:rPr>
+  </w:style>
+  <w:style w:type="character" w:styleId="ListLabel174">
+    <w:name w:val="ListLabel 174"/>
+    <w:qFormat/>
+    <w:rPr>
+      <w:rFonts w:cs="Times New Roman"/>
+      <w:sz w:val="28"/>
+      <w:szCs w:val="28"/>
+    </w:rPr>
+  </w:style>
+  <w:style w:type="character" w:styleId="ListLabel175">
+    <w:name w:val="ListLabel 175"/>
+    <w:qFormat/>
+    <w:rPr>
+      <w:rFonts w:cs="Wingdings"/>
+    </w:rPr>
+  </w:style>
+  <w:style w:type="character" w:styleId="ListLabel176">
+    <w:name w:val="ListLabel 176"/>
+    <w:qFormat/>
+    <w:rPr>
+      <w:rFonts w:cs="Symbol"/>
+    </w:rPr>
+  </w:style>
+  <w:style w:type="character" w:styleId="ListLabel177">
+    <w:name w:val="ListLabel 177"/>
+    <w:qFormat/>
+    <w:rPr>
+      <w:rFonts w:cs="Courier New"/>
+    </w:rPr>
+  </w:style>
+  <w:style w:type="character" w:styleId="ListLabel178">
+    <w:name w:val="ListLabel 178"/>
+    <w:qFormat/>
+    <w:rPr>
+      <w:rFonts w:cs="Wingdings"/>
+    </w:rPr>
+  </w:style>
+  <w:style w:type="character" w:styleId="ListLabel179">
+    <w:name w:val="ListLabel 179"/>
+    <w:qFormat/>
+    <w:rPr>
+      <w:rFonts w:cs="Symbol"/>
+    </w:rPr>
+  </w:style>
+  <w:style w:type="character" w:styleId="ListLabel180">
+    <w:name w:val="ListLabel 180"/>
+    <w:qFormat/>
+    <w:rPr>
+      <w:rFonts w:cs="Courier New"/>
+    </w:rPr>
+  </w:style>
+  <w:style w:type="character" w:styleId="ListLabel181">
+    <w:name w:val="ListLabel 181"/>
+    <w:qFormat/>
+    <w:rPr>
+      <w:rFonts w:cs="Wingdings"/>
+    </w:rPr>
+  </w:style>
+  <w:style w:type="character" w:styleId="ListLabel182">
+    <w:name w:val="ListLabel 182"/>
+    <w:qFormat/>
+    <w:rPr/>
+  </w:style>
+  <w:style w:type="character" w:styleId="ListLabel183">
+    <w:name w:val="ListLabel 183"/>
+    <w:qFormat/>
+    <w:rPr>
+      <w:lang w:eastAsia="hi-IN" w:bidi="hi-IN"/>
+    </w:rPr>
+  </w:style>
   <w:style w:type="paragraph" w:styleId="Heading">
     <w:name w:val="Heading"/>
     <w:basedOn w:val="Normal"/>

</xml_diff>

<commit_message>
Thêm bảng chi phí phát triển
</commit_message>
<xml_diff>
--- a/docs/Tài liệu quản lý dự án.docx
+++ b/docs/Tài liệu quản lý dự án.docx
@@ -338,7 +338,7 @@
           <w:docPartGallery w:val="Table of Contents"/>
           <w:docPartUnique w:val="true"/>
         </w:docPartObj>
-        <w:id w:val="1445538113"/>
+        <w:id w:val="1336085067"/>
       </w:sdtPr>
       <w:sdtContent>
         <w:p>
@@ -3370,8 +3370,8 @@
         <w:jc w:val="both"/>
         <w:rPr/>
       </w:pPr>
-      <w:bookmarkStart w:id="17" w:name="_Toc25660386"/>
-      <w:bookmarkStart w:id="18" w:name="_Toc27331619"/>
+      <w:bookmarkStart w:id="17" w:name="_Toc27331619"/>
+      <w:bookmarkStart w:id="18" w:name="_Toc25660386"/>
       <w:r>
         <w:rPr/>
         <w:t>Yêu cầu khách hàng</w:t>
@@ -3398,7 +3398,6 @@
         <w:jc w:val="both"/>
         <w:rPr/>
       </w:pPr>
-      <w:bookmarkStart w:id="19" w:name="__DdeLink__983_3410383925"/>
       <w:r>
         <w:rPr>
           <w:lang w:eastAsia="hi-IN" w:bidi="hi-IN"/>
@@ -3643,12 +3642,12 @@
         <w:jc w:val="both"/>
         <w:rPr/>
       </w:pPr>
-      <w:bookmarkStart w:id="20" w:name="__DdeLink__972_3187862801"/>
+      <w:bookmarkStart w:id="19" w:name="__DdeLink__972_3187862801"/>
       <w:r>
         <w:rPr/>
         <w:t>- Tải các video, hình ảnh quảng cáo lên hệ thống.</w:t>
       </w:r>
-      <w:bookmarkEnd w:id="20"/>
+      <w:bookmarkEnd w:id="19"/>
     </w:p>
     <w:p>
       <w:pPr>
@@ -3749,12 +3748,10 @@
         <w:jc w:val="both"/>
         <w:rPr/>
       </w:pPr>
-      <w:bookmarkStart w:id="21" w:name="__DdeLink__983_3410383925"/>
       <w:r>
         <w:rPr/>
         <w:t>- Tải các video, hình ảnh quảng cáo lên hệ thống.</w:t>
       </w:r>
-      <w:bookmarkEnd w:id="21"/>
     </w:p>
     <w:p>
       <w:pPr>
@@ -3938,14 +3935,14 @@
         <w:jc w:val="both"/>
         <w:rPr/>
       </w:pPr>
-      <w:bookmarkStart w:id="22" w:name="_Toc25660387"/>
-      <w:bookmarkStart w:id="23" w:name="_Toc27331620"/>
+      <w:bookmarkStart w:id="20" w:name="_Toc25660387"/>
+      <w:bookmarkStart w:id="21" w:name="_Toc27331620"/>
       <w:r>
         <w:rPr/>
         <w:t>Mô hình hoạt động hiện thời – nghiệp vụ</w:t>
       </w:r>
-      <w:bookmarkEnd w:id="22"/>
-      <w:bookmarkEnd w:id="23"/>
+      <w:bookmarkEnd w:id="20"/>
+      <w:bookmarkEnd w:id="21"/>
     </w:p>
     <w:p>
       <w:pPr>
@@ -3983,14 +3980,14 @@
         <w:jc w:val="both"/>
         <w:rPr/>
       </w:pPr>
-      <w:bookmarkStart w:id="24" w:name="_Toc25660388"/>
-      <w:bookmarkStart w:id="25" w:name="_Toc27331621"/>
+      <w:bookmarkStart w:id="22" w:name="_Toc25660388"/>
+      <w:bookmarkStart w:id="23" w:name="_Toc27331621"/>
       <w:r>
         <w:rPr/>
         <w:t>Mô hình hoạt động dự kiến sau khi áp dụng sản phẩm mới</w:t>
       </w:r>
-      <w:bookmarkEnd w:id="24"/>
-      <w:bookmarkEnd w:id="25"/>
+      <w:bookmarkEnd w:id="22"/>
+      <w:bookmarkEnd w:id="23"/>
     </w:p>
     <w:p>
       <w:pPr>
@@ -4015,14 +4012,14 @@
         <w:jc w:val="both"/>
         <w:rPr/>
       </w:pPr>
-      <w:bookmarkStart w:id="26" w:name="_Toc25660389"/>
-      <w:bookmarkStart w:id="27" w:name="_Toc27331622"/>
+      <w:bookmarkStart w:id="24" w:name="_Toc25660389"/>
+      <w:bookmarkStart w:id="25" w:name="_Toc27331622"/>
       <w:r>
         <w:rPr/>
         <w:t>Phạm vi dự án</w:t>
       </w:r>
-      <w:bookmarkEnd w:id="26"/>
-      <w:bookmarkEnd w:id="27"/>
+      <w:bookmarkEnd w:id="24"/>
+      <w:bookmarkEnd w:id="25"/>
     </w:p>
     <w:p>
       <w:pPr>
@@ -4075,14 +4072,14 @@
         <w:jc w:val="both"/>
         <w:rPr/>
       </w:pPr>
-      <w:bookmarkStart w:id="28" w:name="_Toc25660390"/>
-      <w:bookmarkStart w:id="29" w:name="_Toc27331623"/>
+      <w:bookmarkStart w:id="26" w:name="_Toc25660390"/>
+      <w:bookmarkStart w:id="27" w:name="_Toc27331623"/>
       <w:r>
         <w:rPr/>
         <w:t>Giao tiếp/Trao đổi thông tin</w:t>
       </w:r>
-      <w:bookmarkEnd w:id="28"/>
-      <w:bookmarkEnd w:id="29"/>
+      <w:bookmarkEnd w:id="26"/>
+      <w:bookmarkEnd w:id="27"/>
     </w:p>
     <w:p>
       <w:pPr>
@@ -4232,14 +4229,14 @@
         <w:jc w:val="both"/>
         <w:rPr/>
       </w:pPr>
-      <w:bookmarkStart w:id="30" w:name="_Toc25660391"/>
-      <w:bookmarkStart w:id="31" w:name="_Toc27331624"/>
+      <w:bookmarkStart w:id="28" w:name="_Toc25660391"/>
+      <w:bookmarkStart w:id="29" w:name="_Toc27331624"/>
       <w:r>
         <w:rPr/>
         <w:t>Ước lượng chung</w:t>
       </w:r>
-      <w:bookmarkEnd w:id="30"/>
-      <w:bookmarkEnd w:id="31"/>
+      <w:bookmarkEnd w:id="28"/>
+      <w:bookmarkEnd w:id="29"/>
     </w:p>
     <w:p>
       <w:pPr>
@@ -4251,14 +4248,14 @@
         <w:jc w:val="both"/>
         <w:rPr/>
       </w:pPr>
-      <w:bookmarkStart w:id="32" w:name="_Toc27331625"/>
-      <w:bookmarkStart w:id="33" w:name="_Toc25660392"/>
+      <w:bookmarkStart w:id="30" w:name="_Toc27331625"/>
+      <w:bookmarkStart w:id="31" w:name="_Toc25660392"/>
       <w:r>
         <w:rPr/>
         <w:t>Ước lượng tính năng</w:t>
       </w:r>
-      <w:bookmarkEnd w:id="32"/>
-      <w:bookmarkEnd w:id="33"/>
+      <w:bookmarkEnd w:id="30"/>
+      <w:bookmarkEnd w:id="31"/>
     </w:p>
     <w:p>
       <w:pPr>
@@ -4660,12 +4657,12 @@
         <w:rPr/>
         <w:t>2.5</w:t>
       </w:r>
-      <w:bookmarkStart w:id="34" w:name="__DdeLink__972_31878628011"/>
+      <w:bookmarkStart w:id="32" w:name="__DdeLink__972_31878628011"/>
       <w:r>
         <w:rPr/>
         <w:t xml:space="preserve"> Tải các video, hình ảnh quảng cáo lên hệ thống.</w:t>
       </w:r>
-      <w:bookmarkEnd w:id="34"/>
+      <w:bookmarkEnd w:id="32"/>
     </w:p>
     <w:p>
       <w:pPr>
@@ -4839,14 +4836,14 @@
         <w:jc w:val="both"/>
         <w:rPr/>
       </w:pPr>
-      <w:bookmarkStart w:id="35" w:name="_Toc25660393"/>
-      <w:bookmarkStart w:id="36" w:name="_Toc27331626"/>
+      <w:bookmarkStart w:id="33" w:name="_Toc25660393"/>
+      <w:bookmarkStart w:id="34" w:name="_Toc27331626"/>
       <w:r>
         <w:rPr/>
         <w:t>Work Breakdown Structure</w:t>
       </w:r>
-      <w:bookmarkEnd w:id="35"/>
-      <w:bookmarkEnd w:id="36"/>
+      <w:bookmarkEnd w:id="33"/>
+      <w:bookmarkEnd w:id="34"/>
     </w:p>
     <w:p>
       <w:pPr>
@@ -4907,14 +4904,14 @@
         <w:jc w:val="both"/>
         <w:rPr/>
       </w:pPr>
-      <w:bookmarkStart w:id="37" w:name="_Toc25660394"/>
-      <w:bookmarkStart w:id="38" w:name="_Toc27331627"/>
+      <w:bookmarkStart w:id="35" w:name="_Toc25660394"/>
+      <w:bookmarkStart w:id="36" w:name="_Toc27331627"/>
       <w:r>
         <w:rPr/>
         <w:t>Ước lượng thời gian</w:t>
       </w:r>
-      <w:bookmarkEnd w:id="37"/>
-      <w:bookmarkEnd w:id="38"/>
+      <w:bookmarkEnd w:id="35"/>
+      <w:bookmarkEnd w:id="36"/>
     </w:p>
     <w:p>
       <w:pPr>
@@ -5376,14 +5373,14 @@
         <w:jc w:val="both"/>
         <w:rPr/>
       </w:pPr>
-      <w:bookmarkStart w:id="39" w:name="_Toc25660395"/>
-      <w:bookmarkStart w:id="40" w:name="_Toc27331628"/>
+      <w:bookmarkStart w:id="37" w:name="_Toc25660395"/>
+      <w:bookmarkStart w:id="38" w:name="_Toc27331628"/>
       <w:r>
         <w:rPr/>
         <w:t>Ước lượng rủi ro</w:t>
       </w:r>
-      <w:bookmarkEnd w:id="39"/>
-      <w:bookmarkEnd w:id="40"/>
+      <w:bookmarkEnd w:id="37"/>
+      <w:bookmarkEnd w:id="38"/>
     </w:p>
     <w:tbl>
       <w:tblPr>
@@ -6673,14 +6670,14 @@
         <w:jc w:val="both"/>
         <w:rPr/>
       </w:pPr>
-      <w:bookmarkStart w:id="41" w:name="_Toc25660396"/>
-      <w:bookmarkStart w:id="42" w:name="_Toc27331629"/>
+      <w:bookmarkStart w:id="39" w:name="_Toc25660396"/>
+      <w:bookmarkStart w:id="40" w:name="_Toc27331629"/>
       <w:r>
         <w:rPr/>
         <w:t>Ước lượng giá thành</w:t>
       </w:r>
-      <w:bookmarkEnd w:id="41"/>
-      <w:bookmarkEnd w:id="42"/>
+      <w:bookmarkEnd w:id="39"/>
+      <w:bookmarkEnd w:id="40"/>
     </w:p>
     <w:p>
       <w:pPr>
@@ -6690,7 +6687,7 @@
       </w:pPr>
       <w:r>
         <w:rPr/>
-        <w:t xml:space="preserve">Chi phí phát triển: </w:t>
+        <w:t xml:space="preserve">a. Chi phí phát triển: </w:t>
       </w:r>
       <w:r>
         <w:rPr/>
@@ -6701,6 +6698,1930 @@
         <w:t>0 triệu đồng</w:t>
       </w:r>
     </w:p>
+    <w:tbl>
+      <w:tblPr>
+        <w:tblW w:w="10440" w:type="dxa"/>
+        <w:jc w:val="left"/>
+        <w:tblInd w:w="-546" w:type="dxa"/>
+        <w:tblBorders>
+          <w:top w:val="single" w:sz="2" w:space="0" w:color="000000"/>
+          <w:left w:val="single" w:sz="2" w:space="0" w:color="000000"/>
+          <w:bottom w:val="single" w:sz="2" w:space="0" w:color="000000"/>
+          <w:insideH w:val="single" w:sz="2" w:space="0" w:color="000000"/>
+        </w:tblBorders>
+        <w:tblCellMar>
+          <w:top w:w="55" w:type="dxa"/>
+          <w:left w:w="54" w:type="dxa"/>
+          <w:bottom w:w="55" w:type="dxa"/>
+          <w:right w:w="55" w:type="dxa"/>
+        </w:tblCellMar>
+      </w:tblPr>
+      <w:tblGrid>
+        <w:gridCol w:w="2160"/>
+        <w:gridCol w:w="6660"/>
+        <w:gridCol w:w="1620"/>
+      </w:tblGrid>
+      <w:tr>
+        <w:trPr>
+          <w:trHeight w:val="720" w:hRule="atLeast"/>
+        </w:trPr>
+        <w:tc>
+          <w:tcPr>
+            <w:tcW w:w="8820" w:type="dxa"/>
+            <w:gridSpan w:val="2"/>
+            <w:tcBorders>
+              <w:top w:val="single" w:sz="2" w:space="0" w:color="000000"/>
+              <w:left w:val="single" w:sz="2" w:space="0" w:color="000000"/>
+              <w:bottom w:val="single" w:sz="2" w:space="0" w:color="000000"/>
+              <w:insideH w:val="single" w:sz="2" w:space="0" w:color="000000"/>
+            </w:tcBorders>
+            <w:shd w:fill="auto" w:val="clear"/>
+            <w:vAlign w:val="center"/>
+          </w:tcPr>
+          <w:p>
+            <w:pPr>
+              <w:pStyle w:val="Normal"/>
+              <w:spacing w:before="0" w:after="120"/>
+              <w:jc w:val="center"/>
+              <w:rPr/>
+            </w:pPr>
+            <w:r>
+              <w:rPr/>
+              <w:t>Chức năng</w:t>
+            </w:r>
+          </w:p>
+        </w:tc>
+        <w:tc>
+          <w:tcPr>
+            <w:tcW w:w="1620" w:type="dxa"/>
+            <w:tcBorders>
+              <w:top w:val="single" w:sz="2" w:space="0" w:color="000000"/>
+              <w:left w:val="single" w:sz="2" w:space="0" w:color="000000"/>
+              <w:bottom w:val="single" w:sz="2" w:space="0" w:color="000000"/>
+              <w:right w:val="single" w:sz="2" w:space="0" w:color="000000"/>
+              <w:insideH w:val="single" w:sz="2" w:space="0" w:color="000000"/>
+              <w:insideV w:val="single" w:sz="2" w:space="0" w:color="000000"/>
+            </w:tcBorders>
+            <w:shd w:fill="auto" w:val="clear"/>
+          </w:tcPr>
+          <w:p>
+            <w:pPr>
+              <w:pStyle w:val="TableContents"/>
+              <w:rPr/>
+            </w:pPr>
+            <w:r>
+              <w:rPr/>
+              <w:t>Chi phí</w:t>
+            </w:r>
+          </w:p>
+          <w:p>
+            <w:pPr>
+              <w:pStyle w:val="TableContents"/>
+              <w:spacing w:before="0" w:after="120"/>
+              <w:rPr/>
+            </w:pPr>
+            <w:r>
+              <w:rPr/>
+              <w:t>(Triệu đồng)</w:t>
+            </w:r>
+          </w:p>
+        </w:tc>
+      </w:tr>
+      <w:tr>
+        <w:trPr/>
+        <w:tc>
+          <w:tcPr>
+            <w:tcW w:w="2160" w:type="dxa"/>
+            <w:vMerge w:val="restart"/>
+            <w:tcBorders>
+              <w:left w:val="single" w:sz="2" w:space="0" w:color="000000"/>
+              <w:bottom w:val="single" w:sz="2" w:space="0" w:color="000000"/>
+              <w:insideH w:val="single" w:sz="2" w:space="0" w:color="000000"/>
+            </w:tcBorders>
+            <w:shd w:fill="auto" w:val="clear"/>
+            <w:vAlign w:val="center"/>
+          </w:tcPr>
+          <w:p>
+            <w:pPr>
+              <w:pStyle w:val="Normal"/>
+              <w:spacing w:before="0" w:after="120"/>
+              <w:jc w:val="left"/>
+              <w:rPr/>
+            </w:pPr>
+            <w:r>
+              <w:rPr>
+                <w:lang w:eastAsia="hi-IN" w:bidi="hi-IN"/>
+              </w:rPr>
+              <w:t>1. Chức năng cho người dùng:</w:t>
+            </w:r>
+          </w:p>
+        </w:tc>
+        <w:tc>
+          <w:tcPr>
+            <w:tcW w:w="6660" w:type="dxa"/>
+            <w:tcBorders>
+              <w:left w:val="single" w:sz="2" w:space="0" w:color="000000"/>
+              <w:bottom w:val="single" w:sz="2" w:space="0" w:color="000000"/>
+              <w:insideH w:val="single" w:sz="2" w:space="0" w:color="000000"/>
+            </w:tcBorders>
+            <w:shd w:fill="auto" w:val="clear"/>
+          </w:tcPr>
+          <w:p>
+            <w:pPr>
+              <w:pStyle w:val="Normal"/>
+              <w:spacing w:before="0" w:after="120"/>
+              <w:jc w:val="both"/>
+              <w:rPr/>
+            </w:pPr>
+            <w:r>
+              <w:rPr>
+                <w:rFonts w:cs="Times New Roman"/>
+                <w:sz w:val="28"/>
+                <w:szCs w:val="28"/>
+              </w:rPr>
+              <w:t xml:space="preserve">1.1 </w:t>
+            </w:r>
+            <w:r>
+              <w:rPr>
+                <w:rFonts w:cs="Times New Roman"/>
+                <w:sz w:val="28"/>
+                <w:szCs w:val="28"/>
+              </w:rPr>
+              <w:t>Đăng ký/Đăng nhập/Đăng xuất.</w:t>
+            </w:r>
+          </w:p>
+        </w:tc>
+        <w:tc>
+          <w:tcPr>
+            <w:tcW w:w="1620" w:type="dxa"/>
+            <w:tcBorders>
+              <w:left w:val="single" w:sz="2" w:space="0" w:color="000000"/>
+              <w:bottom w:val="single" w:sz="2" w:space="0" w:color="000000"/>
+              <w:right w:val="single" w:sz="2" w:space="0" w:color="000000"/>
+              <w:insideH w:val="single" w:sz="2" w:space="0" w:color="000000"/>
+              <w:insideV w:val="single" w:sz="2" w:space="0" w:color="000000"/>
+            </w:tcBorders>
+            <w:shd w:fill="auto" w:val="clear"/>
+          </w:tcPr>
+          <w:p>
+            <w:pPr>
+              <w:pStyle w:val="TableContents"/>
+              <w:spacing w:before="0" w:after="120"/>
+              <w:rPr/>
+            </w:pPr>
+            <w:r>
+              <w:rPr/>
+              <w:t>1</w:t>
+            </w:r>
+          </w:p>
+        </w:tc>
+      </w:tr>
+      <w:tr>
+        <w:trPr/>
+        <w:tc>
+          <w:tcPr>
+            <w:tcW w:w="2160" w:type="dxa"/>
+            <w:vMerge w:val="continue"/>
+            <w:tcBorders>
+              <w:top w:val="single" w:sz="2" w:space="0" w:color="000000"/>
+              <w:left w:val="single" w:sz="2" w:space="0" w:color="000000"/>
+              <w:bottom w:val="single" w:sz="2" w:space="0" w:color="000000"/>
+              <w:insideH w:val="single" w:sz="2" w:space="0" w:color="000000"/>
+            </w:tcBorders>
+            <w:shd w:fill="auto" w:val="clear"/>
+          </w:tcPr>
+          <w:p>
+            <w:pPr>
+              <w:pStyle w:val="TableContents"/>
+              <w:spacing w:before="0" w:after="120"/>
+              <w:rPr/>
+            </w:pPr>
+            <w:r>
+              <w:rPr/>
+            </w:r>
+          </w:p>
+        </w:tc>
+        <w:tc>
+          <w:tcPr>
+            <w:tcW w:w="6660" w:type="dxa"/>
+            <w:tcBorders>
+              <w:left w:val="single" w:sz="2" w:space="0" w:color="000000"/>
+              <w:bottom w:val="single" w:sz="2" w:space="0" w:color="000000"/>
+              <w:insideH w:val="single" w:sz="2" w:space="0" w:color="000000"/>
+            </w:tcBorders>
+            <w:shd w:fill="auto" w:val="clear"/>
+          </w:tcPr>
+          <w:p>
+            <w:pPr>
+              <w:pStyle w:val="Normal"/>
+              <w:spacing w:before="0" w:after="120"/>
+              <w:jc w:val="both"/>
+              <w:rPr/>
+            </w:pPr>
+            <w:r>
+              <w:rPr>
+                <w:rFonts w:cs="Times New Roman"/>
+                <w:sz w:val="28"/>
+                <w:szCs w:val="28"/>
+              </w:rPr>
+              <w:t xml:space="preserve">1.2 </w:t>
+            </w:r>
+            <w:r>
+              <w:rPr>
+                <w:rFonts w:cs="Times New Roman"/>
+                <w:sz w:val="28"/>
+                <w:szCs w:val="28"/>
+              </w:rPr>
+              <w:t>Đăng nhập bằng tài khoản Facebook, Google.</w:t>
+            </w:r>
+          </w:p>
+        </w:tc>
+        <w:tc>
+          <w:tcPr>
+            <w:tcW w:w="1620" w:type="dxa"/>
+            <w:tcBorders>
+              <w:left w:val="single" w:sz="2" w:space="0" w:color="000000"/>
+              <w:bottom w:val="single" w:sz="2" w:space="0" w:color="000000"/>
+              <w:right w:val="single" w:sz="2" w:space="0" w:color="000000"/>
+              <w:insideH w:val="single" w:sz="2" w:space="0" w:color="000000"/>
+              <w:insideV w:val="single" w:sz="2" w:space="0" w:color="000000"/>
+            </w:tcBorders>
+            <w:shd w:fill="auto" w:val="clear"/>
+          </w:tcPr>
+          <w:p>
+            <w:pPr>
+              <w:pStyle w:val="TableContents"/>
+              <w:spacing w:before="0" w:after="120"/>
+              <w:rPr/>
+            </w:pPr>
+            <w:r>
+              <w:rPr/>
+              <w:t>1</w:t>
+            </w:r>
+          </w:p>
+        </w:tc>
+      </w:tr>
+      <w:tr>
+        <w:trPr/>
+        <w:tc>
+          <w:tcPr>
+            <w:tcW w:w="2160" w:type="dxa"/>
+            <w:vMerge w:val="continue"/>
+            <w:tcBorders>
+              <w:top w:val="single" w:sz="2" w:space="0" w:color="000000"/>
+              <w:left w:val="single" w:sz="2" w:space="0" w:color="000000"/>
+              <w:bottom w:val="single" w:sz="2" w:space="0" w:color="000000"/>
+              <w:insideH w:val="single" w:sz="2" w:space="0" w:color="000000"/>
+            </w:tcBorders>
+            <w:shd w:fill="auto" w:val="clear"/>
+          </w:tcPr>
+          <w:p>
+            <w:pPr>
+              <w:pStyle w:val="TableContents"/>
+              <w:spacing w:before="0" w:after="120"/>
+              <w:rPr/>
+            </w:pPr>
+            <w:r>
+              <w:rPr/>
+            </w:r>
+          </w:p>
+        </w:tc>
+        <w:tc>
+          <w:tcPr>
+            <w:tcW w:w="6660" w:type="dxa"/>
+            <w:tcBorders>
+              <w:left w:val="single" w:sz="2" w:space="0" w:color="000000"/>
+              <w:bottom w:val="single" w:sz="2" w:space="0" w:color="000000"/>
+              <w:insideH w:val="single" w:sz="2" w:space="0" w:color="000000"/>
+            </w:tcBorders>
+            <w:shd w:fill="auto" w:val="clear"/>
+          </w:tcPr>
+          <w:p>
+            <w:pPr>
+              <w:pStyle w:val="Normal"/>
+              <w:widowControl/>
+              <w:bidi w:val="0"/>
+              <w:spacing w:lineRule="auto" w:line="360" w:before="0" w:after="120"/>
+              <w:ind w:left="0" w:right="0" w:hanging="0"/>
+              <w:jc w:val="both"/>
+              <w:rPr/>
+            </w:pPr>
+            <w:r>
+              <w:rPr>
+                <w:rFonts w:cs="Times New Roman"/>
+                <w:sz w:val="28"/>
+                <w:szCs w:val="28"/>
+              </w:rPr>
+              <w:t xml:space="preserve">1.3 </w:t>
+            </w:r>
+            <w:r>
+              <w:rPr>
+                <w:rFonts w:cs="Times New Roman"/>
+                <w:sz w:val="28"/>
+                <w:szCs w:val="28"/>
+              </w:rPr>
+              <w:t>Quản lý tài khoản cá nhân: Đổi mật khẩu, tên đăng nhập, ảnh đại diện, email, xoá tài khoản.</w:t>
+            </w:r>
+          </w:p>
+        </w:tc>
+        <w:tc>
+          <w:tcPr>
+            <w:tcW w:w="1620" w:type="dxa"/>
+            <w:tcBorders>
+              <w:left w:val="single" w:sz="2" w:space="0" w:color="000000"/>
+              <w:bottom w:val="single" w:sz="2" w:space="0" w:color="000000"/>
+              <w:right w:val="single" w:sz="2" w:space="0" w:color="000000"/>
+              <w:insideH w:val="single" w:sz="2" w:space="0" w:color="000000"/>
+              <w:insideV w:val="single" w:sz="2" w:space="0" w:color="000000"/>
+            </w:tcBorders>
+            <w:shd w:fill="auto" w:val="clear"/>
+          </w:tcPr>
+          <w:p>
+            <w:pPr>
+              <w:pStyle w:val="TableContents"/>
+              <w:spacing w:before="0" w:after="120"/>
+              <w:rPr/>
+            </w:pPr>
+            <w:r>
+              <w:rPr/>
+              <w:t>1</w:t>
+            </w:r>
+          </w:p>
+        </w:tc>
+      </w:tr>
+      <w:tr>
+        <w:trPr/>
+        <w:tc>
+          <w:tcPr>
+            <w:tcW w:w="2160" w:type="dxa"/>
+            <w:vMerge w:val="continue"/>
+            <w:tcBorders>
+              <w:top w:val="single" w:sz="2" w:space="0" w:color="000000"/>
+              <w:left w:val="single" w:sz="2" w:space="0" w:color="000000"/>
+              <w:bottom w:val="single" w:sz="2" w:space="0" w:color="000000"/>
+              <w:insideH w:val="single" w:sz="2" w:space="0" w:color="000000"/>
+            </w:tcBorders>
+            <w:shd w:fill="auto" w:val="clear"/>
+          </w:tcPr>
+          <w:p>
+            <w:pPr>
+              <w:pStyle w:val="TableContents"/>
+              <w:spacing w:before="0" w:after="120"/>
+              <w:rPr/>
+            </w:pPr>
+            <w:r>
+              <w:rPr/>
+            </w:r>
+          </w:p>
+        </w:tc>
+        <w:tc>
+          <w:tcPr>
+            <w:tcW w:w="6660" w:type="dxa"/>
+            <w:tcBorders>
+              <w:left w:val="single" w:sz="2" w:space="0" w:color="000000"/>
+              <w:bottom w:val="single" w:sz="2" w:space="0" w:color="000000"/>
+              <w:insideH w:val="single" w:sz="2" w:space="0" w:color="000000"/>
+            </w:tcBorders>
+            <w:shd w:fill="auto" w:val="clear"/>
+          </w:tcPr>
+          <w:p>
+            <w:pPr>
+              <w:pStyle w:val="Normal"/>
+              <w:widowControl/>
+              <w:bidi w:val="0"/>
+              <w:spacing w:lineRule="auto" w:line="360" w:before="0" w:after="120"/>
+              <w:ind w:left="0" w:right="0" w:hanging="0"/>
+              <w:jc w:val="both"/>
+              <w:rPr/>
+            </w:pPr>
+            <w:r>
+              <w:rPr>
+                <w:rFonts w:cs="Times New Roman"/>
+                <w:sz w:val="28"/>
+                <w:szCs w:val="28"/>
+              </w:rPr>
+              <w:t xml:space="preserve">1.4 </w:t>
+            </w:r>
+            <w:r>
+              <w:rPr>
+                <w:rFonts w:cs="Times New Roman"/>
+                <w:sz w:val="28"/>
+                <w:szCs w:val="28"/>
+              </w:rPr>
+              <w:t>Tìm kiếm phim theo tên, lọc phim theo thể loại, năm sản xuất và quốc gia.</w:t>
+            </w:r>
+          </w:p>
+        </w:tc>
+        <w:tc>
+          <w:tcPr>
+            <w:tcW w:w="1620" w:type="dxa"/>
+            <w:tcBorders>
+              <w:left w:val="single" w:sz="2" w:space="0" w:color="000000"/>
+              <w:bottom w:val="single" w:sz="2" w:space="0" w:color="000000"/>
+              <w:right w:val="single" w:sz="2" w:space="0" w:color="000000"/>
+              <w:insideH w:val="single" w:sz="2" w:space="0" w:color="000000"/>
+              <w:insideV w:val="single" w:sz="2" w:space="0" w:color="000000"/>
+            </w:tcBorders>
+            <w:shd w:fill="auto" w:val="clear"/>
+          </w:tcPr>
+          <w:p>
+            <w:pPr>
+              <w:pStyle w:val="TableContents"/>
+              <w:spacing w:before="0" w:after="120"/>
+              <w:rPr/>
+            </w:pPr>
+            <w:r>
+              <w:rPr/>
+              <w:t>1</w:t>
+            </w:r>
+          </w:p>
+        </w:tc>
+      </w:tr>
+      <w:tr>
+        <w:trPr/>
+        <w:tc>
+          <w:tcPr>
+            <w:tcW w:w="2160" w:type="dxa"/>
+            <w:vMerge w:val="continue"/>
+            <w:tcBorders>
+              <w:top w:val="single" w:sz="2" w:space="0" w:color="000000"/>
+              <w:left w:val="single" w:sz="2" w:space="0" w:color="000000"/>
+              <w:bottom w:val="single" w:sz="2" w:space="0" w:color="000000"/>
+              <w:insideH w:val="single" w:sz="2" w:space="0" w:color="000000"/>
+            </w:tcBorders>
+            <w:shd w:fill="auto" w:val="clear"/>
+          </w:tcPr>
+          <w:p>
+            <w:pPr>
+              <w:pStyle w:val="TableContents"/>
+              <w:spacing w:before="0" w:after="120"/>
+              <w:rPr/>
+            </w:pPr>
+            <w:r>
+              <w:rPr/>
+            </w:r>
+          </w:p>
+        </w:tc>
+        <w:tc>
+          <w:tcPr>
+            <w:tcW w:w="6660" w:type="dxa"/>
+            <w:tcBorders>
+              <w:left w:val="single" w:sz="2" w:space="0" w:color="000000"/>
+              <w:bottom w:val="single" w:sz="2" w:space="0" w:color="000000"/>
+              <w:insideH w:val="single" w:sz="2" w:space="0" w:color="000000"/>
+            </w:tcBorders>
+            <w:shd w:fill="auto" w:val="clear"/>
+          </w:tcPr>
+          <w:p>
+            <w:pPr>
+              <w:pStyle w:val="Normal"/>
+              <w:widowControl/>
+              <w:bidi w:val="0"/>
+              <w:spacing w:lineRule="auto" w:line="360" w:before="0" w:after="120"/>
+              <w:ind w:left="0" w:right="0" w:hanging="0"/>
+              <w:jc w:val="both"/>
+              <w:rPr/>
+            </w:pPr>
+            <w:r>
+              <w:rPr>
+                <w:rFonts w:cs="Times New Roman"/>
+                <w:sz w:val="28"/>
+                <w:szCs w:val="28"/>
+              </w:rPr>
+              <w:t xml:space="preserve">1.5 </w:t>
+            </w:r>
+            <w:r>
+              <w:rPr>
+                <w:rFonts w:cs="Times New Roman"/>
+                <w:sz w:val="28"/>
+                <w:szCs w:val="28"/>
+              </w:rPr>
+              <w:t>Xem thông tin về diễn viên, đạo diễn, thời lượng, nội dung, điểm đánh giá IMDB, vote trung bình của bộ phim muốn xem.</w:t>
+            </w:r>
+          </w:p>
+        </w:tc>
+        <w:tc>
+          <w:tcPr>
+            <w:tcW w:w="1620" w:type="dxa"/>
+            <w:tcBorders>
+              <w:left w:val="single" w:sz="2" w:space="0" w:color="000000"/>
+              <w:bottom w:val="single" w:sz="2" w:space="0" w:color="000000"/>
+              <w:right w:val="single" w:sz="2" w:space="0" w:color="000000"/>
+              <w:insideH w:val="single" w:sz="2" w:space="0" w:color="000000"/>
+              <w:insideV w:val="single" w:sz="2" w:space="0" w:color="000000"/>
+            </w:tcBorders>
+            <w:shd w:fill="auto" w:val="clear"/>
+          </w:tcPr>
+          <w:p>
+            <w:pPr>
+              <w:pStyle w:val="TableContents"/>
+              <w:spacing w:before="0" w:after="120"/>
+              <w:rPr/>
+            </w:pPr>
+            <w:r>
+              <w:rPr/>
+              <w:t>2</w:t>
+            </w:r>
+          </w:p>
+        </w:tc>
+      </w:tr>
+      <w:tr>
+        <w:trPr/>
+        <w:tc>
+          <w:tcPr>
+            <w:tcW w:w="2160" w:type="dxa"/>
+            <w:vMerge w:val="continue"/>
+            <w:tcBorders>
+              <w:top w:val="single" w:sz="2" w:space="0" w:color="000000"/>
+              <w:left w:val="single" w:sz="2" w:space="0" w:color="000000"/>
+              <w:bottom w:val="single" w:sz="2" w:space="0" w:color="000000"/>
+              <w:insideH w:val="single" w:sz="2" w:space="0" w:color="000000"/>
+            </w:tcBorders>
+            <w:shd w:fill="auto" w:val="clear"/>
+          </w:tcPr>
+          <w:p>
+            <w:pPr>
+              <w:pStyle w:val="TableContents"/>
+              <w:spacing w:before="0" w:after="120"/>
+              <w:rPr/>
+            </w:pPr>
+            <w:r>
+              <w:rPr/>
+            </w:r>
+          </w:p>
+        </w:tc>
+        <w:tc>
+          <w:tcPr>
+            <w:tcW w:w="6660" w:type="dxa"/>
+            <w:tcBorders>
+              <w:left w:val="single" w:sz="2" w:space="0" w:color="000000"/>
+              <w:bottom w:val="single" w:sz="2" w:space="0" w:color="000000"/>
+              <w:insideH w:val="single" w:sz="2" w:space="0" w:color="000000"/>
+            </w:tcBorders>
+            <w:shd w:fill="auto" w:val="clear"/>
+          </w:tcPr>
+          <w:p>
+            <w:pPr>
+              <w:pStyle w:val="Normal"/>
+              <w:widowControl/>
+              <w:bidi w:val="0"/>
+              <w:spacing w:lineRule="auto" w:line="360" w:before="0" w:after="120"/>
+              <w:ind w:left="720" w:right="0" w:hanging="720"/>
+              <w:jc w:val="both"/>
+              <w:rPr/>
+            </w:pPr>
+            <w:r>
+              <w:rPr>
+                <w:rFonts w:cs="Times New Roman"/>
+                <w:sz w:val="28"/>
+                <w:szCs w:val="28"/>
+              </w:rPr>
+              <w:t xml:space="preserve">1.6 </w:t>
+            </w:r>
+            <w:r>
+              <w:rPr>
+                <w:rFonts w:cs="Times New Roman"/>
+                <w:sz w:val="28"/>
+                <w:szCs w:val="28"/>
+              </w:rPr>
+              <w:t>Xem phim.</w:t>
+            </w:r>
+          </w:p>
+        </w:tc>
+        <w:tc>
+          <w:tcPr>
+            <w:tcW w:w="1620" w:type="dxa"/>
+            <w:tcBorders>
+              <w:left w:val="single" w:sz="2" w:space="0" w:color="000000"/>
+              <w:bottom w:val="single" w:sz="2" w:space="0" w:color="000000"/>
+              <w:right w:val="single" w:sz="2" w:space="0" w:color="000000"/>
+              <w:insideH w:val="single" w:sz="2" w:space="0" w:color="000000"/>
+              <w:insideV w:val="single" w:sz="2" w:space="0" w:color="000000"/>
+            </w:tcBorders>
+            <w:shd w:fill="auto" w:val="clear"/>
+          </w:tcPr>
+          <w:p>
+            <w:pPr>
+              <w:pStyle w:val="TableContents"/>
+              <w:spacing w:before="0" w:after="120"/>
+              <w:rPr/>
+            </w:pPr>
+            <w:r>
+              <w:rPr/>
+              <w:t>2</w:t>
+            </w:r>
+          </w:p>
+        </w:tc>
+      </w:tr>
+      <w:tr>
+        <w:trPr/>
+        <w:tc>
+          <w:tcPr>
+            <w:tcW w:w="2160" w:type="dxa"/>
+            <w:vMerge w:val="continue"/>
+            <w:tcBorders>
+              <w:top w:val="single" w:sz="2" w:space="0" w:color="000000"/>
+              <w:left w:val="single" w:sz="2" w:space="0" w:color="000000"/>
+              <w:bottom w:val="single" w:sz="2" w:space="0" w:color="000000"/>
+              <w:insideH w:val="single" w:sz="2" w:space="0" w:color="000000"/>
+            </w:tcBorders>
+            <w:shd w:fill="auto" w:val="clear"/>
+          </w:tcPr>
+          <w:p>
+            <w:pPr>
+              <w:pStyle w:val="TableContents"/>
+              <w:spacing w:before="0" w:after="120"/>
+              <w:rPr/>
+            </w:pPr>
+            <w:r>
+              <w:rPr/>
+            </w:r>
+          </w:p>
+        </w:tc>
+        <w:tc>
+          <w:tcPr>
+            <w:tcW w:w="6660" w:type="dxa"/>
+            <w:tcBorders>
+              <w:left w:val="single" w:sz="2" w:space="0" w:color="000000"/>
+              <w:bottom w:val="single" w:sz="2" w:space="0" w:color="000000"/>
+              <w:insideH w:val="single" w:sz="2" w:space="0" w:color="000000"/>
+            </w:tcBorders>
+            <w:shd w:fill="auto" w:val="clear"/>
+          </w:tcPr>
+          <w:p>
+            <w:pPr>
+              <w:pStyle w:val="Normal"/>
+              <w:widowControl/>
+              <w:bidi w:val="0"/>
+              <w:spacing w:lineRule="auto" w:line="360" w:before="0" w:after="120"/>
+              <w:ind w:left="720" w:right="0" w:hanging="720"/>
+              <w:jc w:val="both"/>
+              <w:rPr/>
+            </w:pPr>
+            <w:r>
+              <w:rPr>
+                <w:rFonts w:cs="Times New Roman"/>
+                <w:sz w:val="28"/>
+                <w:szCs w:val="28"/>
+              </w:rPr>
+              <w:t xml:space="preserve">1.7 </w:t>
+            </w:r>
+            <w:r>
+              <w:rPr>
+                <w:rFonts w:cs="Times New Roman"/>
+                <w:sz w:val="28"/>
+                <w:szCs w:val="28"/>
+              </w:rPr>
+              <w:t>Tạo danh sách các phim yêu thích.</w:t>
+            </w:r>
+          </w:p>
+        </w:tc>
+        <w:tc>
+          <w:tcPr>
+            <w:tcW w:w="1620" w:type="dxa"/>
+            <w:tcBorders>
+              <w:left w:val="single" w:sz="2" w:space="0" w:color="000000"/>
+              <w:bottom w:val="single" w:sz="2" w:space="0" w:color="000000"/>
+              <w:right w:val="single" w:sz="2" w:space="0" w:color="000000"/>
+              <w:insideH w:val="single" w:sz="2" w:space="0" w:color="000000"/>
+              <w:insideV w:val="single" w:sz="2" w:space="0" w:color="000000"/>
+            </w:tcBorders>
+            <w:shd w:fill="auto" w:val="clear"/>
+          </w:tcPr>
+          <w:p>
+            <w:pPr>
+              <w:pStyle w:val="TableContents"/>
+              <w:spacing w:before="0" w:after="120"/>
+              <w:rPr/>
+            </w:pPr>
+            <w:r>
+              <w:rPr/>
+              <w:t>1</w:t>
+            </w:r>
+          </w:p>
+        </w:tc>
+      </w:tr>
+      <w:tr>
+        <w:trPr/>
+        <w:tc>
+          <w:tcPr>
+            <w:tcW w:w="2160" w:type="dxa"/>
+            <w:vMerge w:val="continue"/>
+            <w:tcBorders>
+              <w:top w:val="single" w:sz="2" w:space="0" w:color="000000"/>
+              <w:left w:val="single" w:sz="2" w:space="0" w:color="000000"/>
+              <w:bottom w:val="single" w:sz="2" w:space="0" w:color="000000"/>
+              <w:insideH w:val="single" w:sz="2" w:space="0" w:color="000000"/>
+            </w:tcBorders>
+            <w:shd w:fill="auto" w:val="clear"/>
+          </w:tcPr>
+          <w:p>
+            <w:pPr>
+              <w:pStyle w:val="TableContents"/>
+              <w:spacing w:before="0" w:after="120"/>
+              <w:rPr/>
+            </w:pPr>
+            <w:r>
+              <w:rPr/>
+            </w:r>
+          </w:p>
+        </w:tc>
+        <w:tc>
+          <w:tcPr>
+            <w:tcW w:w="6660" w:type="dxa"/>
+            <w:tcBorders>
+              <w:left w:val="single" w:sz="2" w:space="0" w:color="000000"/>
+              <w:bottom w:val="single" w:sz="2" w:space="0" w:color="000000"/>
+              <w:insideH w:val="single" w:sz="2" w:space="0" w:color="000000"/>
+            </w:tcBorders>
+            <w:shd w:fill="auto" w:val="clear"/>
+          </w:tcPr>
+          <w:p>
+            <w:pPr>
+              <w:pStyle w:val="Normal"/>
+              <w:widowControl/>
+              <w:bidi w:val="0"/>
+              <w:spacing w:lineRule="auto" w:line="360" w:before="0" w:after="120"/>
+              <w:ind w:left="0" w:right="0" w:hanging="0"/>
+              <w:jc w:val="both"/>
+              <w:rPr/>
+            </w:pPr>
+            <w:r>
+              <w:rPr>
+                <w:rFonts w:cs="Times New Roman"/>
+                <w:sz w:val="28"/>
+                <w:szCs w:val="28"/>
+              </w:rPr>
+              <w:t xml:space="preserve">1.8 </w:t>
+            </w:r>
+            <w:r>
+              <w:rPr>
+                <w:rFonts w:cs="Times New Roman"/>
+                <w:sz w:val="28"/>
+                <w:szCs w:val="28"/>
+              </w:rPr>
+              <w:t>Đánh giá (vote), bình luận, xem bình luận về bộ phim.</w:t>
+            </w:r>
+          </w:p>
+        </w:tc>
+        <w:tc>
+          <w:tcPr>
+            <w:tcW w:w="1620" w:type="dxa"/>
+            <w:tcBorders>
+              <w:left w:val="single" w:sz="2" w:space="0" w:color="000000"/>
+              <w:bottom w:val="single" w:sz="2" w:space="0" w:color="000000"/>
+              <w:right w:val="single" w:sz="2" w:space="0" w:color="000000"/>
+              <w:insideH w:val="single" w:sz="2" w:space="0" w:color="000000"/>
+              <w:insideV w:val="single" w:sz="2" w:space="0" w:color="000000"/>
+            </w:tcBorders>
+            <w:shd w:fill="auto" w:val="clear"/>
+          </w:tcPr>
+          <w:p>
+            <w:pPr>
+              <w:pStyle w:val="TableContents"/>
+              <w:spacing w:before="0" w:after="120"/>
+              <w:rPr/>
+            </w:pPr>
+            <w:r>
+              <w:rPr/>
+              <w:t>1</w:t>
+            </w:r>
+          </w:p>
+        </w:tc>
+      </w:tr>
+      <w:tr>
+        <w:trPr/>
+        <w:tc>
+          <w:tcPr>
+            <w:tcW w:w="2160" w:type="dxa"/>
+            <w:vMerge w:val="continue"/>
+            <w:tcBorders>
+              <w:top w:val="single" w:sz="2" w:space="0" w:color="000000"/>
+              <w:left w:val="single" w:sz="2" w:space="0" w:color="000000"/>
+              <w:bottom w:val="single" w:sz="2" w:space="0" w:color="000000"/>
+              <w:insideH w:val="single" w:sz="2" w:space="0" w:color="000000"/>
+            </w:tcBorders>
+            <w:shd w:fill="auto" w:val="clear"/>
+          </w:tcPr>
+          <w:p>
+            <w:pPr>
+              <w:pStyle w:val="TableContents"/>
+              <w:spacing w:before="0" w:after="120"/>
+              <w:rPr/>
+            </w:pPr>
+            <w:r>
+              <w:rPr/>
+            </w:r>
+          </w:p>
+        </w:tc>
+        <w:tc>
+          <w:tcPr>
+            <w:tcW w:w="6660" w:type="dxa"/>
+            <w:tcBorders>
+              <w:left w:val="single" w:sz="2" w:space="0" w:color="000000"/>
+              <w:bottom w:val="single" w:sz="2" w:space="0" w:color="000000"/>
+              <w:insideH w:val="single" w:sz="2" w:space="0" w:color="000000"/>
+            </w:tcBorders>
+            <w:shd w:fill="auto" w:val="clear"/>
+          </w:tcPr>
+          <w:p>
+            <w:pPr>
+              <w:pStyle w:val="Normal"/>
+              <w:widowControl/>
+              <w:bidi w:val="0"/>
+              <w:spacing w:lineRule="auto" w:line="360" w:before="0" w:after="120"/>
+              <w:ind w:left="720" w:right="0" w:hanging="720"/>
+              <w:jc w:val="both"/>
+              <w:rPr/>
+            </w:pPr>
+            <w:r>
+              <w:rPr>
+                <w:rFonts w:cs="Times New Roman"/>
+                <w:sz w:val="28"/>
+                <w:szCs w:val="28"/>
+              </w:rPr>
+              <w:t>1.9 Gợi ý phim theo sở thích người dùng</w:t>
+            </w:r>
+            <w:r>
+              <w:rPr>
+                <w:rFonts w:cs="Times New Roman"/>
+                <w:sz w:val="28"/>
+                <w:szCs w:val="28"/>
+              </w:rPr>
+              <w:t>.</w:t>
+            </w:r>
+          </w:p>
+        </w:tc>
+        <w:tc>
+          <w:tcPr>
+            <w:tcW w:w="1620" w:type="dxa"/>
+            <w:tcBorders>
+              <w:left w:val="single" w:sz="2" w:space="0" w:color="000000"/>
+              <w:bottom w:val="single" w:sz="2" w:space="0" w:color="000000"/>
+              <w:right w:val="single" w:sz="2" w:space="0" w:color="000000"/>
+              <w:insideH w:val="single" w:sz="2" w:space="0" w:color="000000"/>
+              <w:insideV w:val="single" w:sz="2" w:space="0" w:color="000000"/>
+            </w:tcBorders>
+            <w:shd w:fill="auto" w:val="clear"/>
+          </w:tcPr>
+          <w:p>
+            <w:pPr>
+              <w:pStyle w:val="TableContents"/>
+              <w:spacing w:before="0" w:after="120"/>
+              <w:rPr/>
+            </w:pPr>
+            <w:r>
+              <w:rPr/>
+              <w:t>10</w:t>
+            </w:r>
+          </w:p>
+        </w:tc>
+      </w:tr>
+      <w:tr>
+        <w:trPr/>
+        <w:tc>
+          <w:tcPr>
+            <w:tcW w:w="2160" w:type="dxa"/>
+            <w:vMerge w:val="restart"/>
+            <w:tcBorders>
+              <w:left w:val="single" w:sz="2" w:space="0" w:color="000000"/>
+              <w:bottom w:val="single" w:sz="2" w:space="0" w:color="000000"/>
+              <w:insideH w:val="single" w:sz="2" w:space="0" w:color="000000"/>
+            </w:tcBorders>
+            <w:shd w:fill="auto" w:val="clear"/>
+            <w:vAlign w:val="center"/>
+          </w:tcPr>
+          <w:p>
+            <w:pPr>
+              <w:pStyle w:val="Normal"/>
+              <w:spacing w:before="0" w:after="120"/>
+              <w:ind w:hanging="0"/>
+              <w:jc w:val="left"/>
+              <w:rPr/>
+            </w:pPr>
+            <w:r>
+              <w:rPr/>
+              <w:t xml:space="preserve">2. </w:t>
+            </w:r>
+            <w:r>
+              <w:rPr/>
+              <w:t>Chức năng cho nhân viên trong hệ thống :</w:t>
+            </w:r>
+          </w:p>
+        </w:tc>
+        <w:tc>
+          <w:tcPr>
+            <w:tcW w:w="6660" w:type="dxa"/>
+            <w:tcBorders>
+              <w:left w:val="single" w:sz="2" w:space="0" w:color="000000"/>
+              <w:bottom w:val="single" w:sz="2" w:space="0" w:color="000000"/>
+              <w:insideH w:val="single" w:sz="2" w:space="0" w:color="000000"/>
+            </w:tcBorders>
+            <w:shd w:fill="auto" w:val="clear"/>
+          </w:tcPr>
+          <w:p>
+            <w:pPr>
+              <w:pStyle w:val="Normal"/>
+              <w:widowControl/>
+              <w:bidi w:val="0"/>
+              <w:spacing w:lineRule="auto" w:line="360" w:before="0" w:after="120"/>
+              <w:ind w:left="0" w:right="0" w:hanging="0"/>
+              <w:jc w:val="left"/>
+              <w:rPr/>
+            </w:pPr>
+            <w:r>
+              <w:rPr/>
+              <w:t>2.1</w:t>
+            </w:r>
+            <w:r>
+              <w:rPr/>
+              <w:t xml:space="preserve"> Đăng nhập, đăng xuất.</w:t>
+            </w:r>
+          </w:p>
+        </w:tc>
+        <w:tc>
+          <w:tcPr>
+            <w:tcW w:w="1620" w:type="dxa"/>
+            <w:tcBorders>
+              <w:left w:val="single" w:sz="2" w:space="0" w:color="000000"/>
+              <w:bottom w:val="single" w:sz="2" w:space="0" w:color="000000"/>
+              <w:right w:val="single" w:sz="2" w:space="0" w:color="000000"/>
+              <w:insideH w:val="single" w:sz="2" w:space="0" w:color="000000"/>
+              <w:insideV w:val="single" w:sz="2" w:space="0" w:color="000000"/>
+            </w:tcBorders>
+            <w:shd w:fill="auto" w:val="clear"/>
+          </w:tcPr>
+          <w:p>
+            <w:pPr>
+              <w:pStyle w:val="TableContents"/>
+              <w:spacing w:before="0" w:after="120"/>
+              <w:rPr/>
+            </w:pPr>
+            <w:r>
+              <w:rPr/>
+              <w:t>1</w:t>
+            </w:r>
+          </w:p>
+        </w:tc>
+      </w:tr>
+      <w:tr>
+        <w:trPr/>
+        <w:tc>
+          <w:tcPr>
+            <w:tcW w:w="2160" w:type="dxa"/>
+            <w:vMerge w:val="continue"/>
+            <w:tcBorders>
+              <w:left w:val="single" w:sz="2" w:space="0" w:color="000000"/>
+              <w:bottom w:val="single" w:sz="2" w:space="0" w:color="000000"/>
+              <w:insideH w:val="single" w:sz="2" w:space="0" w:color="000000"/>
+            </w:tcBorders>
+            <w:shd w:fill="auto" w:val="clear"/>
+          </w:tcPr>
+          <w:p>
+            <w:pPr>
+              <w:pStyle w:val="TableContents"/>
+              <w:spacing w:before="0" w:after="120"/>
+              <w:rPr/>
+            </w:pPr>
+            <w:r>
+              <w:rPr/>
+            </w:r>
+          </w:p>
+        </w:tc>
+        <w:tc>
+          <w:tcPr>
+            <w:tcW w:w="6660" w:type="dxa"/>
+            <w:tcBorders>
+              <w:left w:val="single" w:sz="2" w:space="0" w:color="000000"/>
+              <w:bottom w:val="single" w:sz="2" w:space="0" w:color="000000"/>
+              <w:insideH w:val="single" w:sz="2" w:space="0" w:color="000000"/>
+            </w:tcBorders>
+            <w:shd w:fill="auto" w:val="clear"/>
+          </w:tcPr>
+          <w:p>
+            <w:pPr>
+              <w:pStyle w:val="ListParagraph"/>
+              <w:widowControl w:val="false"/>
+              <w:suppressAutoHyphens w:val="true"/>
+              <w:bidi w:val="0"/>
+              <w:spacing w:lineRule="auto" w:line="276" w:before="0" w:after="120"/>
+              <w:ind w:left="0" w:right="0" w:hanging="0"/>
+              <w:jc w:val="both"/>
+              <w:rPr/>
+            </w:pPr>
+            <w:r>
+              <w:rPr>
+                <w:rFonts w:cs="Times New Roman" w:ascii="Times New Roman" w:hAnsi="Times New Roman"/>
+                <w:sz w:val="28"/>
+                <w:szCs w:val="28"/>
+              </w:rPr>
+              <w:t>2.2</w:t>
+            </w:r>
+            <w:r>
+              <w:rPr>
+                <w:rFonts w:cs="Times New Roman" w:ascii="Times New Roman" w:hAnsi="Times New Roman"/>
+                <w:sz w:val="28"/>
+                <w:szCs w:val="28"/>
+              </w:rPr>
+              <w:t xml:space="preserve"> Quản lý tài khoản cá nhân: Đổi mật khẩu, tên đăng nhập, ảnh đại diện, email, xoá tài khoản.</w:t>
+            </w:r>
+          </w:p>
+        </w:tc>
+        <w:tc>
+          <w:tcPr>
+            <w:tcW w:w="1620" w:type="dxa"/>
+            <w:tcBorders>
+              <w:left w:val="single" w:sz="2" w:space="0" w:color="000000"/>
+              <w:bottom w:val="single" w:sz="2" w:space="0" w:color="000000"/>
+              <w:right w:val="single" w:sz="2" w:space="0" w:color="000000"/>
+              <w:insideH w:val="single" w:sz="2" w:space="0" w:color="000000"/>
+              <w:insideV w:val="single" w:sz="2" w:space="0" w:color="000000"/>
+            </w:tcBorders>
+            <w:shd w:fill="auto" w:val="clear"/>
+          </w:tcPr>
+          <w:p>
+            <w:pPr>
+              <w:pStyle w:val="TableContents"/>
+              <w:spacing w:before="0" w:after="120"/>
+              <w:rPr/>
+            </w:pPr>
+            <w:r>
+              <w:rPr/>
+              <w:t>1</w:t>
+            </w:r>
+          </w:p>
+        </w:tc>
+      </w:tr>
+      <w:tr>
+        <w:trPr/>
+        <w:tc>
+          <w:tcPr>
+            <w:tcW w:w="2160" w:type="dxa"/>
+            <w:vMerge w:val="continue"/>
+            <w:tcBorders>
+              <w:left w:val="single" w:sz="2" w:space="0" w:color="000000"/>
+              <w:bottom w:val="single" w:sz="2" w:space="0" w:color="000000"/>
+              <w:insideH w:val="single" w:sz="2" w:space="0" w:color="000000"/>
+            </w:tcBorders>
+            <w:shd w:fill="auto" w:val="clear"/>
+          </w:tcPr>
+          <w:p>
+            <w:pPr>
+              <w:pStyle w:val="TableContents"/>
+              <w:spacing w:before="0" w:after="120"/>
+              <w:rPr/>
+            </w:pPr>
+            <w:r>
+              <w:rPr/>
+            </w:r>
+          </w:p>
+        </w:tc>
+        <w:tc>
+          <w:tcPr>
+            <w:tcW w:w="6660" w:type="dxa"/>
+            <w:tcBorders>
+              <w:left w:val="single" w:sz="2" w:space="0" w:color="000000"/>
+              <w:bottom w:val="single" w:sz="2" w:space="0" w:color="000000"/>
+              <w:insideH w:val="single" w:sz="2" w:space="0" w:color="000000"/>
+            </w:tcBorders>
+            <w:shd w:fill="auto" w:val="clear"/>
+          </w:tcPr>
+          <w:p>
+            <w:pPr>
+              <w:pStyle w:val="Normal"/>
+              <w:widowControl/>
+              <w:bidi w:val="0"/>
+              <w:spacing w:lineRule="auto" w:line="360" w:before="0" w:after="120"/>
+              <w:ind w:left="0" w:right="0" w:hanging="0"/>
+              <w:jc w:val="both"/>
+              <w:rPr/>
+            </w:pPr>
+            <w:r>
+              <w:rPr/>
+              <w:t>2.3</w:t>
+            </w:r>
+            <w:r>
+              <w:rPr/>
+              <w:t xml:space="preserve"> Đăng tải các bộ phim và thông tin về các bộ phim đó lên hệ thống.</w:t>
+            </w:r>
+          </w:p>
+        </w:tc>
+        <w:tc>
+          <w:tcPr>
+            <w:tcW w:w="1620" w:type="dxa"/>
+            <w:tcBorders>
+              <w:left w:val="single" w:sz="2" w:space="0" w:color="000000"/>
+              <w:bottom w:val="single" w:sz="2" w:space="0" w:color="000000"/>
+              <w:right w:val="single" w:sz="2" w:space="0" w:color="000000"/>
+              <w:insideH w:val="single" w:sz="2" w:space="0" w:color="000000"/>
+              <w:insideV w:val="single" w:sz="2" w:space="0" w:color="000000"/>
+            </w:tcBorders>
+            <w:shd w:fill="auto" w:val="clear"/>
+          </w:tcPr>
+          <w:p>
+            <w:pPr>
+              <w:pStyle w:val="TableContents"/>
+              <w:spacing w:before="0" w:after="120"/>
+              <w:rPr/>
+            </w:pPr>
+            <w:r>
+              <w:rPr/>
+              <w:t>1</w:t>
+            </w:r>
+          </w:p>
+        </w:tc>
+      </w:tr>
+      <w:tr>
+        <w:trPr/>
+        <w:tc>
+          <w:tcPr>
+            <w:tcW w:w="2160" w:type="dxa"/>
+            <w:vMerge w:val="continue"/>
+            <w:tcBorders>
+              <w:left w:val="single" w:sz="2" w:space="0" w:color="000000"/>
+              <w:bottom w:val="single" w:sz="2" w:space="0" w:color="000000"/>
+              <w:insideH w:val="single" w:sz="2" w:space="0" w:color="000000"/>
+            </w:tcBorders>
+            <w:shd w:fill="auto" w:val="clear"/>
+          </w:tcPr>
+          <w:p>
+            <w:pPr>
+              <w:pStyle w:val="TableContents"/>
+              <w:spacing w:before="0" w:after="120"/>
+              <w:rPr/>
+            </w:pPr>
+            <w:r>
+              <w:rPr/>
+            </w:r>
+          </w:p>
+        </w:tc>
+        <w:tc>
+          <w:tcPr>
+            <w:tcW w:w="6660" w:type="dxa"/>
+            <w:tcBorders>
+              <w:left w:val="single" w:sz="2" w:space="0" w:color="000000"/>
+              <w:bottom w:val="single" w:sz="2" w:space="0" w:color="000000"/>
+              <w:insideH w:val="single" w:sz="2" w:space="0" w:color="000000"/>
+            </w:tcBorders>
+            <w:shd w:fill="auto" w:val="clear"/>
+          </w:tcPr>
+          <w:p>
+            <w:pPr>
+              <w:pStyle w:val="Normal"/>
+              <w:widowControl/>
+              <w:bidi w:val="0"/>
+              <w:spacing w:lineRule="auto" w:line="360" w:before="0" w:after="120"/>
+              <w:ind w:left="0" w:right="0" w:hanging="0"/>
+              <w:jc w:val="both"/>
+              <w:rPr/>
+            </w:pPr>
+            <w:r>
+              <w:rPr/>
+              <w:t>2.4</w:t>
+            </w:r>
+            <w:r>
+              <w:rPr/>
+              <w:t xml:space="preserve"> Quản lý, chỉnh sửa, xoá các bộ phim.</w:t>
+            </w:r>
+          </w:p>
+        </w:tc>
+        <w:tc>
+          <w:tcPr>
+            <w:tcW w:w="1620" w:type="dxa"/>
+            <w:tcBorders>
+              <w:left w:val="single" w:sz="2" w:space="0" w:color="000000"/>
+              <w:bottom w:val="single" w:sz="2" w:space="0" w:color="000000"/>
+              <w:right w:val="single" w:sz="2" w:space="0" w:color="000000"/>
+              <w:insideH w:val="single" w:sz="2" w:space="0" w:color="000000"/>
+              <w:insideV w:val="single" w:sz="2" w:space="0" w:color="000000"/>
+            </w:tcBorders>
+            <w:shd w:fill="auto" w:val="clear"/>
+          </w:tcPr>
+          <w:p>
+            <w:pPr>
+              <w:pStyle w:val="TableContents"/>
+              <w:spacing w:before="0" w:after="120"/>
+              <w:rPr/>
+            </w:pPr>
+            <w:r>
+              <w:rPr/>
+              <w:t>1</w:t>
+            </w:r>
+          </w:p>
+        </w:tc>
+      </w:tr>
+      <w:tr>
+        <w:trPr/>
+        <w:tc>
+          <w:tcPr>
+            <w:tcW w:w="2160" w:type="dxa"/>
+            <w:vMerge w:val="continue"/>
+            <w:tcBorders>
+              <w:left w:val="single" w:sz="2" w:space="0" w:color="000000"/>
+              <w:bottom w:val="single" w:sz="2" w:space="0" w:color="000000"/>
+              <w:insideH w:val="single" w:sz="2" w:space="0" w:color="000000"/>
+            </w:tcBorders>
+            <w:shd w:fill="auto" w:val="clear"/>
+          </w:tcPr>
+          <w:p>
+            <w:pPr>
+              <w:pStyle w:val="TableContents"/>
+              <w:spacing w:before="0" w:after="120"/>
+              <w:rPr/>
+            </w:pPr>
+            <w:r>
+              <w:rPr/>
+            </w:r>
+          </w:p>
+        </w:tc>
+        <w:tc>
+          <w:tcPr>
+            <w:tcW w:w="6660" w:type="dxa"/>
+            <w:tcBorders>
+              <w:left w:val="single" w:sz="2" w:space="0" w:color="000000"/>
+              <w:bottom w:val="single" w:sz="2" w:space="0" w:color="000000"/>
+              <w:insideH w:val="single" w:sz="2" w:space="0" w:color="000000"/>
+            </w:tcBorders>
+            <w:shd w:fill="auto" w:val="clear"/>
+          </w:tcPr>
+          <w:p>
+            <w:pPr>
+              <w:pStyle w:val="Normal"/>
+              <w:widowControl/>
+              <w:bidi w:val="0"/>
+              <w:spacing w:lineRule="auto" w:line="360" w:before="0" w:after="120"/>
+              <w:ind w:left="0" w:right="0" w:hanging="0"/>
+              <w:jc w:val="both"/>
+              <w:rPr/>
+            </w:pPr>
+            <w:r>
+              <w:rPr/>
+              <w:t>2.5</w:t>
+            </w:r>
+            <w:bookmarkStart w:id="41" w:name="__DdeLink__972_318786280111"/>
+            <w:r>
+              <w:rPr/>
+              <w:t xml:space="preserve"> Tải các video, hình ảnh quảng cáo lên hệ thống.</w:t>
+            </w:r>
+            <w:bookmarkEnd w:id="41"/>
+          </w:p>
+        </w:tc>
+        <w:tc>
+          <w:tcPr>
+            <w:tcW w:w="1620" w:type="dxa"/>
+            <w:tcBorders>
+              <w:left w:val="single" w:sz="2" w:space="0" w:color="000000"/>
+              <w:bottom w:val="single" w:sz="2" w:space="0" w:color="000000"/>
+              <w:right w:val="single" w:sz="2" w:space="0" w:color="000000"/>
+              <w:insideH w:val="single" w:sz="2" w:space="0" w:color="000000"/>
+              <w:insideV w:val="single" w:sz="2" w:space="0" w:color="000000"/>
+            </w:tcBorders>
+            <w:shd w:fill="auto" w:val="clear"/>
+          </w:tcPr>
+          <w:p>
+            <w:pPr>
+              <w:pStyle w:val="TableContents"/>
+              <w:spacing w:before="0" w:after="120"/>
+              <w:rPr/>
+            </w:pPr>
+            <w:r>
+              <w:rPr/>
+              <w:t>1</w:t>
+            </w:r>
+          </w:p>
+        </w:tc>
+      </w:tr>
+      <w:tr>
+        <w:trPr/>
+        <w:tc>
+          <w:tcPr>
+            <w:tcW w:w="2160" w:type="dxa"/>
+            <w:vMerge w:val="restart"/>
+            <w:tcBorders>
+              <w:left w:val="single" w:sz="2" w:space="0" w:color="000000"/>
+              <w:bottom w:val="single" w:sz="2" w:space="0" w:color="000000"/>
+              <w:insideH w:val="single" w:sz="2" w:space="0" w:color="000000"/>
+            </w:tcBorders>
+            <w:shd w:fill="auto" w:val="clear"/>
+            <w:vAlign w:val="center"/>
+          </w:tcPr>
+          <w:p>
+            <w:pPr>
+              <w:pStyle w:val="Normal"/>
+              <w:spacing w:before="0" w:after="120"/>
+              <w:ind w:hanging="0"/>
+              <w:jc w:val="both"/>
+              <w:rPr/>
+            </w:pPr>
+            <w:r>
+              <w:rPr/>
+              <w:t xml:space="preserve">3. </w:t>
+            </w:r>
+            <w:r>
+              <w:rPr/>
+              <w:t>Chức năng cho quản trị viên:</w:t>
+            </w:r>
+          </w:p>
+        </w:tc>
+        <w:tc>
+          <w:tcPr>
+            <w:tcW w:w="6660" w:type="dxa"/>
+            <w:tcBorders>
+              <w:left w:val="single" w:sz="2" w:space="0" w:color="000000"/>
+              <w:bottom w:val="single" w:sz="2" w:space="0" w:color="000000"/>
+              <w:insideH w:val="single" w:sz="2" w:space="0" w:color="000000"/>
+            </w:tcBorders>
+            <w:shd w:fill="auto" w:val="clear"/>
+          </w:tcPr>
+          <w:p>
+            <w:pPr>
+              <w:pStyle w:val="Normal"/>
+              <w:widowControl/>
+              <w:bidi w:val="0"/>
+              <w:spacing w:lineRule="auto" w:line="360" w:before="0" w:after="120"/>
+              <w:ind w:left="0" w:right="0" w:hanging="0"/>
+              <w:jc w:val="both"/>
+              <w:rPr/>
+            </w:pPr>
+            <w:r>
+              <w:rPr/>
+              <w:t>3.1</w:t>
+            </w:r>
+            <w:r>
+              <w:rPr/>
+              <w:t xml:space="preserve"> Đăng nhập, đăng xuất</w:t>
+            </w:r>
+          </w:p>
+        </w:tc>
+        <w:tc>
+          <w:tcPr>
+            <w:tcW w:w="1620" w:type="dxa"/>
+            <w:tcBorders>
+              <w:left w:val="single" w:sz="2" w:space="0" w:color="000000"/>
+              <w:bottom w:val="single" w:sz="2" w:space="0" w:color="000000"/>
+              <w:right w:val="single" w:sz="2" w:space="0" w:color="000000"/>
+              <w:insideH w:val="single" w:sz="2" w:space="0" w:color="000000"/>
+              <w:insideV w:val="single" w:sz="2" w:space="0" w:color="000000"/>
+            </w:tcBorders>
+            <w:shd w:fill="auto" w:val="clear"/>
+          </w:tcPr>
+          <w:p>
+            <w:pPr>
+              <w:pStyle w:val="TableContents"/>
+              <w:spacing w:before="0" w:after="120"/>
+              <w:rPr/>
+            </w:pPr>
+            <w:r>
+              <w:rPr/>
+              <w:t>1</w:t>
+            </w:r>
+          </w:p>
+        </w:tc>
+      </w:tr>
+      <w:tr>
+        <w:trPr/>
+        <w:tc>
+          <w:tcPr>
+            <w:tcW w:w="2160" w:type="dxa"/>
+            <w:vMerge w:val="continue"/>
+            <w:tcBorders>
+              <w:left w:val="single" w:sz="2" w:space="0" w:color="000000"/>
+              <w:bottom w:val="single" w:sz="2" w:space="0" w:color="000000"/>
+              <w:insideH w:val="single" w:sz="2" w:space="0" w:color="000000"/>
+            </w:tcBorders>
+            <w:shd w:fill="auto" w:val="clear"/>
+          </w:tcPr>
+          <w:p>
+            <w:pPr>
+              <w:pStyle w:val="TableContents"/>
+              <w:spacing w:before="0" w:after="120"/>
+              <w:rPr/>
+            </w:pPr>
+            <w:r>
+              <w:rPr/>
+            </w:r>
+          </w:p>
+        </w:tc>
+        <w:tc>
+          <w:tcPr>
+            <w:tcW w:w="6660" w:type="dxa"/>
+            <w:tcBorders>
+              <w:left w:val="single" w:sz="2" w:space="0" w:color="000000"/>
+              <w:bottom w:val="single" w:sz="2" w:space="0" w:color="000000"/>
+              <w:insideH w:val="single" w:sz="2" w:space="0" w:color="000000"/>
+            </w:tcBorders>
+            <w:shd w:fill="auto" w:val="clear"/>
+          </w:tcPr>
+          <w:p>
+            <w:pPr>
+              <w:pStyle w:val="ListParagraph"/>
+              <w:widowControl w:val="false"/>
+              <w:suppressAutoHyphens w:val="true"/>
+              <w:bidi w:val="0"/>
+              <w:spacing w:lineRule="auto" w:line="276" w:before="0" w:after="120"/>
+              <w:ind w:left="0" w:right="0" w:hanging="0"/>
+              <w:jc w:val="both"/>
+              <w:rPr/>
+            </w:pPr>
+            <w:r>
+              <w:rPr>
+                <w:rFonts w:cs="Times New Roman" w:ascii="Times New Roman" w:hAnsi="Times New Roman"/>
+                <w:sz w:val="28"/>
+                <w:szCs w:val="28"/>
+              </w:rPr>
+              <w:t xml:space="preserve">3.2 </w:t>
+            </w:r>
+            <w:r>
+              <w:rPr>
+                <w:rFonts w:cs="Times New Roman" w:ascii="Times New Roman" w:hAnsi="Times New Roman"/>
+                <w:sz w:val="28"/>
+                <w:szCs w:val="28"/>
+              </w:rPr>
+              <w:t>Quản lý tài khoản cá nhân: Đổi mật khẩu, tên đăng nhập, ảnh đại diện, email, xoá tài khoản.</w:t>
+            </w:r>
+          </w:p>
+        </w:tc>
+        <w:tc>
+          <w:tcPr>
+            <w:tcW w:w="1620" w:type="dxa"/>
+            <w:tcBorders>
+              <w:left w:val="single" w:sz="2" w:space="0" w:color="000000"/>
+              <w:bottom w:val="single" w:sz="2" w:space="0" w:color="000000"/>
+              <w:right w:val="single" w:sz="2" w:space="0" w:color="000000"/>
+              <w:insideH w:val="single" w:sz="2" w:space="0" w:color="000000"/>
+              <w:insideV w:val="single" w:sz="2" w:space="0" w:color="000000"/>
+            </w:tcBorders>
+            <w:shd w:fill="auto" w:val="clear"/>
+          </w:tcPr>
+          <w:p>
+            <w:pPr>
+              <w:pStyle w:val="TableContents"/>
+              <w:spacing w:before="0" w:after="120"/>
+              <w:rPr/>
+            </w:pPr>
+            <w:r>
+              <w:rPr/>
+              <w:t>1</w:t>
+            </w:r>
+          </w:p>
+        </w:tc>
+      </w:tr>
+      <w:tr>
+        <w:trPr/>
+        <w:tc>
+          <w:tcPr>
+            <w:tcW w:w="2160" w:type="dxa"/>
+            <w:vMerge w:val="continue"/>
+            <w:tcBorders>
+              <w:left w:val="single" w:sz="2" w:space="0" w:color="000000"/>
+              <w:bottom w:val="single" w:sz="2" w:space="0" w:color="000000"/>
+              <w:insideH w:val="single" w:sz="2" w:space="0" w:color="000000"/>
+            </w:tcBorders>
+            <w:shd w:fill="auto" w:val="clear"/>
+          </w:tcPr>
+          <w:p>
+            <w:pPr>
+              <w:pStyle w:val="TableContents"/>
+              <w:spacing w:before="0" w:after="120"/>
+              <w:rPr/>
+            </w:pPr>
+            <w:r>
+              <w:rPr/>
+            </w:r>
+          </w:p>
+        </w:tc>
+        <w:tc>
+          <w:tcPr>
+            <w:tcW w:w="6660" w:type="dxa"/>
+            <w:tcBorders>
+              <w:left w:val="single" w:sz="2" w:space="0" w:color="000000"/>
+              <w:bottom w:val="single" w:sz="2" w:space="0" w:color="000000"/>
+              <w:insideH w:val="single" w:sz="2" w:space="0" w:color="000000"/>
+            </w:tcBorders>
+            <w:shd w:fill="auto" w:val="clear"/>
+          </w:tcPr>
+          <w:p>
+            <w:pPr>
+              <w:pStyle w:val="Normal"/>
+              <w:widowControl/>
+              <w:bidi w:val="0"/>
+              <w:spacing w:lineRule="auto" w:line="360" w:before="0" w:after="120"/>
+              <w:ind w:left="0" w:right="0" w:hanging="0"/>
+              <w:jc w:val="both"/>
+              <w:rPr/>
+            </w:pPr>
+            <w:r>
+              <w:rPr/>
+              <w:t>3.3</w:t>
+            </w:r>
+            <w:r>
+              <w:rPr/>
+              <w:t xml:space="preserve"> Phân quyền cho tài khoản khác làm quản trị viên hoặc nhân viên</w:t>
+            </w:r>
+          </w:p>
+        </w:tc>
+        <w:tc>
+          <w:tcPr>
+            <w:tcW w:w="1620" w:type="dxa"/>
+            <w:tcBorders>
+              <w:left w:val="single" w:sz="2" w:space="0" w:color="000000"/>
+              <w:bottom w:val="single" w:sz="2" w:space="0" w:color="000000"/>
+              <w:right w:val="single" w:sz="2" w:space="0" w:color="000000"/>
+              <w:insideH w:val="single" w:sz="2" w:space="0" w:color="000000"/>
+              <w:insideV w:val="single" w:sz="2" w:space="0" w:color="000000"/>
+            </w:tcBorders>
+            <w:shd w:fill="auto" w:val="clear"/>
+          </w:tcPr>
+          <w:p>
+            <w:pPr>
+              <w:pStyle w:val="TableContents"/>
+              <w:spacing w:before="0" w:after="120"/>
+              <w:rPr/>
+            </w:pPr>
+            <w:r>
+              <w:rPr/>
+              <w:t>1</w:t>
+            </w:r>
+          </w:p>
+        </w:tc>
+      </w:tr>
+      <w:tr>
+        <w:trPr/>
+        <w:tc>
+          <w:tcPr>
+            <w:tcW w:w="2160" w:type="dxa"/>
+            <w:vMerge w:val="continue"/>
+            <w:tcBorders>
+              <w:left w:val="single" w:sz="2" w:space="0" w:color="000000"/>
+              <w:bottom w:val="single" w:sz="2" w:space="0" w:color="000000"/>
+              <w:insideH w:val="single" w:sz="2" w:space="0" w:color="000000"/>
+            </w:tcBorders>
+            <w:shd w:fill="auto" w:val="clear"/>
+          </w:tcPr>
+          <w:p>
+            <w:pPr>
+              <w:pStyle w:val="TableContents"/>
+              <w:spacing w:before="0" w:after="120"/>
+              <w:rPr/>
+            </w:pPr>
+            <w:r>
+              <w:rPr/>
+            </w:r>
+          </w:p>
+        </w:tc>
+        <w:tc>
+          <w:tcPr>
+            <w:tcW w:w="6660" w:type="dxa"/>
+            <w:tcBorders>
+              <w:left w:val="single" w:sz="2" w:space="0" w:color="000000"/>
+              <w:bottom w:val="single" w:sz="2" w:space="0" w:color="000000"/>
+              <w:insideH w:val="single" w:sz="2" w:space="0" w:color="000000"/>
+            </w:tcBorders>
+            <w:shd w:fill="auto" w:val="clear"/>
+          </w:tcPr>
+          <w:p>
+            <w:pPr>
+              <w:pStyle w:val="Normal"/>
+              <w:widowControl/>
+              <w:bidi w:val="0"/>
+              <w:spacing w:lineRule="auto" w:line="360" w:before="0" w:after="120"/>
+              <w:ind w:left="0" w:right="0" w:hanging="0"/>
+              <w:jc w:val="both"/>
+              <w:rPr/>
+            </w:pPr>
+            <w:r>
+              <w:rPr/>
+              <w:t>3.4</w:t>
+            </w:r>
+            <w:r>
+              <w:rPr/>
+              <w:t xml:space="preserve"> Xem thống kê lượt truy cập, lượt xem phim của người dùng trên trang web</w:t>
+            </w:r>
+          </w:p>
+        </w:tc>
+        <w:tc>
+          <w:tcPr>
+            <w:tcW w:w="1620" w:type="dxa"/>
+            <w:tcBorders>
+              <w:left w:val="single" w:sz="2" w:space="0" w:color="000000"/>
+              <w:bottom w:val="single" w:sz="2" w:space="0" w:color="000000"/>
+              <w:right w:val="single" w:sz="2" w:space="0" w:color="000000"/>
+              <w:insideH w:val="single" w:sz="2" w:space="0" w:color="000000"/>
+              <w:insideV w:val="single" w:sz="2" w:space="0" w:color="000000"/>
+            </w:tcBorders>
+            <w:shd w:fill="auto" w:val="clear"/>
+          </w:tcPr>
+          <w:p>
+            <w:pPr>
+              <w:pStyle w:val="TableContents"/>
+              <w:spacing w:before="0" w:after="120"/>
+              <w:rPr/>
+            </w:pPr>
+            <w:r>
+              <w:rPr/>
+              <w:t>1</w:t>
+            </w:r>
+          </w:p>
+        </w:tc>
+      </w:tr>
+      <w:tr>
+        <w:trPr/>
+        <w:tc>
+          <w:tcPr>
+            <w:tcW w:w="2160" w:type="dxa"/>
+            <w:vMerge w:val="continue"/>
+            <w:tcBorders>
+              <w:left w:val="single" w:sz="2" w:space="0" w:color="000000"/>
+              <w:bottom w:val="single" w:sz="2" w:space="0" w:color="000000"/>
+              <w:insideH w:val="single" w:sz="2" w:space="0" w:color="000000"/>
+            </w:tcBorders>
+            <w:shd w:fill="auto" w:val="clear"/>
+          </w:tcPr>
+          <w:p>
+            <w:pPr>
+              <w:pStyle w:val="TableContents"/>
+              <w:spacing w:before="0" w:after="120"/>
+              <w:rPr/>
+            </w:pPr>
+            <w:r>
+              <w:rPr/>
+            </w:r>
+          </w:p>
+        </w:tc>
+        <w:tc>
+          <w:tcPr>
+            <w:tcW w:w="6660" w:type="dxa"/>
+            <w:tcBorders>
+              <w:left w:val="single" w:sz="2" w:space="0" w:color="000000"/>
+              <w:bottom w:val="single" w:sz="2" w:space="0" w:color="000000"/>
+              <w:insideH w:val="single" w:sz="2" w:space="0" w:color="000000"/>
+            </w:tcBorders>
+            <w:shd w:fill="auto" w:val="clear"/>
+          </w:tcPr>
+          <w:p>
+            <w:pPr>
+              <w:pStyle w:val="Normal"/>
+              <w:widowControl/>
+              <w:bidi w:val="0"/>
+              <w:spacing w:lineRule="auto" w:line="360" w:before="0" w:after="120"/>
+              <w:ind w:left="0" w:right="0" w:hanging="0"/>
+              <w:jc w:val="both"/>
+              <w:rPr/>
+            </w:pPr>
+            <w:r>
+              <w:rPr/>
+              <w:t>3.5</w:t>
+            </w:r>
+            <w:r>
+              <w:rPr/>
+              <w:t xml:space="preserve"> Đăng tải các bộ phim và thông tin về các bộ phim đó lên hệ thống.</w:t>
+            </w:r>
+          </w:p>
+        </w:tc>
+        <w:tc>
+          <w:tcPr>
+            <w:tcW w:w="1620" w:type="dxa"/>
+            <w:tcBorders>
+              <w:left w:val="single" w:sz="2" w:space="0" w:color="000000"/>
+              <w:bottom w:val="single" w:sz="2" w:space="0" w:color="000000"/>
+              <w:right w:val="single" w:sz="2" w:space="0" w:color="000000"/>
+              <w:insideH w:val="single" w:sz="2" w:space="0" w:color="000000"/>
+              <w:insideV w:val="single" w:sz="2" w:space="0" w:color="000000"/>
+            </w:tcBorders>
+            <w:shd w:fill="auto" w:val="clear"/>
+          </w:tcPr>
+          <w:p>
+            <w:pPr>
+              <w:pStyle w:val="TableContents"/>
+              <w:spacing w:before="0" w:after="120"/>
+              <w:rPr/>
+            </w:pPr>
+            <w:r>
+              <w:rPr/>
+              <w:t>1</w:t>
+            </w:r>
+          </w:p>
+        </w:tc>
+      </w:tr>
+      <w:tr>
+        <w:trPr/>
+        <w:tc>
+          <w:tcPr>
+            <w:tcW w:w="2160" w:type="dxa"/>
+            <w:vMerge w:val="continue"/>
+            <w:tcBorders>
+              <w:left w:val="single" w:sz="2" w:space="0" w:color="000000"/>
+              <w:bottom w:val="single" w:sz="2" w:space="0" w:color="000000"/>
+              <w:insideH w:val="single" w:sz="2" w:space="0" w:color="000000"/>
+            </w:tcBorders>
+            <w:shd w:fill="auto" w:val="clear"/>
+          </w:tcPr>
+          <w:p>
+            <w:pPr>
+              <w:pStyle w:val="TableContents"/>
+              <w:spacing w:before="0" w:after="120"/>
+              <w:rPr/>
+            </w:pPr>
+            <w:r>
+              <w:rPr/>
+            </w:r>
+          </w:p>
+        </w:tc>
+        <w:tc>
+          <w:tcPr>
+            <w:tcW w:w="6660" w:type="dxa"/>
+            <w:tcBorders>
+              <w:left w:val="single" w:sz="2" w:space="0" w:color="000000"/>
+              <w:bottom w:val="single" w:sz="2" w:space="0" w:color="000000"/>
+              <w:insideH w:val="single" w:sz="2" w:space="0" w:color="000000"/>
+            </w:tcBorders>
+            <w:shd w:fill="auto" w:val="clear"/>
+          </w:tcPr>
+          <w:p>
+            <w:pPr>
+              <w:pStyle w:val="Normal"/>
+              <w:widowControl/>
+              <w:bidi w:val="0"/>
+              <w:spacing w:lineRule="auto" w:line="360" w:before="0" w:after="120"/>
+              <w:ind w:left="0" w:right="0" w:hanging="0"/>
+              <w:jc w:val="both"/>
+              <w:rPr/>
+            </w:pPr>
+            <w:r>
+              <w:rPr/>
+              <w:t>3.6</w:t>
+            </w:r>
+            <w:r>
+              <w:rPr/>
+              <w:t xml:space="preserve"> Chỉnh sửa, xoá các bộ phim.</w:t>
+            </w:r>
+          </w:p>
+        </w:tc>
+        <w:tc>
+          <w:tcPr>
+            <w:tcW w:w="1620" w:type="dxa"/>
+            <w:tcBorders>
+              <w:left w:val="single" w:sz="2" w:space="0" w:color="000000"/>
+              <w:bottom w:val="single" w:sz="2" w:space="0" w:color="000000"/>
+              <w:right w:val="single" w:sz="2" w:space="0" w:color="000000"/>
+              <w:insideH w:val="single" w:sz="2" w:space="0" w:color="000000"/>
+              <w:insideV w:val="single" w:sz="2" w:space="0" w:color="000000"/>
+            </w:tcBorders>
+            <w:shd w:fill="auto" w:val="clear"/>
+          </w:tcPr>
+          <w:p>
+            <w:pPr>
+              <w:pStyle w:val="TableContents"/>
+              <w:spacing w:before="0" w:after="120"/>
+              <w:rPr/>
+            </w:pPr>
+            <w:r>
+              <w:rPr/>
+              <w:t>1</w:t>
+            </w:r>
+          </w:p>
+        </w:tc>
+      </w:tr>
+      <w:tr>
+        <w:trPr/>
+        <w:tc>
+          <w:tcPr>
+            <w:tcW w:w="2160" w:type="dxa"/>
+            <w:vMerge w:val="continue"/>
+            <w:tcBorders>
+              <w:left w:val="single" w:sz="2" w:space="0" w:color="000000"/>
+              <w:bottom w:val="single" w:sz="2" w:space="0" w:color="000000"/>
+              <w:insideH w:val="single" w:sz="2" w:space="0" w:color="000000"/>
+            </w:tcBorders>
+            <w:shd w:fill="auto" w:val="clear"/>
+          </w:tcPr>
+          <w:p>
+            <w:pPr>
+              <w:pStyle w:val="TableContents"/>
+              <w:spacing w:before="0" w:after="120"/>
+              <w:rPr/>
+            </w:pPr>
+            <w:r>
+              <w:rPr/>
+            </w:r>
+          </w:p>
+        </w:tc>
+        <w:tc>
+          <w:tcPr>
+            <w:tcW w:w="6660" w:type="dxa"/>
+            <w:tcBorders>
+              <w:left w:val="single" w:sz="2" w:space="0" w:color="000000"/>
+              <w:bottom w:val="single" w:sz="2" w:space="0" w:color="000000"/>
+              <w:insideH w:val="single" w:sz="2" w:space="0" w:color="000000"/>
+            </w:tcBorders>
+            <w:shd w:fill="auto" w:val="clear"/>
+          </w:tcPr>
+          <w:p>
+            <w:pPr>
+              <w:pStyle w:val="Normal"/>
+              <w:widowControl/>
+              <w:bidi w:val="0"/>
+              <w:spacing w:lineRule="auto" w:line="360" w:before="0" w:after="120"/>
+              <w:ind w:left="0" w:right="0" w:hanging="0"/>
+              <w:jc w:val="both"/>
+              <w:rPr/>
+            </w:pPr>
+            <w:r>
+              <w:rPr>
+                <w:rFonts w:cs="Times New Roman"/>
+                <w:sz w:val="28"/>
+                <w:szCs w:val="28"/>
+                <w:lang w:eastAsia="hi-IN" w:bidi="hi-IN"/>
+              </w:rPr>
+              <w:t>3.7</w:t>
+            </w:r>
+            <w:r>
+              <w:rPr>
+                <w:rFonts w:cs="Times New Roman"/>
+                <w:sz w:val="28"/>
+                <w:szCs w:val="28"/>
+                <w:lang w:eastAsia="hi-IN" w:bidi="hi-IN"/>
+              </w:rPr>
+              <w:t xml:space="preserve"> Tải các video, hình ảnh quảng cáo lên hệ thống.</w:t>
+            </w:r>
+          </w:p>
+        </w:tc>
+        <w:tc>
+          <w:tcPr>
+            <w:tcW w:w="1620" w:type="dxa"/>
+            <w:tcBorders>
+              <w:left w:val="single" w:sz="2" w:space="0" w:color="000000"/>
+              <w:bottom w:val="single" w:sz="2" w:space="0" w:color="000000"/>
+              <w:right w:val="single" w:sz="2" w:space="0" w:color="000000"/>
+              <w:insideH w:val="single" w:sz="2" w:space="0" w:color="000000"/>
+              <w:insideV w:val="single" w:sz="2" w:space="0" w:color="000000"/>
+            </w:tcBorders>
+            <w:shd w:fill="auto" w:val="clear"/>
+          </w:tcPr>
+          <w:p>
+            <w:pPr>
+              <w:pStyle w:val="TableContents"/>
+              <w:spacing w:before="0" w:after="120"/>
+              <w:rPr/>
+            </w:pPr>
+            <w:r>
+              <w:rPr/>
+              <w:t>1</w:t>
+            </w:r>
+          </w:p>
+        </w:tc>
+      </w:tr>
+      <w:tr>
+        <w:trPr/>
+        <w:tc>
+          <w:tcPr>
+            <w:tcW w:w="8820" w:type="dxa"/>
+            <w:gridSpan w:val="2"/>
+            <w:tcBorders>
+              <w:left w:val="single" w:sz="2" w:space="0" w:color="000000"/>
+              <w:bottom w:val="single" w:sz="2" w:space="0" w:color="000000"/>
+              <w:insideH w:val="single" w:sz="2" w:space="0" w:color="000000"/>
+            </w:tcBorders>
+            <w:shd w:fill="auto" w:val="clear"/>
+          </w:tcPr>
+          <w:p>
+            <w:pPr>
+              <w:pStyle w:val="TableContents"/>
+              <w:spacing w:before="0" w:after="120"/>
+              <w:rPr/>
+            </w:pPr>
+            <w:r>
+              <w:rPr/>
+              <w:t>Tổng chi phí</w:t>
+            </w:r>
+          </w:p>
+        </w:tc>
+        <w:tc>
+          <w:tcPr>
+            <w:tcW w:w="1620" w:type="dxa"/>
+            <w:tcBorders>
+              <w:left w:val="single" w:sz="2" w:space="0" w:color="000000"/>
+              <w:bottom w:val="single" w:sz="2" w:space="0" w:color="000000"/>
+              <w:right w:val="single" w:sz="2" w:space="0" w:color="000000"/>
+              <w:insideH w:val="single" w:sz="2" w:space="0" w:color="000000"/>
+              <w:insideV w:val="single" w:sz="2" w:space="0" w:color="000000"/>
+            </w:tcBorders>
+            <w:shd w:fill="auto" w:val="clear"/>
+          </w:tcPr>
+          <w:p>
+            <w:pPr>
+              <w:pStyle w:val="TableContents"/>
+              <w:spacing w:before="0" w:after="120"/>
+              <w:rPr/>
+            </w:pPr>
+            <w:r>
+              <w:rPr/>
+              <w:t>50</w:t>
+            </w:r>
+          </w:p>
+        </w:tc>
+      </w:tr>
+    </w:tbl>
     <w:p>
       <w:pPr>
         <w:pStyle w:val="Normal"/>
@@ -6709,6 +8630,20 @@
       </w:pPr>
       <w:r>
         <w:rPr/>
+      </w:r>
+    </w:p>
+    <w:p>
+      <w:pPr>
+        <w:pStyle w:val="Normal"/>
+        <w:jc w:val="both"/>
+        <w:rPr/>
+      </w:pPr>
+      <w:r>
+        <w:rPr/>
+        <w:t xml:space="preserve">b. </w:t>
+      </w:r>
+      <w:r>
+        <w:rPr/>
         <w:t>Chi phí kiểm thử: 50 triệu đồng</w:t>
       </w:r>
     </w:p>
@@ -6720,6 +8655,10 @@
       </w:pPr>
       <w:r>
         <w:rPr/>
+        <w:t xml:space="preserve">c. </w:t>
+      </w:r>
+      <w:r>
+        <w:rPr/>
         <w:t>Chi phí vận hành, quản lý, hành chính: 100 triệu đồng</w:t>
       </w:r>
     </w:p>
@@ -6731,7 +8670,7 @@
       </w:pPr>
       <w:r>
         <w:rPr/>
-        <w:t>Chi phí kính doanh, quảng cáo, tiếp thị: 100 triệu đồng</w:t>
+        <w:t>d. Chi phí kính doanh, quảng cáo, tiếp thị: 100 triệu đồng</w:t>
       </w:r>
     </w:p>
     <w:p>
@@ -6742,7 +8681,7 @@
       </w:pPr>
       <w:r>
         <w:rPr/>
-        <w:t xml:space="preserve">Chi phí </w:t>
+        <w:t xml:space="preserve">e. Chi phí </w:t>
       </w:r>
       <w:r>
         <w:rPr/>
@@ -6763,14 +8702,14 @@
         <w:jc w:val="both"/>
         <w:rPr/>
       </w:pPr>
-      <w:bookmarkStart w:id="43" w:name="_Toc25660397"/>
-      <w:bookmarkStart w:id="44" w:name="_Toc27331630"/>
+      <w:bookmarkStart w:id="42" w:name="_Toc25660397"/>
+      <w:bookmarkStart w:id="43" w:name="_Toc27331630"/>
       <w:r>
         <w:rPr/>
         <w:t>Ước lượng chất lượng</w:t>
       </w:r>
+      <w:bookmarkEnd w:id="42"/>
       <w:bookmarkEnd w:id="43"/>
-      <w:bookmarkEnd w:id="44"/>
     </w:p>
     <w:p>
       <w:pPr>
@@ -6819,14 +8758,14 @@
         <w:jc w:val="both"/>
         <w:rPr/>
       </w:pPr>
-      <w:bookmarkStart w:id="45" w:name="_Toc25660398"/>
-      <w:bookmarkStart w:id="46" w:name="_Toc27331631"/>
+      <w:bookmarkStart w:id="44" w:name="_Toc25660398"/>
+      <w:bookmarkStart w:id="45" w:name="_Toc27331631"/>
       <w:r>
         <w:rPr/>
         <w:t>Phân tích thiết kế</w:t>
       </w:r>
+      <w:bookmarkEnd w:id="44"/>
       <w:bookmarkEnd w:id="45"/>
-      <w:bookmarkEnd w:id="46"/>
       <w:r>
         <w:rPr/>
         <w:t xml:space="preserve"> </w:t>
@@ -6844,16 +8783,16 @@
           <w:lang w:eastAsia="en-US" w:bidi="ar-SA"/>
         </w:rPr>
       </w:pPr>
-      <w:bookmarkStart w:id="47" w:name="_Toc25660399"/>
-      <w:bookmarkStart w:id="48" w:name="_Toc27331632"/>
+      <w:bookmarkStart w:id="46" w:name="_Toc25660399"/>
+      <w:bookmarkStart w:id="47" w:name="_Toc27331632"/>
       <w:r>
         <w:rPr>
           <w:lang w:eastAsia="en-US" w:bidi="ar-SA"/>
         </w:rPr>
         <w:t>Mô hình tích hợp phần cứng/phần mềm</w:t>
       </w:r>
+      <w:bookmarkEnd w:id="46"/>
       <w:bookmarkEnd w:id="47"/>
-      <w:bookmarkEnd w:id="48"/>
     </w:p>
     <w:p>
       <w:pPr>
@@ -6914,16 +8853,16 @@
           <w:lang w:eastAsia="en-US" w:bidi="ar-SA"/>
         </w:rPr>
       </w:pPr>
-      <w:bookmarkStart w:id="49" w:name="_Toc27331633"/>
-      <w:bookmarkStart w:id="50" w:name="_Toc25660400"/>
+      <w:bookmarkStart w:id="48" w:name="_Toc27331633"/>
+      <w:bookmarkStart w:id="49" w:name="_Toc25660400"/>
       <w:r>
         <w:rPr>
           <w:lang w:eastAsia="en-US" w:bidi="ar-SA"/>
         </w:rPr>
         <w:t>Giao diện</w:t>
       </w:r>
+      <w:bookmarkEnd w:id="48"/>
       <w:bookmarkEnd w:id="49"/>
-      <w:bookmarkEnd w:id="50"/>
     </w:p>
     <w:p>
       <w:pPr>
@@ -7158,16 +9097,16 @@
           <w:lang w:eastAsia="en-US" w:bidi="ar-SA"/>
         </w:rPr>
       </w:pPr>
-      <w:bookmarkStart w:id="51" w:name="_Toc25660401"/>
-      <w:bookmarkStart w:id="52" w:name="_Toc27331634"/>
+      <w:bookmarkStart w:id="50" w:name="_Toc25660401"/>
+      <w:bookmarkStart w:id="51" w:name="_Toc27331634"/>
       <w:r>
         <w:rPr>
           <w:lang w:eastAsia="en-US" w:bidi="ar-SA"/>
         </w:rPr>
         <w:t>Cơ sở dữ liệu</w:t>
       </w:r>
+      <w:bookmarkEnd w:id="50"/>
       <w:bookmarkEnd w:id="51"/>
-      <w:bookmarkEnd w:id="52"/>
     </w:p>
     <w:p>
       <w:pPr>
@@ -7239,16 +9178,16 @@
           <w:lang w:eastAsia="en-US" w:bidi="ar-SA"/>
         </w:rPr>
       </w:pPr>
-      <w:bookmarkStart w:id="53" w:name="_Toc25660402"/>
-      <w:bookmarkStart w:id="54" w:name="_Toc27331635"/>
+      <w:bookmarkStart w:id="52" w:name="_Toc25660402"/>
+      <w:bookmarkStart w:id="53" w:name="_Toc27331635"/>
       <w:r>
         <w:rPr>
           <w:lang w:eastAsia="en-US" w:bidi="ar-SA"/>
         </w:rPr>
         <w:t>Mạng</w:t>
       </w:r>
+      <w:bookmarkEnd w:id="52"/>
       <w:bookmarkEnd w:id="53"/>
-      <w:bookmarkEnd w:id="54"/>
     </w:p>
     <w:p>
       <w:pPr>
@@ -7307,14 +9246,14 @@
         <w:jc w:val="both"/>
         <w:rPr/>
       </w:pPr>
-      <w:bookmarkStart w:id="55" w:name="_Toc25660403"/>
-      <w:bookmarkStart w:id="56" w:name="_Toc27331636"/>
+      <w:bookmarkStart w:id="54" w:name="_Toc25660403"/>
+      <w:bookmarkStart w:id="55" w:name="_Toc27331636"/>
       <w:r>
         <w:rPr/>
         <w:t>Giám sát dự án</w:t>
       </w:r>
+      <w:bookmarkEnd w:id="54"/>
       <w:bookmarkEnd w:id="55"/>
-      <w:bookmarkEnd w:id="56"/>
     </w:p>
     <w:p>
       <w:pPr>
@@ -7326,14 +9265,14 @@
         <w:jc w:val="both"/>
         <w:rPr/>
       </w:pPr>
-      <w:bookmarkStart w:id="57" w:name="_Toc27331637"/>
-      <w:bookmarkStart w:id="58" w:name="_Toc25660404"/>
+      <w:bookmarkStart w:id="56" w:name="_Toc27331637"/>
+      <w:bookmarkStart w:id="57" w:name="_Toc25660404"/>
       <w:r>
         <w:rPr/>
         <w:t>Trả lời câu hỏi</w:t>
       </w:r>
+      <w:bookmarkEnd w:id="56"/>
       <w:bookmarkEnd w:id="57"/>
-      <w:bookmarkEnd w:id="58"/>
     </w:p>
     <w:p>
       <w:pPr>
@@ -7490,14 +9429,14 @@
         <w:jc w:val="both"/>
         <w:rPr/>
       </w:pPr>
-      <w:bookmarkStart w:id="59" w:name="_Toc25660405"/>
-      <w:bookmarkStart w:id="60" w:name="_Toc27331638"/>
+      <w:bookmarkStart w:id="58" w:name="_Toc25660405"/>
+      <w:bookmarkStart w:id="59" w:name="_Toc27331638"/>
       <w:r>
         <w:rPr/>
         <w:t>Đóng dự án</w:t>
       </w:r>
+      <w:bookmarkEnd w:id="58"/>
       <w:bookmarkEnd w:id="59"/>
-      <w:bookmarkEnd w:id="60"/>
     </w:p>
     <w:p>
       <w:pPr>
@@ -7992,14 +9931,14 @@
         <w:jc w:val="both"/>
         <w:rPr/>
       </w:pPr>
-      <w:bookmarkStart w:id="61" w:name="_Toc25660406"/>
-      <w:bookmarkStart w:id="62" w:name="_Toc27331639"/>
+      <w:bookmarkStart w:id="60" w:name="_Toc25660406"/>
+      <w:bookmarkStart w:id="61" w:name="_Toc27331639"/>
       <w:r>
         <w:rPr/>
         <w:t>Quản lý mã nguồn</w:t>
       </w:r>
+      <w:bookmarkEnd w:id="60"/>
       <w:bookmarkEnd w:id="61"/>
-      <w:bookmarkEnd w:id="62"/>
     </w:p>
     <w:tbl>
       <w:tblPr>
@@ -8522,14 +10461,14 @@
         <w:jc w:val="both"/>
         <w:rPr/>
       </w:pPr>
-      <w:bookmarkStart w:id="63" w:name="_Toc25660407"/>
-      <w:bookmarkStart w:id="64" w:name="_Toc27331640"/>
+      <w:bookmarkStart w:id="62" w:name="_Toc25660407"/>
+      <w:bookmarkStart w:id="63" w:name="_Toc27331640"/>
       <w:r>
         <w:rPr/>
         <w:t>Quản lý công việc</w:t>
       </w:r>
+      <w:bookmarkEnd w:id="62"/>
       <w:bookmarkEnd w:id="63"/>
-      <w:bookmarkEnd w:id="64"/>
     </w:p>
     <w:tbl>
       <w:tblPr>
@@ -8778,16 +10717,16 @@
           <w:lang w:eastAsia="en-US" w:bidi="ar-SA"/>
         </w:rPr>
       </w:pPr>
-      <w:bookmarkStart w:id="65" w:name="_Toc25660408"/>
-      <w:bookmarkStart w:id="66" w:name="_Toc27331641"/>
+      <w:bookmarkStart w:id="64" w:name="_Toc25660408"/>
+      <w:bookmarkStart w:id="65" w:name="_Toc27331641"/>
       <w:r>
         <w:rPr>
           <w:lang w:eastAsia="en-US" w:bidi="ar-SA"/>
         </w:rPr>
         <w:t>Danh mục tài liệu liên quan</w:t>
       </w:r>
+      <w:bookmarkEnd w:id="64"/>
       <w:bookmarkEnd w:id="65"/>
-      <w:bookmarkEnd w:id="66"/>
     </w:p>
     <w:p>
       <w:pPr>
@@ -11895,6 +13834,28 @@
     </w:pPr>
     <w:rPr/>
   </w:style>
+  <w:style w:type="paragraph" w:styleId="TableContents">
+    <w:name w:val="Table Contents"/>
+    <w:basedOn w:val="Normal"/>
+    <w:qFormat/>
+    <w:pPr>
+      <w:suppressLineNumbers/>
+    </w:pPr>
+    <w:rPr/>
+  </w:style>
+  <w:style w:type="paragraph" w:styleId="TableHeading">
+    <w:name w:val="Table Heading"/>
+    <w:basedOn w:val="TableContents"/>
+    <w:qFormat/>
+    <w:pPr>
+      <w:suppressLineNumbers/>
+      <w:jc w:val="center"/>
+    </w:pPr>
+    <w:rPr>
+      <w:b/>
+      <w:bCs/>
+    </w:rPr>
+  </w:style>
   <w:style w:type="numbering" w:styleId="NoList" w:default="1">
     <w:name w:val="No List"/>
     <w:uiPriority w:val="99"/>

</xml_diff>

<commit_message>
update chi phí dự án
</commit_message>
<xml_diff>
--- a/docs/Tài liệu quản lý dự án.docx
+++ b/docs/Tài liệu quản lý dự án.docx
@@ -338,7 +338,7 @@
           <w:docPartGallery w:val="Table of Contents"/>
           <w:docPartUnique w:val="true"/>
         </w:docPartObj>
-        <w:id w:val="1336085067"/>
+        <w:id w:val="1279324441"/>
       </w:sdtPr>
       <w:sdtContent>
         <w:p>
@@ -7044,7 +7044,7 @@
             </w:pPr>
             <w:r>
               <w:rPr/>
-              <w:t>1</w:t>
+              <w:t>2</w:t>
             </w:r>
           </w:p>
         </w:tc>
@@ -7132,7 +7132,7 @@
             </w:pPr>
             <w:r>
               <w:rPr/>
-              <w:t>1</w:t>
+              <w:t>2</w:t>
             </w:r>
           </w:p>
         </w:tc>
@@ -7484,7 +7484,7 @@
             </w:pPr>
             <w:r>
               <w:rPr/>
-              <w:t>1</w:t>
+              <w:t>2</w:t>
             </w:r>
           </w:p>
         </w:tc>
@@ -7572,7 +7572,7 @@
             </w:pPr>
             <w:r>
               <w:rPr/>
-              <w:t>10</w:t>
+              <w:t>22</w:t>
             </w:r>
           </w:p>
         </w:tc>
@@ -7826,7 +7826,7 @@
             </w:pPr>
             <w:r>
               <w:rPr/>
-              <w:t>1</w:t>
+              <w:t>3</w:t>
             </w:r>
           </w:p>
         </w:tc>
@@ -7905,7 +7905,7 @@
             </w:pPr>
             <w:r>
               <w:rPr/>
-              <w:t>1</w:t>
+              <w:t>2</w:t>
             </w:r>
           </w:p>
         </w:tc>
@@ -7986,7 +7986,7 @@
             </w:pPr>
             <w:r>
               <w:rPr/>
-              <w:t>1</w:t>
+              <w:t>3</w:t>
             </w:r>
           </w:p>
         </w:tc>
@@ -8319,7 +8319,7 @@
             </w:pPr>
             <w:r>
               <w:rPr/>
-              <w:t>1</w:t>
+              <w:t>2</w:t>
             </w:r>
           </w:p>
         </w:tc>

</xml_diff>

<commit_message>
Bổ sung tác động và tần suất cho  rủi ro dự án
</commit_message>
<xml_diff>
--- a/docs/Tài liệu quản lý dự án.docx
+++ b/docs/Tài liệu quản lý dự án.docx
@@ -338,7 +338,7 @@
           <w:docPartGallery w:val="Table of Contents"/>
           <w:docPartUnique w:val="true"/>
         </w:docPartObj>
-        <w:id w:val="1279324441"/>
+        <w:id w:val="1266038262"/>
       </w:sdtPr>
       <w:sdtContent>
         <w:p>
@@ -5385,9 +5385,9 @@
     <w:tbl>
       <w:tblPr>
         <w:tblStyle w:val="TableGrid"/>
-        <w:tblW w:w="9677" w:type="dxa"/>
+        <w:tblW w:w="10206" w:type="dxa"/>
         <w:jc w:val="left"/>
-        <w:tblInd w:w="0" w:type="dxa"/>
+        <w:tblInd w:w="-531" w:type="dxa"/>
         <w:tblCellMar>
           <w:top w:w="0" w:type="dxa"/>
           <w:left w:w="108" w:type="dxa"/>
@@ -5397,15 +5397,17 @@
         <w:tblLook w:noVBand="1" w:val="04a0" w:noHBand="0" w:lastColumn="0" w:firstColumn="1" w:lastRow="0" w:firstRow="1"/>
       </w:tblPr>
       <w:tblGrid>
-        <w:gridCol w:w="1409"/>
-        <w:gridCol w:w="2977"/>
-        <w:gridCol w:w="5291"/>
+        <w:gridCol w:w="1306"/>
+        <w:gridCol w:w="1743"/>
+        <w:gridCol w:w="5268"/>
+        <w:gridCol w:w="945"/>
+        <w:gridCol w:w="944"/>
       </w:tblGrid>
       <w:tr>
         <w:trPr/>
         <w:tc>
           <w:tcPr>
-            <w:tcW w:w="1409" w:type="dxa"/>
+            <w:tcW w:w="1306" w:type="dxa"/>
             <w:tcBorders/>
             <w:shd w:fill="auto" w:val="clear"/>
           </w:tcPr>
@@ -5430,7 +5432,7 @@
         </w:tc>
         <w:tc>
           <w:tcPr>
-            <w:tcW w:w="2977" w:type="dxa"/>
+            <w:tcW w:w="1743" w:type="dxa"/>
             <w:tcBorders/>
             <w:shd w:fill="auto" w:val="clear"/>
           </w:tcPr>
@@ -5455,8 +5457,11 @@
         </w:tc>
         <w:tc>
           <w:tcPr>
-            <w:tcW w:w="5291" w:type="dxa"/>
-            <w:tcBorders/>
+            <w:tcW w:w="5268" w:type="dxa"/>
+            <w:tcBorders>
+              <w:right w:val="nil"/>
+              <w:insideV w:val="nil"/>
+            </w:tcBorders>
             <w:shd w:fill="auto" w:val="clear"/>
           </w:tcPr>
           <w:p>
@@ -5475,6 +5480,45 @@
                 <w:lang w:eastAsia="hi-IN" w:bidi="hi-IN"/>
               </w:rPr>
               <w:t>Giải pháp</w:t>
+            </w:r>
+          </w:p>
+        </w:tc>
+        <w:tc>
+          <w:tcPr>
+            <w:tcW w:w="945" w:type="dxa"/>
+            <w:tcBorders>
+              <w:right w:val="nil"/>
+              <w:insideV w:val="nil"/>
+            </w:tcBorders>
+            <w:shd w:fill="auto" w:val="clear"/>
+          </w:tcPr>
+          <w:p>
+            <w:pPr>
+              <w:pStyle w:val="Normal"/>
+              <w:spacing w:lineRule="auto" w:line="240" w:before="0" w:after="0"/>
+              <w:rPr/>
+            </w:pPr>
+            <w:r>
+              <w:rPr/>
+              <w:t>Tần suất</w:t>
+            </w:r>
+          </w:p>
+        </w:tc>
+        <w:tc>
+          <w:tcPr>
+            <w:tcW w:w="944" w:type="dxa"/>
+            <w:tcBorders/>
+            <w:shd w:fill="auto" w:val="clear"/>
+          </w:tcPr>
+          <w:p>
+            <w:pPr>
+              <w:pStyle w:val="Normal"/>
+              <w:spacing w:lineRule="auto" w:line="240" w:before="0" w:after="0"/>
+              <w:rPr/>
+            </w:pPr>
+            <w:r>
+              <w:rPr/>
+              <w:t>Tác động</w:t>
             </w:r>
           </w:p>
         </w:tc>
@@ -5483,7 +5527,7 @@
         <w:trPr/>
         <w:tc>
           <w:tcPr>
-            <w:tcW w:w="1409" w:type="dxa"/>
+            <w:tcW w:w="1306" w:type="dxa"/>
             <w:vMerge w:val="restart"/>
             <w:tcBorders/>
             <w:shd w:fill="auto" w:val="clear"/>
@@ -5507,7 +5551,7 @@
         </w:tc>
         <w:tc>
           <w:tcPr>
-            <w:tcW w:w="2977" w:type="dxa"/>
+            <w:tcW w:w="1743" w:type="dxa"/>
             <w:tcBorders/>
             <w:shd w:fill="auto" w:val="clear"/>
           </w:tcPr>
@@ -5530,8 +5574,11 @@
         </w:tc>
         <w:tc>
           <w:tcPr>
-            <w:tcW w:w="5291" w:type="dxa"/>
-            <w:tcBorders/>
+            <w:tcW w:w="5268" w:type="dxa"/>
+            <w:tcBorders>
+              <w:right w:val="nil"/>
+              <w:insideV w:val="nil"/>
+            </w:tcBorders>
             <w:shd w:fill="auto" w:val="clear"/>
           </w:tcPr>
           <w:p>
@@ -5551,12 +5598,53 @@
             </w:r>
           </w:p>
         </w:tc>
+        <w:tc>
+          <w:tcPr>
+            <w:tcW w:w="945" w:type="dxa"/>
+            <w:tcBorders>
+              <w:right w:val="nil"/>
+              <w:insideV w:val="nil"/>
+            </w:tcBorders>
+            <w:shd w:fill="auto" w:val="clear"/>
+          </w:tcPr>
+          <w:p>
+            <w:pPr>
+              <w:pStyle w:val="Normal"/>
+              <w:spacing w:lineRule="auto" w:line="240" w:before="0" w:after="0"/>
+              <w:jc w:val="both"/>
+              <w:rPr/>
+            </w:pPr>
+            <w:r>
+              <w:rPr/>
+              <w:t>Trung bình</w:t>
+            </w:r>
+          </w:p>
+        </w:tc>
+        <w:tc>
+          <w:tcPr>
+            <w:tcW w:w="944" w:type="dxa"/>
+            <w:tcBorders/>
+            <w:shd w:fill="auto" w:val="clear"/>
+          </w:tcPr>
+          <w:p>
+            <w:pPr>
+              <w:pStyle w:val="Normal"/>
+              <w:spacing w:lineRule="auto" w:line="240" w:before="0" w:after="0"/>
+              <w:jc w:val="both"/>
+              <w:rPr/>
+            </w:pPr>
+            <w:r>
+              <w:rPr/>
+              <w:t>Vừa</w:t>
+            </w:r>
+          </w:p>
+        </w:tc>
       </w:tr>
       <w:tr>
         <w:trPr/>
         <w:tc>
           <w:tcPr>
-            <w:tcW w:w="1409" w:type="dxa"/>
+            <w:tcW w:w="1306" w:type="dxa"/>
             <w:vMerge w:val="continue"/>
             <w:tcBorders/>
             <w:shd w:fill="auto" w:val="clear"/>
@@ -5579,7 +5667,7 @@
         </w:tc>
         <w:tc>
           <w:tcPr>
-            <w:tcW w:w="2977" w:type="dxa"/>
+            <w:tcW w:w="1743" w:type="dxa"/>
             <w:tcBorders/>
             <w:shd w:fill="auto" w:val="clear"/>
           </w:tcPr>
@@ -5602,8 +5690,11 @@
         </w:tc>
         <w:tc>
           <w:tcPr>
-            <w:tcW w:w="5291" w:type="dxa"/>
-            <w:tcBorders/>
+            <w:tcW w:w="5268" w:type="dxa"/>
+            <w:tcBorders>
+              <w:right w:val="nil"/>
+              <w:insideV w:val="nil"/>
+            </w:tcBorders>
             <w:shd w:fill="auto" w:val="clear"/>
           </w:tcPr>
           <w:p>
@@ -5623,12 +5714,53 @@
             </w:r>
           </w:p>
         </w:tc>
+        <w:tc>
+          <w:tcPr>
+            <w:tcW w:w="945" w:type="dxa"/>
+            <w:tcBorders>
+              <w:right w:val="nil"/>
+              <w:insideV w:val="nil"/>
+            </w:tcBorders>
+            <w:shd w:fill="auto" w:val="clear"/>
+          </w:tcPr>
+          <w:p>
+            <w:pPr>
+              <w:pStyle w:val="Normal"/>
+              <w:spacing w:lineRule="auto" w:line="240" w:before="0" w:after="0"/>
+              <w:jc w:val="both"/>
+              <w:rPr/>
+            </w:pPr>
+            <w:r>
+              <w:rPr/>
+              <w:t>Trung bình</w:t>
+            </w:r>
+          </w:p>
+        </w:tc>
+        <w:tc>
+          <w:tcPr>
+            <w:tcW w:w="944" w:type="dxa"/>
+            <w:tcBorders/>
+            <w:shd w:fill="auto" w:val="clear"/>
+          </w:tcPr>
+          <w:p>
+            <w:pPr>
+              <w:pStyle w:val="Normal"/>
+              <w:spacing w:lineRule="auto" w:line="240" w:before="0" w:after="0"/>
+              <w:jc w:val="both"/>
+              <w:rPr/>
+            </w:pPr>
+            <w:r>
+              <w:rPr/>
+              <w:t>Vừa</w:t>
+            </w:r>
+          </w:p>
+        </w:tc>
       </w:tr>
       <w:tr>
         <w:trPr/>
         <w:tc>
           <w:tcPr>
-            <w:tcW w:w="1409" w:type="dxa"/>
+            <w:tcW w:w="1306" w:type="dxa"/>
             <w:vMerge w:val="restart"/>
             <w:tcBorders/>
             <w:shd w:fill="auto" w:val="clear"/>
@@ -5652,7 +5784,7 @@
         </w:tc>
         <w:tc>
           <w:tcPr>
-            <w:tcW w:w="2977" w:type="dxa"/>
+            <w:tcW w:w="1743" w:type="dxa"/>
             <w:tcBorders/>
             <w:shd w:fill="auto" w:val="clear"/>
           </w:tcPr>
@@ -5675,8 +5807,11 @@
         </w:tc>
         <w:tc>
           <w:tcPr>
-            <w:tcW w:w="5291" w:type="dxa"/>
-            <w:tcBorders/>
+            <w:tcW w:w="5268" w:type="dxa"/>
+            <w:tcBorders>
+              <w:right w:val="nil"/>
+              <w:insideV w:val="nil"/>
+            </w:tcBorders>
             <w:shd w:fill="auto" w:val="clear"/>
           </w:tcPr>
           <w:p>
@@ -5696,12 +5831,53 @@
             </w:r>
           </w:p>
         </w:tc>
+        <w:tc>
+          <w:tcPr>
+            <w:tcW w:w="945" w:type="dxa"/>
+            <w:tcBorders>
+              <w:right w:val="nil"/>
+              <w:insideV w:val="nil"/>
+            </w:tcBorders>
+            <w:shd w:fill="auto" w:val="clear"/>
+          </w:tcPr>
+          <w:p>
+            <w:pPr>
+              <w:pStyle w:val="Normal"/>
+              <w:spacing w:lineRule="auto" w:line="240" w:before="0" w:after="0"/>
+              <w:jc w:val="both"/>
+              <w:rPr/>
+            </w:pPr>
+            <w:r>
+              <w:rPr/>
+              <w:t>Thấp</w:t>
+            </w:r>
+          </w:p>
+        </w:tc>
+        <w:tc>
+          <w:tcPr>
+            <w:tcW w:w="944" w:type="dxa"/>
+            <w:tcBorders/>
+            <w:shd w:fill="auto" w:val="clear"/>
+          </w:tcPr>
+          <w:p>
+            <w:pPr>
+              <w:pStyle w:val="Normal"/>
+              <w:spacing w:lineRule="auto" w:line="240" w:before="0" w:after="0"/>
+              <w:jc w:val="both"/>
+              <w:rPr/>
+            </w:pPr>
+            <w:r>
+              <w:rPr/>
+              <w:t>Vừa</w:t>
+            </w:r>
+          </w:p>
+        </w:tc>
       </w:tr>
       <w:tr>
         <w:trPr/>
         <w:tc>
           <w:tcPr>
-            <w:tcW w:w="1409" w:type="dxa"/>
+            <w:tcW w:w="1306" w:type="dxa"/>
             <w:vMerge w:val="continue"/>
             <w:tcBorders/>
             <w:shd w:fill="auto" w:val="clear"/>
@@ -5724,7 +5900,7 @@
         </w:tc>
         <w:tc>
           <w:tcPr>
-            <w:tcW w:w="2977" w:type="dxa"/>
+            <w:tcW w:w="1743" w:type="dxa"/>
             <w:tcBorders/>
             <w:shd w:fill="auto" w:val="clear"/>
           </w:tcPr>
@@ -5747,8 +5923,11 @@
         </w:tc>
         <w:tc>
           <w:tcPr>
-            <w:tcW w:w="5291" w:type="dxa"/>
-            <w:tcBorders/>
+            <w:tcW w:w="5268" w:type="dxa"/>
+            <w:tcBorders>
+              <w:right w:val="nil"/>
+              <w:insideV w:val="nil"/>
+            </w:tcBorders>
             <w:shd w:fill="auto" w:val="clear"/>
           </w:tcPr>
           <w:p>
@@ -5768,12 +5947,53 @@
             </w:r>
           </w:p>
         </w:tc>
+        <w:tc>
+          <w:tcPr>
+            <w:tcW w:w="945" w:type="dxa"/>
+            <w:tcBorders>
+              <w:right w:val="nil"/>
+              <w:insideV w:val="nil"/>
+            </w:tcBorders>
+            <w:shd w:fill="auto" w:val="clear"/>
+          </w:tcPr>
+          <w:p>
+            <w:pPr>
+              <w:pStyle w:val="Normal"/>
+              <w:spacing w:lineRule="auto" w:line="240" w:before="0" w:after="0"/>
+              <w:jc w:val="both"/>
+              <w:rPr/>
+            </w:pPr>
+            <w:r>
+              <w:rPr/>
+              <w:t>Thấp</w:t>
+            </w:r>
+          </w:p>
+        </w:tc>
+        <w:tc>
+          <w:tcPr>
+            <w:tcW w:w="944" w:type="dxa"/>
+            <w:tcBorders/>
+            <w:shd w:fill="auto" w:val="clear"/>
+          </w:tcPr>
+          <w:p>
+            <w:pPr>
+              <w:pStyle w:val="Normal"/>
+              <w:spacing w:lineRule="auto" w:line="240" w:before="0" w:after="0"/>
+              <w:jc w:val="both"/>
+              <w:rPr/>
+            </w:pPr>
+            <w:r>
+              <w:rPr/>
+              <w:t>Vừa</w:t>
+            </w:r>
+          </w:p>
+        </w:tc>
       </w:tr>
       <w:tr>
         <w:trPr/>
         <w:tc>
           <w:tcPr>
-            <w:tcW w:w="1409" w:type="dxa"/>
+            <w:tcW w:w="1306" w:type="dxa"/>
             <w:vMerge w:val="restart"/>
             <w:tcBorders/>
             <w:shd w:fill="auto" w:val="clear"/>
@@ -5797,7 +6017,7 @@
         </w:tc>
         <w:tc>
           <w:tcPr>
-            <w:tcW w:w="2977" w:type="dxa"/>
+            <w:tcW w:w="1743" w:type="dxa"/>
             <w:tcBorders/>
             <w:shd w:fill="auto" w:val="clear"/>
           </w:tcPr>
@@ -5820,9 +6040,12 @@
         </w:tc>
         <w:tc>
           <w:tcPr>
-            <w:tcW w:w="5291" w:type="dxa"/>
+            <w:tcW w:w="5268" w:type="dxa"/>
             <w:vMerge w:val="restart"/>
-            <w:tcBorders/>
+            <w:tcBorders>
+              <w:right w:val="nil"/>
+              <w:insideV w:val="nil"/>
+            </w:tcBorders>
             <w:shd w:fill="auto" w:val="clear"/>
           </w:tcPr>
           <w:p>
@@ -5842,12 +6065,55 @@
             </w:r>
           </w:p>
         </w:tc>
+        <w:tc>
+          <w:tcPr>
+            <w:tcW w:w="945" w:type="dxa"/>
+            <w:vMerge w:val="restart"/>
+            <w:tcBorders>
+              <w:right w:val="nil"/>
+              <w:insideV w:val="nil"/>
+            </w:tcBorders>
+            <w:shd w:fill="auto" w:val="clear"/>
+          </w:tcPr>
+          <w:p>
+            <w:pPr>
+              <w:pStyle w:val="Normal"/>
+              <w:spacing w:lineRule="auto" w:line="240" w:before="0" w:after="0"/>
+              <w:jc w:val="both"/>
+              <w:rPr/>
+            </w:pPr>
+            <w:r>
+              <w:rPr/>
+              <w:t>Thấp</w:t>
+            </w:r>
+          </w:p>
+        </w:tc>
+        <w:tc>
+          <w:tcPr>
+            <w:tcW w:w="944" w:type="dxa"/>
+            <w:vMerge w:val="restart"/>
+            <w:tcBorders/>
+            <w:shd w:fill="auto" w:val="clear"/>
+          </w:tcPr>
+          <w:p>
+            <w:pPr>
+              <w:pStyle w:val="Normal"/>
+              <w:spacing w:lineRule="auto" w:line="240" w:before="0" w:after="0"/>
+              <w:jc w:val="both"/>
+              <w:rPr/>
+            </w:pPr>
+            <w:r>
+              <w:rPr/>
+              <w:t>Lớn</w:t>
+            </w:r>
+          </w:p>
+        </w:tc>
       </w:tr>
       <w:tr>
         <w:trPr/>
         <w:tc>
           <w:tcPr>
-            <w:tcW w:w="1409" w:type="dxa"/>
+            <w:tcW w:w="1306" w:type="dxa"/>
             <w:vMerge w:val="continue"/>
             <w:tcBorders/>
             <w:shd w:fill="auto" w:val="clear"/>
@@ -5870,7 +6136,7 @@
         </w:tc>
         <w:tc>
           <w:tcPr>
-            <w:tcW w:w="2977" w:type="dxa"/>
+            <w:tcW w:w="1743" w:type="dxa"/>
             <w:tcBorders/>
             <w:shd w:fill="auto" w:val="clear"/>
           </w:tcPr>
@@ -5893,9 +6159,12 @@
         </w:tc>
         <w:tc>
           <w:tcPr>
-            <w:tcW w:w="5291" w:type="dxa"/>
+            <w:tcW w:w="5268" w:type="dxa"/>
             <w:vMerge w:val="continue"/>
-            <w:tcBorders/>
+            <w:tcBorders>
+              <w:right w:val="nil"/>
+              <w:insideV w:val="nil"/>
+            </w:tcBorders>
             <w:shd w:fill="auto" w:val="clear"/>
           </w:tcPr>
           <w:p>
@@ -5914,12 +6183,61 @@
             </w:r>
           </w:p>
         </w:tc>
+        <w:tc>
+          <w:tcPr>
+            <w:tcW w:w="945" w:type="dxa"/>
+            <w:vMerge w:val="continue"/>
+            <w:tcBorders>
+              <w:right w:val="nil"/>
+              <w:insideV w:val="nil"/>
+            </w:tcBorders>
+            <w:shd w:fill="auto" w:val="clear"/>
+          </w:tcPr>
+          <w:p>
+            <w:pPr>
+              <w:pStyle w:val="Normal"/>
+              <w:spacing w:lineRule="auto" w:line="240" w:before="0" w:after="0"/>
+              <w:jc w:val="both"/>
+              <w:rPr>
+                <w:lang w:eastAsia="hi-IN" w:bidi="hi-IN"/>
+              </w:rPr>
+            </w:pPr>
+            <w:r>
+              <w:rPr>
+                <w:lang w:eastAsia="hi-IN" w:bidi="hi-IN"/>
+              </w:rPr>
+            </w:r>
+          </w:p>
+        </w:tc>
+        <w:tc>
+          <w:tcPr>
+            <w:tcW w:w="944" w:type="dxa"/>
+            <w:vMerge w:val="continue"/>
+            <w:tcBorders/>
+            <w:shd w:fill="auto" w:val="clear"/>
+          </w:tcPr>
+          <w:p>
+            <w:pPr>
+              <w:pStyle w:val="Normal"/>
+              <w:spacing w:lineRule="auto" w:line="240" w:before="0" w:after="0"/>
+              <w:jc w:val="both"/>
+              <w:rPr>
+                <w:lang w:eastAsia="hi-IN" w:bidi="hi-IN"/>
+              </w:rPr>
+            </w:pPr>
+            <w:r>
+              <w:rPr>
+                <w:lang w:eastAsia="hi-IN" w:bidi="hi-IN"/>
+              </w:rPr>
+            </w:r>
+          </w:p>
+        </w:tc>
       </w:tr>
       <w:tr>
         <w:trPr/>
         <w:tc>
           <w:tcPr>
-            <w:tcW w:w="1409" w:type="dxa"/>
+            <w:tcW w:w="1306" w:type="dxa"/>
             <w:vMerge w:val="continue"/>
             <w:tcBorders/>
             <w:shd w:fill="auto" w:val="clear"/>
@@ -5942,7 +6260,7 @@
         </w:tc>
         <w:tc>
           <w:tcPr>
-            <w:tcW w:w="2977" w:type="dxa"/>
+            <w:tcW w:w="1743" w:type="dxa"/>
             <w:tcBorders/>
             <w:shd w:fill="auto" w:val="clear"/>
           </w:tcPr>
@@ -5965,9 +6283,12 @@
         </w:tc>
         <w:tc>
           <w:tcPr>
-            <w:tcW w:w="5291" w:type="dxa"/>
+            <w:tcW w:w="5268" w:type="dxa"/>
             <w:vMerge w:val="continue"/>
-            <w:tcBorders/>
+            <w:tcBorders>
+              <w:right w:val="nil"/>
+              <w:insideV w:val="nil"/>
+            </w:tcBorders>
             <w:shd w:fill="auto" w:val="clear"/>
           </w:tcPr>
           <w:p>
@@ -5986,12 +6307,61 @@
             </w:r>
           </w:p>
         </w:tc>
+        <w:tc>
+          <w:tcPr>
+            <w:tcW w:w="945" w:type="dxa"/>
+            <w:vMerge w:val="continue"/>
+            <w:tcBorders>
+              <w:right w:val="nil"/>
+              <w:insideV w:val="nil"/>
+            </w:tcBorders>
+            <w:shd w:fill="auto" w:val="clear"/>
+          </w:tcPr>
+          <w:p>
+            <w:pPr>
+              <w:pStyle w:val="Normal"/>
+              <w:spacing w:lineRule="auto" w:line="240" w:before="0" w:after="0"/>
+              <w:jc w:val="both"/>
+              <w:rPr>
+                <w:lang w:eastAsia="hi-IN" w:bidi="hi-IN"/>
+              </w:rPr>
+            </w:pPr>
+            <w:r>
+              <w:rPr>
+                <w:lang w:eastAsia="hi-IN" w:bidi="hi-IN"/>
+              </w:rPr>
+            </w:r>
+          </w:p>
+        </w:tc>
+        <w:tc>
+          <w:tcPr>
+            <w:tcW w:w="944" w:type="dxa"/>
+            <w:vMerge w:val="continue"/>
+            <w:tcBorders/>
+            <w:shd w:fill="auto" w:val="clear"/>
+          </w:tcPr>
+          <w:p>
+            <w:pPr>
+              <w:pStyle w:val="Normal"/>
+              <w:spacing w:lineRule="auto" w:line="240" w:before="0" w:after="0"/>
+              <w:jc w:val="both"/>
+              <w:rPr>
+                <w:lang w:eastAsia="hi-IN" w:bidi="hi-IN"/>
+              </w:rPr>
+            </w:pPr>
+            <w:r>
+              <w:rPr>
+                <w:lang w:eastAsia="hi-IN" w:bidi="hi-IN"/>
+              </w:rPr>
+            </w:r>
+          </w:p>
+        </w:tc>
       </w:tr>
       <w:tr>
         <w:trPr/>
         <w:tc>
           <w:tcPr>
-            <w:tcW w:w="1409" w:type="dxa"/>
+            <w:tcW w:w="1306" w:type="dxa"/>
             <w:vMerge w:val="continue"/>
             <w:tcBorders/>
             <w:shd w:fill="auto" w:val="clear"/>
@@ -6014,7 +6384,7 @@
         </w:tc>
         <w:tc>
           <w:tcPr>
-            <w:tcW w:w="2977" w:type="dxa"/>
+            <w:tcW w:w="1743" w:type="dxa"/>
             <w:tcBorders/>
             <w:shd w:fill="auto" w:val="clear"/>
           </w:tcPr>
@@ -6037,9 +6407,12 @@
         </w:tc>
         <w:tc>
           <w:tcPr>
-            <w:tcW w:w="5291" w:type="dxa"/>
+            <w:tcW w:w="5268" w:type="dxa"/>
             <w:vMerge w:val="continue"/>
-            <w:tcBorders/>
+            <w:tcBorders>
+              <w:right w:val="nil"/>
+              <w:insideV w:val="nil"/>
+            </w:tcBorders>
             <w:shd w:fill="auto" w:val="clear"/>
           </w:tcPr>
           <w:p>
@@ -6058,12 +6431,61 @@
             </w:r>
           </w:p>
         </w:tc>
+        <w:tc>
+          <w:tcPr>
+            <w:tcW w:w="945" w:type="dxa"/>
+            <w:vMerge w:val="continue"/>
+            <w:tcBorders>
+              <w:right w:val="nil"/>
+              <w:insideV w:val="nil"/>
+            </w:tcBorders>
+            <w:shd w:fill="auto" w:val="clear"/>
+          </w:tcPr>
+          <w:p>
+            <w:pPr>
+              <w:pStyle w:val="Normal"/>
+              <w:spacing w:lineRule="auto" w:line="240" w:before="0" w:after="0"/>
+              <w:jc w:val="both"/>
+              <w:rPr>
+                <w:lang w:eastAsia="hi-IN" w:bidi="hi-IN"/>
+              </w:rPr>
+            </w:pPr>
+            <w:r>
+              <w:rPr>
+                <w:lang w:eastAsia="hi-IN" w:bidi="hi-IN"/>
+              </w:rPr>
+            </w:r>
+          </w:p>
+        </w:tc>
+        <w:tc>
+          <w:tcPr>
+            <w:tcW w:w="944" w:type="dxa"/>
+            <w:vMerge w:val="continue"/>
+            <w:tcBorders/>
+            <w:shd w:fill="auto" w:val="clear"/>
+          </w:tcPr>
+          <w:p>
+            <w:pPr>
+              <w:pStyle w:val="Normal"/>
+              <w:spacing w:lineRule="auto" w:line="240" w:before="0" w:after="0"/>
+              <w:jc w:val="both"/>
+              <w:rPr>
+                <w:lang w:eastAsia="hi-IN" w:bidi="hi-IN"/>
+              </w:rPr>
+            </w:pPr>
+            <w:r>
+              <w:rPr>
+                <w:lang w:eastAsia="hi-IN" w:bidi="hi-IN"/>
+              </w:rPr>
+            </w:r>
+          </w:p>
+        </w:tc>
       </w:tr>
       <w:tr>
         <w:trPr/>
         <w:tc>
           <w:tcPr>
-            <w:tcW w:w="1409" w:type="dxa"/>
+            <w:tcW w:w="1306" w:type="dxa"/>
             <w:vMerge w:val="continue"/>
             <w:tcBorders/>
             <w:shd w:fill="auto" w:val="clear"/>
@@ -6086,7 +6508,7 @@
         </w:tc>
         <w:tc>
           <w:tcPr>
-            <w:tcW w:w="2977" w:type="dxa"/>
+            <w:tcW w:w="1743" w:type="dxa"/>
             <w:tcBorders/>
             <w:shd w:fill="auto" w:val="clear"/>
           </w:tcPr>
@@ -6109,9 +6531,12 @@
         </w:tc>
         <w:tc>
           <w:tcPr>
-            <w:tcW w:w="5291" w:type="dxa"/>
+            <w:tcW w:w="5268" w:type="dxa"/>
             <w:vMerge w:val="continue"/>
-            <w:tcBorders/>
+            <w:tcBorders>
+              <w:right w:val="nil"/>
+              <w:insideV w:val="nil"/>
+            </w:tcBorders>
             <w:shd w:fill="auto" w:val="clear"/>
           </w:tcPr>
           <w:p>
@@ -6130,12 +6555,61 @@
             </w:r>
           </w:p>
         </w:tc>
+        <w:tc>
+          <w:tcPr>
+            <w:tcW w:w="945" w:type="dxa"/>
+            <w:vMerge w:val="continue"/>
+            <w:tcBorders>
+              <w:right w:val="nil"/>
+              <w:insideV w:val="nil"/>
+            </w:tcBorders>
+            <w:shd w:fill="auto" w:val="clear"/>
+          </w:tcPr>
+          <w:p>
+            <w:pPr>
+              <w:pStyle w:val="Normal"/>
+              <w:spacing w:lineRule="auto" w:line="240" w:before="0" w:after="0"/>
+              <w:jc w:val="both"/>
+              <w:rPr>
+                <w:lang w:eastAsia="hi-IN" w:bidi="hi-IN"/>
+              </w:rPr>
+            </w:pPr>
+            <w:r>
+              <w:rPr>
+                <w:lang w:eastAsia="hi-IN" w:bidi="hi-IN"/>
+              </w:rPr>
+            </w:r>
+          </w:p>
+        </w:tc>
+        <w:tc>
+          <w:tcPr>
+            <w:tcW w:w="944" w:type="dxa"/>
+            <w:vMerge w:val="continue"/>
+            <w:tcBorders/>
+            <w:shd w:fill="auto" w:val="clear"/>
+          </w:tcPr>
+          <w:p>
+            <w:pPr>
+              <w:pStyle w:val="Normal"/>
+              <w:spacing w:lineRule="auto" w:line="240" w:before="0" w:after="0"/>
+              <w:jc w:val="both"/>
+              <w:rPr>
+                <w:lang w:eastAsia="hi-IN" w:bidi="hi-IN"/>
+              </w:rPr>
+            </w:pPr>
+            <w:r>
+              <w:rPr>
+                <w:lang w:eastAsia="hi-IN" w:bidi="hi-IN"/>
+              </w:rPr>
+            </w:r>
+          </w:p>
+        </w:tc>
       </w:tr>
       <w:tr>
         <w:trPr/>
         <w:tc>
           <w:tcPr>
-            <w:tcW w:w="1409" w:type="dxa"/>
+            <w:tcW w:w="1306" w:type="dxa"/>
             <w:vMerge w:val="continue"/>
             <w:tcBorders/>
             <w:shd w:fill="auto" w:val="clear"/>
@@ -6158,7 +6632,7 @@
         </w:tc>
         <w:tc>
           <w:tcPr>
-            <w:tcW w:w="2977" w:type="dxa"/>
+            <w:tcW w:w="1743" w:type="dxa"/>
             <w:tcBorders/>
             <w:shd w:fill="auto" w:val="clear"/>
           </w:tcPr>
@@ -6181,8 +6655,11 @@
         </w:tc>
         <w:tc>
           <w:tcPr>
-            <w:tcW w:w="5291" w:type="dxa"/>
-            <w:tcBorders/>
+            <w:tcW w:w="5268" w:type="dxa"/>
+            <w:tcBorders>
+              <w:right w:val="nil"/>
+              <w:insideV w:val="nil"/>
+            </w:tcBorders>
             <w:shd w:fill="auto" w:val="clear"/>
           </w:tcPr>
           <w:p>
@@ -6202,12 +6679,53 @@
             </w:r>
           </w:p>
         </w:tc>
+        <w:tc>
+          <w:tcPr>
+            <w:tcW w:w="945" w:type="dxa"/>
+            <w:tcBorders>
+              <w:right w:val="nil"/>
+              <w:insideV w:val="nil"/>
+            </w:tcBorders>
+            <w:shd w:fill="auto" w:val="clear"/>
+          </w:tcPr>
+          <w:p>
+            <w:pPr>
+              <w:pStyle w:val="Normal"/>
+              <w:spacing w:lineRule="auto" w:line="240" w:before="0" w:after="0"/>
+              <w:jc w:val="both"/>
+              <w:rPr/>
+            </w:pPr>
+            <w:r>
+              <w:rPr/>
+              <w:t>Thấp</w:t>
+            </w:r>
+          </w:p>
+        </w:tc>
+        <w:tc>
+          <w:tcPr>
+            <w:tcW w:w="944" w:type="dxa"/>
+            <w:tcBorders/>
+            <w:shd w:fill="auto" w:val="clear"/>
+          </w:tcPr>
+          <w:p>
+            <w:pPr>
+              <w:pStyle w:val="Normal"/>
+              <w:spacing w:lineRule="auto" w:line="240" w:before="0" w:after="0"/>
+              <w:jc w:val="both"/>
+              <w:rPr/>
+            </w:pPr>
+            <w:r>
+              <w:rPr/>
+              <w:t>Lớn</w:t>
+            </w:r>
+          </w:p>
+        </w:tc>
       </w:tr>
       <w:tr>
         <w:trPr/>
         <w:tc>
           <w:tcPr>
-            <w:tcW w:w="1409" w:type="dxa"/>
+            <w:tcW w:w="1306" w:type="dxa"/>
             <w:vMerge w:val="continue"/>
             <w:tcBorders/>
             <w:shd w:fill="auto" w:val="clear"/>
@@ -6230,7 +6748,7 @@
         </w:tc>
         <w:tc>
           <w:tcPr>
-            <w:tcW w:w="2977" w:type="dxa"/>
+            <w:tcW w:w="1743" w:type="dxa"/>
             <w:tcBorders/>
             <w:shd w:fill="auto" w:val="clear"/>
           </w:tcPr>
@@ -6253,8 +6771,11 @@
         </w:tc>
         <w:tc>
           <w:tcPr>
-            <w:tcW w:w="5291" w:type="dxa"/>
-            <w:tcBorders/>
+            <w:tcW w:w="5268" w:type="dxa"/>
+            <w:tcBorders>
+              <w:right w:val="nil"/>
+              <w:insideV w:val="nil"/>
+            </w:tcBorders>
             <w:shd w:fill="auto" w:val="clear"/>
           </w:tcPr>
           <w:p>
@@ -6274,12 +6795,53 @@
             </w:r>
           </w:p>
         </w:tc>
+        <w:tc>
+          <w:tcPr>
+            <w:tcW w:w="945" w:type="dxa"/>
+            <w:tcBorders>
+              <w:right w:val="nil"/>
+              <w:insideV w:val="nil"/>
+            </w:tcBorders>
+            <w:shd w:fill="auto" w:val="clear"/>
+          </w:tcPr>
+          <w:p>
+            <w:pPr>
+              <w:pStyle w:val="Normal"/>
+              <w:spacing w:lineRule="auto" w:line="240" w:before="0" w:after="0"/>
+              <w:jc w:val="both"/>
+              <w:rPr/>
+            </w:pPr>
+            <w:r>
+              <w:rPr/>
+              <w:t>Trung bình</w:t>
+            </w:r>
+          </w:p>
+        </w:tc>
+        <w:tc>
+          <w:tcPr>
+            <w:tcW w:w="944" w:type="dxa"/>
+            <w:tcBorders/>
+            <w:shd w:fill="auto" w:val="clear"/>
+          </w:tcPr>
+          <w:p>
+            <w:pPr>
+              <w:pStyle w:val="Normal"/>
+              <w:spacing w:lineRule="auto" w:line="240" w:before="0" w:after="0"/>
+              <w:jc w:val="both"/>
+              <w:rPr/>
+            </w:pPr>
+            <w:r>
+              <w:rPr/>
+              <w:t>Nhỏ</w:t>
+            </w:r>
+          </w:p>
+        </w:tc>
       </w:tr>
       <w:tr>
         <w:trPr/>
         <w:tc>
           <w:tcPr>
-            <w:tcW w:w="1409" w:type="dxa"/>
+            <w:tcW w:w="1306" w:type="dxa"/>
             <w:vMerge w:val="continue"/>
             <w:tcBorders/>
             <w:shd w:fill="auto" w:val="clear"/>
@@ -6302,7 +6864,7 @@
         </w:tc>
         <w:tc>
           <w:tcPr>
-            <w:tcW w:w="2977" w:type="dxa"/>
+            <w:tcW w:w="1743" w:type="dxa"/>
             <w:tcBorders/>
             <w:shd w:fill="auto" w:val="clear"/>
           </w:tcPr>
@@ -6325,8 +6887,11 @@
         </w:tc>
         <w:tc>
           <w:tcPr>
-            <w:tcW w:w="5291" w:type="dxa"/>
-            <w:tcBorders/>
+            <w:tcW w:w="5268" w:type="dxa"/>
+            <w:tcBorders>
+              <w:right w:val="nil"/>
+              <w:insideV w:val="nil"/>
+            </w:tcBorders>
             <w:shd w:fill="auto" w:val="clear"/>
           </w:tcPr>
           <w:p>
@@ -6346,12 +6911,53 @@
             </w:r>
           </w:p>
         </w:tc>
+        <w:tc>
+          <w:tcPr>
+            <w:tcW w:w="945" w:type="dxa"/>
+            <w:tcBorders>
+              <w:right w:val="nil"/>
+              <w:insideV w:val="nil"/>
+            </w:tcBorders>
+            <w:shd w:fill="auto" w:val="clear"/>
+          </w:tcPr>
+          <w:p>
+            <w:pPr>
+              <w:pStyle w:val="Normal"/>
+              <w:spacing w:lineRule="auto" w:line="240" w:before="0" w:after="0"/>
+              <w:jc w:val="both"/>
+              <w:rPr/>
+            </w:pPr>
+            <w:r>
+              <w:rPr/>
+              <w:t>Cao</w:t>
+            </w:r>
+          </w:p>
+        </w:tc>
+        <w:tc>
+          <w:tcPr>
+            <w:tcW w:w="944" w:type="dxa"/>
+            <w:tcBorders/>
+            <w:shd w:fill="auto" w:val="clear"/>
+          </w:tcPr>
+          <w:p>
+            <w:pPr>
+              <w:pStyle w:val="Normal"/>
+              <w:spacing w:lineRule="auto" w:line="240" w:before="0" w:after="0"/>
+              <w:jc w:val="both"/>
+              <w:rPr/>
+            </w:pPr>
+            <w:r>
+              <w:rPr/>
+              <w:t>Nhỏ</w:t>
+            </w:r>
+          </w:p>
+        </w:tc>
       </w:tr>
       <w:tr>
         <w:trPr/>
         <w:tc>
           <w:tcPr>
-            <w:tcW w:w="1409" w:type="dxa"/>
+            <w:tcW w:w="1306" w:type="dxa"/>
             <w:vMerge w:val="continue"/>
             <w:tcBorders/>
             <w:shd w:fill="auto" w:val="clear"/>
@@ -6374,7 +6980,7 @@
         </w:tc>
         <w:tc>
           <w:tcPr>
-            <w:tcW w:w="2977" w:type="dxa"/>
+            <w:tcW w:w="1743" w:type="dxa"/>
             <w:tcBorders/>
             <w:shd w:fill="auto" w:val="clear"/>
           </w:tcPr>
@@ -6397,8 +7003,11 @@
         </w:tc>
         <w:tc>
           <w:tcPr>
-            <w:tcW w:w="5291" w:type="dxa"/>
-            <w:tcBorders/>
+            <w:tcW w:w="5268" w:type="dxa"/>
+            <w:tcBorders>
+              <w:right w:val="nil"/>
+              <w:insideV w:val="nil"/>
+            </w:tcBorders>
             <w:shd w:fill="auto" w:val="clear"/>
           </w:tcPr>
           <w:p>
@@ -6418,12 +7027,53 @@
             </w:r>
           </w:p>
         </w:tc>
+        <w:tc>
+          <w:tcPr>
+            <w:tcW w:w="945" w:type="dxa"/>
+            <w:tcBorders>
+              <w:right w:val="nil"/>
+              <w:insideV w:val="nil"/>
+            </w:tcBorders>
+            <w:shd w:fill="auto" w:val="clear"/>
+          </w:tcPr>
+          <w:p>
+            <w:pPr>
+              <w:pStyle w:val="Normal"/>
+              <w:spacing w:lineRule="auto" w:line="240" w:before="0" w:after="0"/>
+              <w:jc w:val="both"/>
+              <w:rPr/>
+            </w:pPr>
+            <w:r>
+              <w:rPr/>
+              <w:t>Cao</w:t>
+            </w:r>
+          </w:p>
+        </w:tc>
+        <w:tc>
+          <w:tcPr>
+            <w:tcW w:w="944" w:type="dxa"/>
+            <w:tcBorders/>
+            <w:shd w:fill="auto" w:val="clear"/>
+          </w:tcPr>
+          <w:p>
+            <w:pPr>
+              <w:pStyle w:val="Normal"/>
+              <w:spacing w:lineRule="auto" w:line="240" w:before="0" w:after="0"/>
+              <w:jc w:val="both"/>
+              <w:rPr/>
+            </w:pPr>
+            <w:r>
+              <w:rPr/>
+              <w:t>Nhỏ</w:t>
+            </w:r>
+          </w:p>
+        </w:tc>
       </w:tr>
       <w:tr>
         <w:trPr/>
         <w:tc>
           <w:tcPr>
-            <w:tcW w:w="1409" w:type="dxa"/>
+            <w:tcW w:w="1306" w:type="dxa"/>
             <w:vMerge w:val="continue"/>
             <w:tcBorders/>
             <w:shd w:fill="auto" w:val="clear"/>
@@ -6446,7 +7096,7 @@
         </w:tc>
         <w:tc>
           <w:tcPr>
-            <w:tcW w:w="2977" w:type="dxa"/>
+            <w:tcW w:w="1743" w:type="dxa"/>
             <w:tcBorders/>
             <w:shd w:fill="auto" w:val="clear"/>
           </w:tcPr>
@@ -6469,8 +7119,11 @@
         </w:tc>
         <w:tc>
           <w:tcPr>
-            <w:tcW w:w="5291" w:type="dxa"/>
-            <w:tcBorders/>
+            <w:tcW w:w="5268" w:type="dxa"/>
+            <w:tcBorders>
+              <w:right w:val="nil"/>
+              <w:insideV w:val="nil"/>
+            </w:tcBorders>
             <w:shd w:fill="auto" w:val="clear"/>
           </w:tcPr>
           <w:p>
@@ -6490,12 +7143,53 @@
             </w:r>
           </w:p>
         </w:tc>
+        <w:tc>
+          <w:tcPr>
+            <w:tcW w:w="945" w:type="dxa"/>
+            <w:tcBorders>
+              <w:right w:val="nil"/>
+              <w:insideV w:val="nil"/>
+            </w:tcBorders>
+            <w:shd w:fill="auto" w:val="clear"/>
+          </w:tcPr>
+          <w:p>
+            <w:pPr>
+              <w:pStyle w:val="Normal"/>
+              <w:spacing w:lineRule="auto" w:line="240" w:before="0" w:after="0"/>
+              <w:jc w:val="both"/>
+              <w:rPr/>
+            </w:pPr>
+            <w:r>
+              <w:rPr/>
+              <w:t>Cao</w:t>
+            </w:r>
+          </w:p>
+        </w:tc>
+        <w:tc>
+          <w:tcPr>
+            <w:tcW w:w="944" w:type="dxa"/>
+            <w:tcBorders/>
+            <w:shd w:fill="auto" w:val="clear"/>
+          </w:tcPr>
+          <w:p>
+            <w:pPr>
+              <w:pStyle w:val="Normal"/>
+              <w:spacing w:lineRule="auto" w:line="240" w:before="0" w:after="0"/>
+              <w:jc w:val="both"/>
+              <w:rPr/>
+            </w:pPr>
+            <w:r>
+              <w:rPr/>
+              <w:t>Nhỏ</w:t>
+            </w:r>
+          </w:p>
+        </w:tc>
       </w:tr>
       <w:tr>
         <w:trPr/>
         <w:tc>
           <w:tcPr>
-            <w:tcW w:w="1409" w:type="dxa"/>
+            <w:tcW w:w="1306" w:type="dxa"/>
             <w:vMerge w:val="continue"/>
             <w:tcBorders/>
             <w:shd w:fill="auto" w:val="clear"/>
@@ -6518,7 +7212,7 @@
         </w:tc>
         <w:tc>
           <w:tcPr>
-            <w:tcW w:w="2977" w:type="dxa"/>
+            <w:tcW w:w="1743" w:type="dxa"/>
             <w:tcBorders/>
             <w:shd w:fill="auto" w:val="clear"/>
           </w:tcPr>
@@ -6541,8 +7235,11 @@
         </w:tc>
         <w:tc>
           <w:tcPr>
-            <w:tcW w:w="5291" w:type="dxa"/>
-            <w:tcBorders/>
+            <w:tcW w:w="5268" w:type="dxa"/>
+            <w:tcBorders>
+              <w:right w:val="nil"/>
+              <w:insideV w:val="nil"/>
+            </w:tcBorders>
             <w:shd w:fill="auto" w:val="clear"/>
           </w:tcPr>
           <w:p>
@@ -6562,12 +7259,53 @@
             </w:r>
           </w:p>
         </w:tc>
+        <w:tc>
+          <w:tcPr>
+            <w:tcW w:w="945" w:type="dxa"/>
+            <w:tcBorders>
+              <w:right w:val="nil"/>
+              <w:insideV w:val="nil"/>
+            </w:tcBorders>
+            <w:shd w:fill="auto" w:val="clear"/>
+          </w:tcPr>
+          <w:p>
+            <w:pPr>
+              <w:pStyle w:val="Normal"/>
+              <w:spacing w:lineRule="auto" w:line="240" w:before="0" w:after="0"/>
+              <w:jc w:val="both"/>
+              <w:rPr/>
+            </w:pPr>
+            <w:r>
+              <w:rPr/>
+              <w:t>Trung bình</w:t>
+            </w:r>
+          </w:p>
+        </w:tc>
+        <w:tc>
+          <w:tcPr>
+            <w:tcW w:w="944" w:type="dxa"/>
+            <w:tcBorders/>
+            <w:shd w:fill="auto" w:val="clear"/>
+          </w:tcPr>
+          <w:p>
+            <w:pPr>
+              <w:pStyle w:val="Normal"/>
+              <w:spacing w:lineRule="auto" w:line="240" w:before="0" w:after="0"/>
+              <w:jc w:val="both"/>
+              <w:rPr/>
+            </w:pPr>
+            <w:r>
+              <w:rPr/>
+              <w:t>Vừa</w:t>
+            </w:r>
+          </w:p>
+        </w:tc>
       </w:tr>
       <w:tr>
         <w:trPr/>
         <w:tc>
           <w:tcPr>
-            <w:tcW w:w="1409" w:type="dxa"/>
+            <w:tcW w:w="1306" w:type="dxa"/>
             <w:tcBorders/>
             <w:shd w:fill="auto" w:val="clear"/>
           </w:tcPr>
@@ -6590,7 +7328,7 @@
         </w:tc>
         <w:tc>
           <w:tcPr>
-            <w:tcW w:w="2977" w:type="dxa"/>
+            <w:tcW w:w="1743" w:type="dxa"/>
             <w:tcBorders/>
             <w:shd w:fill="auto" w:val="clear"/>
           </w:tcPr>
@@ -6613,8 +7351,11 @@
         </w:tc>
         <w:tc>
           <w:tcPr>
-            <w:tcW w:w="5291" w:type="dxa"/>
-            <w:tcBorders/>
+            <w:tcW w:w="5268" w:type="dxa"/>
+            <w:tcBorders>
+              <w:right w:val="nil"/>
+              <w:insideV w:val="nil"/>
+            </w:tcBorders>
             <w:shd w:fill="auto" w:val="clear"/>
           </w:tcPr>
           <w:p>
@@ -6631,6 +7372,47 @@
                 <w:lang w:eastAsia="hi-IN" w:bidi="hi-IN"/>
               </w:rPr>
               <w:t>Làm tốt công tác tuyên truyền để các thành viên ý thức được vai trò của báo cáo tổng kết</w:t>
+            </w:r>
+          </w:p>
+        </w:tc>
+        <w:tc>
+          <w:tcPr>
+            <w:tcW w:w="945" w:type="dxa"/>
+            <w:tcBorders>
+              <w:right w:val="nil"/>
+              <w:insideV w:val="nil"/>
+            </w:tcBorders>
+            <w:shd w:fill="auto" w:val="clear"/>
+          </w:tcPr>
+          <w:p>
+            <w:pPr>
+              <w:pStyle w:val="Normal"/>
+              <w:spacing w:lineRule="auto" w:line="240" w:before="0" w:after="0"/>
+              <w:jc w:val="both"/>
+              <w:rPr/>
+            </w:pPr>
+            <w:r>
+              <w:rPr/>
+              <w:t>Trung bình</w:t>
+            </w:r>
+          </w:p>
+        </w:tc>
+        <w:tc>
+          <w:tcPr>
+            <w:tcW w:w="944" w:type="dxa"/>
+            <w:tcBorders/>
+            <w:shd w:fill="auto" w:val="clear"/>
+          </w:tcPr>
+          <w:p>
+            <w:pPr>
+              <w:pStyle w:val="Normal"/>
+              <w:spacing w:lineRule="auto" w:line="240" w:before="0" w:after="0"/>
+              <w:jc w:val="both"/>
+              <w:rPr/>
+            </w:pPr>
+            <w:r>
+              <w:rPr/>
+              <w:t>Nhỏ</w:t>
             </w:r>
           </w:p>
         </w:tc>

</xml_diff>